<commit_message>
A bunch of fixes + Installer projects for SIQuester
</commit_message>
<xml_diff>
--- a/src/SIQuester/Help.docx
+++ b/src/SIQuester/Help.docx
@@ -1,6 +1,6 @@
 
 <file path=word/document.xml><?xml version="1.0" encoding="utf-8"?>
-<w:document xmlns:wpc="http://schemas.microsoft.com/office/word/2010/wordprocessingCanvas" xmlns:cx="http://schemas.microsoft.com/office/drawing/2014/chartex" xmlns:cx1="http://schemas.microsoft.com/office/drawing/2015/9/8/chartex" xmlns:mc="http://schemas.openxmlformats.org/markup-compatibility/2006" xmlns:o="urn:schemas-microsoft-com:office:office" xmlns:r="http://schemas.openxmlformats.org/officeDocument/2006/relationships" xmlns:m="http://schemas.openxmlformats.org/officeDocument/2006/math" xmlns:v="urn:schemas-microsoft-com:vml" xmlns:wp14="http://schemas.microsoft.com/office/word/2010/wordprocessingDrawing" xmlns:wp="http://schemas.openxmlformats.org/drawingml/2006/wordprocessingDrawing" xmlns:w10="urn:schemas-microsoft-com:office:word" xmlns:w="http://schemas.openxmlformats.org/wordprocessingml/2006/main" xmlns:w14="http://schemas.microsoft.com/office/word/2010/wordml" xmlns:w15="http://schemas.microsoft.com/office/word/2012/wordml" xmlns:w16se="http://schemas.microsoft.com/office/word/2015/wordml/symex" xmlns:wpg="http://schemas.microsoft.com/office/word/2010/wordprocessingGroup" xmlns:wpi="http://schemas.microsoft.com/office/word/2010/wordprocessingInk" xmlns:wne="http://schemas.microsoft.com/office/word/2006/wordml" xmlns:wps="http://schemas.microsoft.com/office/word/2010/wordprocessingShape" mc:Ignorable="w14 w15 w16se wp14">
+<w:document xmlns:wpc="http://schemas.microsoft.com/office/word/2010/wordprocessingCanvas" xmlns:cx="http://schemas.microsoft.com/office/drawing/2014/chartex" xmlns:cx1="http://schemas.microsoft.com/office/drawing/2015/9/8/chartex" xmlns:cx2="http://schemas.microsoft.com/office/drawing/2015/10/21/chartex" xmlns:cx3="http://schemas.microsoft.com/office/drawing/2016/5/9/chartex" xmlns:cx4="http://schemas.microsoft.com/office/drawing/2016/5/10/chartex" xmlns:cx5="http://schemas.microsoft.com/office/drawing/2016/5/11/chartex" xmlns:cx6="http://schemas.microsoft.com/office/drawing/2016/5/12/chartex" xmlns:cx7="http://schemas.microsoft.com/office/drawing/2016/5/13/chartex" xmlns:cx8="http://schemas.microsoft.com/office/drawing/2016/5/14/chartex" xmlns:mc="http://schemas.openxmlformats.org/markup-compatibility/2006" xmlns:aink="http://schemas.microsoft.com/office/drawing/2016/ink" xmlns:am3d="http://schemas.microsoft.com/office/drawing/2017/model3d" xmlns:o="urn:schemas-microsoft-com:office:office" xmlns:r="http://schemas.openxmlformats.org/officeDocument/2006/relationships" xmlns:m="http://schemas.openxmlformats.org/officeDocument/2006/math" xmlns:v="urn:schemas-microsoft-com:vml" xmlns:wp14="http://schemas.microsoft.com/office/word/2010/wordprocessingDrawing" xmlns:wp="http://schemas.openxmlformats.org/drawingml/2006/wordprocessingDrawing" xmlns:w10="urn:schemas-microsoft-com:office:word" xmlns:w="http://schemas.openxmlformats.org/wordprocessingml/2006/main" xmlns:w14="http://schemas.microsoft.com/office/word/2010/wordml" xmlns:w15="http://schemas.microsoft.com/office/word/2012/wordml" xmlns:w16cex="http://schemas.microsoft.com/office/word/2018/wordml/cex" xmlns:w16cid="http://schemas.microsoft.com/office/word/2016/wordml/cid" xmlns:w16="http://schemas.microsoft.com/office/word/2018/wordml" xmlns:w16se="http://schemas.microsoft.com/office/word/2015/wordml/symex" xmlns:wpg="http://schemas.microsoft.com/office/word/2010/wordprocessingGroup" xmlns:wpi="http://schemas.microsoft.com/office/word/2010/wordprocessingInk" xmlns:wne="http://schemas.microsoft.com/office/word/2006/wordml" xmlns:wps="http://schemas.microsoft.com/office/word/2010/wordprocessingShape" mc:Ignorable="w14 w15 w16se w16cid w16 w16cex wp14">
   <w:body>
     <w:p>
       <w:pPr>
@@ -10,12 +10,21 @@
           <w:rFonts w:eastAsia="Times New Roman"/>
         </w:rPr>
       </w:pPr>
+      <w:proofErr w:type="spellStart"/>
       <w:r>
         <w:rPr>
           <w:rFonts w:eastAsia="Times New Roman"/>
         </w:rPr>
-        <w:t xml:space="preserve">SIQuester: Редактор вопросов для </w:t>
-      </w:r>
+        <w:t>SIQuester</w:t>
+      </w:r>
+      <w:proofErr w:type="spellEnd"/>
+      <w:r>
+        <w:rPr>
+          <w:rFonts w:eastAsia="Times New Roman"/>
+        </w:rPr>
+        <w:t xml:space="preserve">: Редактор вопросов для </w:t>
+      </w:r>
+      <w:proofErr w:type="spellStart"/>
       <w:r>
         <w:rPr>
           <w:rFonts w:eastAsia="Times New Roman"/>
@@ -23,6 +32,7 @@
         </w:rPr>
         <w:t>SIGame</w:t>
       </w:r>
+      <w:proofErr w:type="spellEnd"/>
     </w:p>
     <w:p>
       <w:pPr>
@@ -46,8 +56,6 @@
       <w:r>
         <w:t>5.5</w:t>
       </w:r>
-      <w:bookmarkStart w:id="0" w:name="_GoBack"/>
-      <w:bookmarkEnd w:id="0"/>
     </w:p>
     <w:p>
       <w:r>
@@ -662,7 +670,6 @@
           <w:sz w:val="28"/>
           <w:szCs w:val="28"/>
         </w:rPr>
-        <w:lastRenderedPageBreak/>
         <w:t>О программе</w:t>
       </w:r>
     </w:p>
@@ -673,23 +680,35 @@
       <w:r>
         <w:t xml:space="preserve">Редактор вопросов позволяет создавать темы и пакеты с вопросами для игры </w:t>
       </w:r>
+      <w:proofErr w:type="spellStart"/>
       <w:r>
         <w:rPr>
           <w:lang w:val="en-US"/>
         </w:rPr>
         <w:t>SIGame</w:t>
       </w:r>
+      <w:proofErr w:type="spellEnd"/>
       <w:r>
         <w:t xml:space="preserve">. Вы можете использовать его для написания вопросов для компьютерной игры </w:t>
       </w:r>
+      <w:proofErr w:type="spellStart"/>
       <w:r>
         <w:rPr>
           <w:lang w:val="en-US"/>
         </w:rPr>
         <w:t>SIGame</w:t>
       </w:r>
-      <w:r>
-        <w:t>, для программы «СИмулятор», для Цирцеи</w:t>
+      <w:proofErr w:type="spellEnd"/>
+      <w:r>
+        <w:t>, для программы «</w:t>
+      </w:r>
+      <w:proofErr w:type="spellStart"/>
+      <w:r>
+        <w:t>СИмулятор</w:t>
+      </w:r>
+      <w:proofErr w:type="spellEnd"/>
+      <w:r>
+        <w:t>», для Цирцеи</w:t>
       </w:r>
       <w:r>
         <w:t>, а также для любых соревнований по этой игре как по сети, так и вне её.</w:t>
@@ -775,7 +794,15 @@
         <w:t>имеется</w:t>
       </w:r>
       <w:r>
-        <w:t xml:space="preserve"> возможность экспортировать вопросные файлы в формат для добавления в Базу Вопросов и формат для игры на этих вопросах в IRC-чатах при помощи Цирцеи или mIRC-скрипта. Цирцею и скрипт можно скачать на том же </w:t>
+        <w:t xml:space="preserve"> возможность экспортировать вопросные файлы в формат для добавления в Базу Вопросов и формат для игры на этих вопросах в IRC-чатах при помощи Цирцеи или </w:t>
+      </w:r>
+      <w:proofErr w:type="spellStart"/>
+      <w:r>
+        <w:t>mIRC</w:t>
+      </w:r>
+      <w:proofErr w:type="spellEnd"/>
+      <w:r>
+        <w:t xml:space="preserve">-скрипта. Цирцею и скрипт можно скачать на том же </w:t>
       </w:r>
       <w:hyperlink r:id="rId9" w:history="1">
         <w:r>
@@ -826,11 +853,11 @@
       <w:pPr>
         <w:pStyle w:val="Heading1"/>
       </w:pPr>
-      <w:bookmarkStart w:id="1" w:name="_Toc529087779"/>
+      <w:bookmarkStart w:id="0" w:name="_Toc529087779"/>
       <w:r>
         <w:t>Создание новых пакетов</w:t>
       </w:r>
-      <w:bookmarkEnd w:id="1"/>
+      <w:bookmarkEnd w:id="0"/>
     </w:p>
     <w:p>
       <w:r>
@@ -878,6 +905,7 @@
         </w:rPr>
         <w:t xml:space="preserve">Стандартный пакет для </w:t>
       </w:r>
+      <w:proofErr w:type="spellStart"/>
       <w:r>
         <w:rPr>
           <w:b/>
@@ -885,6 +913,7 @@
         </w:rPr>
         <w:t>SIGame</w:t>
       </w:r>
+      <w:proofErr w:type="spellEnd"/>
       <w:r>
         <w:rPr>
           <w:b/>
@@ -898,21 +927,25 @@
       <w:r>
         <w:t xml:space="preserve"> правилам играется телевизионный аналог </w:t>
       </w:r>
+      <w:proofErr w:type="spellStart"/>
       <w:r>
         <w:rPr>
           <w:lang w:val="en-US"/>
         </w:rPr>
         <w:t>SIGame</w:t>
       </w:r>
+      <w:proofErr w:type="spellEnd"/>
       <w:r>
         <w:t xml:space="preserve">. Такие же пакеты нужны для компьютерной </w:t>
       </w:r>
+      <w:proofErr w:type="spellStart"/>
       <w:r>
         <w:rPr>
           <w:lang w:val="en-US"/>
         </w:rPr>
         <w:t>SIGame</w:t>
       </w:r>
+      <w:proofErr w:type="spellEnd"/>
       <w:r>
         <w:t xml:space="preserve">. </w:t>
       </w:r>
@@ -980,7 +1013,6 @@
           <w:b/>
           <w:bCs/>
         </w:rPr>
-        <w:lastRenderedPageBreak/>
         <w:t>Коллекция тем.</w:t>
       </w:r>
       <w:r>
@@ -1047,13 +1079,13 @@
       <w:pPr>
         <w:pStyle w:val="Heading1"/>
       </w:pPr>
-      <w:bookmarkStart w:id="2" w:name="_Редактирование"/>
-      <w:bookmarkStart w:id="3" w:name="_Toc529087780"/>
+      <w:bookmarkStart w:id="1" w:name="_Редактирование"/>
+      <w:bookmarkStart w:id="2" w:name="_Toc529087780"/>
+      <w:bookmarkEnd w:id="1"/>
+      <w:r>
+        <w:t>Редактирование</w:t>
+      </w:r>
       <w:bookmarkEnd w:id="2"/>
-      <w:r>
-        <w:t>Редактирование</w:t>
-      </w:r>
-      <w:bookmarkEnd w:id="3"/>
     </w:p>
     <w:p>
       <w:r>
@@ -1114,7 +1146,23 @@
           <w:b/>
           <w:bCs/>
         </w:rPr>
-        <w:t>«Delete»</w:t>
+        <w:t>«</w:t>
+      </w:r>
+      <w:proofErr w:type="spellStart"/>
+      <w:r>
+        <w:rPr>
+          <w:b/>
+          <w:bCs/>
+        </w:rPr>
+        <w:t>Delete</w:t>
+      </w:r>
+      <w:proofErr w:type="spellEnd"/>
+      <w:r>
+        <w:rPr>
+          <w:b/>
+          <w:bCs/>
+        </w:rPr>
+        <w:t>»</w:t>
       </w:r>
       <w:r>
         <w:t>. При этом будет удалено и всё его содержимое.</w:t>
@@ -1174,12 +1222,14 @@
       <w:r>
         <w:t xml:space="preserve"> у всего пакета должен быть хотя бы один автор. В компьютерной </w:t>
       </w:r>
+      <w:proofErr w:type="spellStart"/>
       <w:r>
         <w:rPr>
           <w:lang w:val="en-US"/>
         </w:rPr>
         <w:t>SIGame</w:t>
       </w:r>
+      <w:proofErr w:type="spellEnd"/>
       <w:r>
         <w:t xml:space="preserve"> авторы оглашаются перед оглашением самого вопроса.</w:t>
       </w:r>
@@ -1190,7 +1240,6 @@
           <w:b/>
           <w:bCs/>
         </w:rPr>
-        <w:lastRenderedPageBreak/>
         <w:t>Источники</w:t>
       </w:r>
       <w:r>
@@ -1208,12 +1257,14 @@
       <w:r>
         <w:t xml:space="preserve">, журналы и прочие места публикации, на основе которых и был написан данный объект. Они используются для доказательства корректности задаваемого вопроса. В компьютерной </w:t>
       </w:r>
+      <w:proofErr w:type="spellStart"/>
       <w:r>
         <w:rPr>
           <w:lang w:val="en-US"/>
         </w:rPr>
         <w:t>SIGame</w:t>
       </w:r>
+      <w:proofErr w:type="spellEnd"/>
       <w:r>
         <w:t xml:space="preserve"> источники появляются после оглашения правильного ответа на вопрос.</w:t>
       </w:r>
@@ -1244,12 +1295,14 @@
       <w:r>
         <w:t xml:space="preserve"> необходимо для корректного понимания вопроса. Там может находиться и просто познавательная информация. В компьютерной </w:t>
       </w:r>
+      <w:proofErr w:type="spellStart"/>
       <w:r>
         <w:rPr>
           <w:lang w:val="en-US"/>
         </w:rPr>
         <w:t>SIGame</w:t>
       </w:r>
+      <w:proofErr w:type="spellEnd"/>
       <w:r>
         <w:t xml:space="preserve"> комментарии появляются после оглашения правильного ответа на вопрос. Если комментарий относится к теме, то он озвучивается при выборе первого вопроса из данной темы. Если он относится к раунду, то будет озвучен в начале раунда. Наконец, комментарии, относящиеся к пакету в целом, будут оглашены в начале игры.</w:t>
       </w:r>
@@ -1292,14 +1345,24 @@
         <w:t>«Имя»</w:t>
       </w:r>
       <w:r>
-        <w:t xml:space="preserve">. Обычно раунды имеют имена «1-й раунд», «2-й раунд» и т.д. В компьютерной </w:t>
-      </w:r>
+        <w:t xml:space="preserve">. Обычно раунды имеют имена «1-й раунд», «2-й раунд» и </w:t>
+      </w:r>
+      <w:proofErr w:type="gramStart"/>
+      <w:r>
+        <w:t>т.д.</w:t>
+      </w:r>
+      <w:proofErr w:type="gramEnd"/>
+      <w:r>
+        <w:t xml:space="preserve"> В компьютерной </w:t>
+      </w:r>
+      <w:proofErr w:type="spellStart"/>
       <w:r>
         <w:rPr>
           <w:lang w:val="en-US"/>
         </w:rPr>
         <w:t>SIGame</w:t>
       </w:r>
+      <w:proofErr w:type="spellEnd"/>
       <w:r>
         <w:t xml:space="preserve"> </w:t>
       </w:r>
@@ -1316,17 +1379,48 @@
       <w:r>
         <w:t xml:space="preserve">У вопроса характеристик больше. Вы можете задать номинальную цену вопроса, а также его тип. В </w:t>
       </w:r>
+      <w:proofErr w:type="spellStart"/>
       <w:r>
         <w:rPr>
           <w:lang w:val="en-US"/>
         </w:rPr>
         <w:t>SIGame</w:t>
       </w:r>
+      <w:proofErr w:type="spellEnd"/>
       <w:r>
         <w:t xml:space="preserve"> </w:t>
       </w:r>
       <w:r>
-        <w:t>существуют следующие типы вопросов: простые, «Коты в мешке», «Обобщённые коты в мешке», «Вопросы-Аукционы» и «Вопросы от спонсора». Можно определить и собственный тип вопроса со своими параметрами.</w:t>
+        <w:t>существуют следующие типы вопросов: простые, «</w:t>
+      </w:r>
+      <w:r>
+        <w:t>Вопросы с секретом</w:t>
+      </w:r>
+      <w:r>
+        <w:t>», «</w:t>
+      </w:r>
+      <w:proofErr w:type="spellStart"/>
+      <w:r>
+        <w:t>Супервопросы</w:t>
+      </w:r>
+      <w:proofErr w:type="spellEnd"/>
+      <w:r>
+        <w:t xml:space="preserve"> с секретом</w:t>
+      </w:r>
+      <w:r>
+        <w:t>», «</w:t>
+      </w:r>
+      <w:r>
+        <w:t>Вопросы со ставкой</w:t>
+      </w:r>
+      <w:r>
+        <w:t xml:space="preserve">» и «Вопросы </w:t>
+      </w:r>
+      <w:r>
+        <w:t>без риска</w:t>
+      </w:r>
+      <w:r>
+        <w:t>». Можно определить и собственный тип вопроса со своими параметрами.</w:t>
       </w:r>
     </w:p>
     <w:p>
@@ -1335,7 +1429,21 @@
           <w:b/>
           <w:bCs/>
         </w:rPr>
-        <w:t>«Кот в мешке»</w:t>
+        <w:t>«</w:t>
+      </w:r>
+      <w:r>
+        <w:rPr>
+          <w:b/>
+          <w:bCs/>
+        </w:rPr>
+        <w:t>Вопрос с секретом</w:t>
+      </w:r>
+      <w:r>
+        <w:rPr>
+          <w:b/>
+          <w:bCs/>
+        </w:rPr>
+        <w:t>»</w:t>
       </w:r>
       <w:r>
         <w:t xml:space="preserve"> имеет собственную тему, в общем случае не совпадающую с той, в которой лежит вопрос, а также реальную (а не номинальную) стоимость. Эти параметры вы сможете задать, если выберите соответствующий тип вопроса.</w:t>
@@ -1347,8 +1455,30 @@
           <w:b/>
           <w:bCs/>
         </w:rPr>
-        <w:lastRenderedPageBreak/>
-        <w:t>«Обобщённый кот в мешке»</w:t>
+        <w:t>«</w:t>
+      </w:r>
+      <w:proofErr w:type="spellStart"/>
+      <w:r>
+        <w:rPr>
+          <w:b/>
+          <w:bCs/>
+        </w:rPr>
+        <w:t>Супервопрос</w:t>
+      </w:r>
+      <w:proofErr w:type="spellEnd"/>
+      <w:r>
+        <w:rPr>
+          <w:b/>
+          <w:bCs/>
+        </w:rPr>
+        <w:t xml:space="preserve"> с секретом</w:t>
+      </w:r>
+      <w:r>
+        <w:rPr>
+          <w:b/>
+          <w:bCs/>
+        </w:rPr>
+        <w:t>»</w:t>
       </w:r>
       <w:r>
         <w:t xml:space="preserve"> дополняет предыдущий тип, добавляя возможность узнать тему и стоимость до передачи Кота в мешке, а также возможность передать кота себе. Кроме того, можно создать Кота без вопроса. Такой Кот просто перечислит деньги получившему его игроку.</w:t>
@@ -1369,10 +1499,18 @@
         <w:t>. В нём вы можете описать весь процесс розыгрыша вопроса. Обычно это просто текст вопроса. Тут также могут находиться ссылки на звуковые</w:t>
       </w:r>
       <w:r>
-        <w:t xml:space="preserve"> и видео</w:t>
-      </w:r>
-      <w:r>
-        <w:t>файлы и изображения, которые необходимы при чтении вопроса.</w:t>
+        <w:t xml:space="preserve"> и </w:t>
+      </w:r>
+      <w:proofErr w:type="gramStart"/>
+      <w:r>
+        <w:t>видео</w:t>
+      </w:r>
+      <w:r>
+        <w:t>файлы</w:t>
+      </w:r>
+      <w:proofErr w:type="gramEnd"/>
+      <w:r>
+        <w:t xml:space="preserve"> и изображения, которые необходимы при чтении вопроса.</w:t>
       </w:r>
     </w:p>
     <w:p>
@@ -1391,12 +1529,14 @@
       <w:r>
         <w:t xml:space="preserve"> случае он не будет включаться в содержимое пакета. Для Компьютерной </w:t>
       </w:r>
+      <w:proofErr w:type="spellStart"/>
       <w:r>
         <w:rPr>
           <w:lang w:val="en-US"/>
         </w:rPr>
         <w:t>SIGame</w:t>
       </w:r>
+      <w:proofErr w:type="spellEnd"/>
       <w:r>
         <w:t xml:space="preserve"> </w:t>
       </w:r>
@@ -1414,12 +1554,14 @@
       <w:r>
         <w:t xml:space="preserve">Вопрос также содержит правильные и неправильные ответы. Если вы готовите пакет для компьютерной </w:t>
       </w:r>
+      <w:proofErr w:type="spellStart"/>
       <w:r>
         <w:rPr>
           <w:lang w:val="en-US"/>
         </w:rPr>
         <w:t>SIGame</w:t>
       </w:r>
+      <w:proofErr w:type="spellEnd"/>
       <w:r>
         <w:t>, то желательно для каждого вопроса приготовить по три неправильных ответа. В остальных случаях в этом списке могут находиться версии, которые ни в коем случае нельзя засчитывать. Скажем, для примера, ответ на некоторый вопрос «бумажные деньги» верен, и он попадает в список правильных ответов. А ответ «просто деньги» в данном вопросе принимать нельзя, поэтому он заносится в список неправильных ответов.</w:t>
       </w:r>
@@ -1477,17 +1619,29 @@
           <w:b/>
           <w:bCs/>
         </w:rPr>
-        <w:t>«{строка1} {строка2} {строка3}…»</w:t>
+        <w:t>«{строка1} {строка2} {строка</w:t>
+      </w:r>
+      <w:proofErr w:type="gramStart"/>
+      <w:r>
+        <w:rPr>
+          <w:b/>
+          <w:bCs/>
+        </w:rPr>
+        <w:t>3}…</w:t>
+      </w:r>
+      <w:proofErr w:type="gramEnd"/>
+      <w:r>
+        <w:rPr>
+          <w:b/>
+          <w:bCs/>
+        </w:rPr>
+        <w:t>»</w:t>
       </w:r>
       <w:r>
         <w:t xml:space="preserve">, </w:t>
       </w:r>
       <w:r>
-        <w:t xml:space="preserve">это будет означать, что перечисленные строки могут встретиться в ответе игрока в любой последовательности. Например, в качестве ответа нужно указать три </w:t>
-      </w:r>
-      <w:r>
-        <w:lastRenderedPageBreak/>
-        <w:t xml:space="preserve">страны. Мы запишем: </w:t>
+        <w:t xml:space="preserve">это будет означать, что перечисленные строки могут встретиться в ответе игрока в любой последовательности. Например, в качестве ответа нужно указать три страны. Мы запишем: </w:t>
       </w:r>
       <w:r>
         <w:rPr>
@@ -1517,8 +1671,13 @@
         <w:t>«Франция, Венгрия и Австрия»</w:t>
       </w:r>
       <w:r>
-        <w:t xml:space="preserve"> и т.д.</w:t>
-      </w:r>
+        <w:t xml:space="preserve"> и </w:t>
+      </w:r>
+      <w:proofErr w:type="gramStart"/>
+      <w:r>
+        <w:t>т.д.</w:t>
+      </w:r>
+      <w:proofErr w:type="gramEnd"/>
     </w:p>
     <w:p>
       <w:r>
@@ -1577,33 +1736,46 @@
         <w:t xml:space="preserve">существует </w:t>
       </w:r>
       <w:r>
-        <w:t>возможность быстрой навигации между элементами пакета в стиле проводника Windows.</w:t>
+        <w:t xml:space="preserve">возможность быстрой навигации между элементами пакета в стиле проводника </w:t>
+      </w:r>
+      <w:proofErr w:type="spellStart"/>
+      <w:r>
+        <w:t>Windows</w:t>
+      </w:r>
+      <w:proofErr w:type="spellEnd"/>
+      <w:r>
+        <w:t>.</w:t>
       </w:r>
     </w:p>
     <w:p>
       <w:pPr>
         <w:pStyle w:val="Heading1"/>
       </w:pPr>
-      <w:bookmarkStart w:id="4" w:name="_Toc529087781"/>
+      <w:bookmarkStart w:id="3" w:name="_Toc529087781"/>
       <w:r>
         <w:t>Сборка пакетов</w:t>
       </w:r>
+      <w:bookmarkEnd w:id="3"/>
+    </w:p>
+    <w:p>
+      <w:pPr>
+        <w:pStyle w:val="NormalWeb"/>
+      </w:pPr>
+      <w:r>
+        <w:t>Достаточно часто встречается ситуация, когда несколько человек составляют один общий пакет. Для этой цели и предназначены коллекции тем. Каждый из составителей создаёт свою коллекцию, затем они присылают их сборщику пакета.</w:t>
+      </w:r>
+    </w:p>
+    <w:p>
+      <w:pPr>
+        <w:pStyle w:val="NormalWeb"/>
+      </w:pPr>
+      <w:r>
+        <w:t>Сборщик создаёт пу</w:t>
+      </w:r>
+      <w:bookmarkStart w:id="4" w:name="_GoBack"/>
       <w:bookmarkEnd w:id="4"/>
-    </w:p>
-    <w:p>
-      <w:pPr>
-        <w:pStyle w:val="NormalWeb"/>
-      </w:pPr>
-      <w:r>
-        <w:t>Достаточно часто встречается ситуация, когда несколько человек составляют один общий пакет. Для этой цели и предназначены коллекции тем. Каждый из составителей создаёт свою коллекцию, затем они присылают их сборщику пакета.</w:t>
-      </w:r>
-    </w:p>
-    <w:p>
-      <w:pPr>
-        <w:pStyle w:val="NormalWeb"/>
-      </w:pPr>
-      <w:r>
-        <w:t xml:space="preserve">Сборщик создаёт пустой пакет, и для добавления в него присланных тем использует пункт меню </w:t>
+      <w:r>
+        <w:t xml:space="preserve">стой пакет, и для добавления в него присланных тем использует пункт меню </w:t>
       </w:r>
       <w:r>
         <w:rPr>
@@ -1624,8 +1796,17 @@
           <w:b/>
           <w:bCs/>
         </w:rPr>
-        <w:t>»-&gt;«</w:t>
-      </w:r>
+        <w:t>»</w:t>
+      </w:r>
+      <w:proofErr w:type="gramStart"/>
+      <w:r>
+        <w:rPr>
+          <w:b/>
+          <w:bCs/>
+        </w:rPr>
+        <w:t>-&gt;«</w:t>
+      </w:r>
+      <w:proofErr w:type="gramEnd"/>
       <w:r>
         <w:rPr>
           <w:b/>
@@ -1704,7 +1885,15 @@
     </w:p>
     <w:p>
       <w:r>
-        <w:t>Несомненно, готовить пакеты в данном редакторе удобней, если вы хотите достичь единого формата оформления. К тому же, редактор позволяет вам преобразовать написанный вами пакет вопросов в любой требуемый вам формат. Но что делать, если у вас уже имеются вопросы, хранящиеся в обычном текстовом файле? И вам нужно преобразовать эти вопросы в иной формат.</w:t>
+        <w:t xml:space="preserve">Несомненно, готовить пакеты в данном редакторе удобней, если вы хотите достичь единого формата оформления. </w:t>
+      </w:r>
+      <w:proofErr w:type="gramStart"/>
+      <w:r>
+        <w:t>К тому же,</w:t>
+      </w:r>
+      <w:proofErr w:type="gramEnd"/>
+      <w:r>
+        <w:t xml:space="preserve"> редактор позволяет вам преобразовать написанный вами пакет вопросов в любой требуемый вам формат. Но что делать, если у вас уже имеются вопросы, хранящиеся в обычном текстовом файле? И вам нужно преобразовать эти вопросы в иной формат.</w:t>
       </w:r>
     </w:p>
     <w:p>
@@ -1715,11 +1904,7 @@
         <w:t>–</w:t>
       </w:r>
       <w:r>
-        <w:t xml:space="preserve"> импорта произвольных текстовых файлов. Эта возможность позволяет вам </w:t>
-      </w:r>
-      <w:r>
-        <w:lastRenderedPageBreak/>
-        <w:t>преобразовать текстовый пакет в SIQ-формат, удоб</w:t>
+        <w:t xml:space="preserve"> импорта произвольных текстовых файлов. Эта возможность позволяет вам преобразовать текстовый пакет в SIQ-формат, удоб</w:t>
       </w:r>
       <w:r>
         <w:t>ный для редактора, а из него</w:t>
@@ -1743,7 +1928,23 @@
           <w:b/>
           <w:bCs/>
         </w:rPr>
-        <w:t>«Импорт»-&gt;«Текст»</w:t>
+        <w:t>«Импорт»</w:t>
+      </w:r>
+      <w:proofErr w:type="gramStart"/>
+      <w:r>
+        <w:rPr>
+          <w:b/>
+          <w:bCs/>
+        </w:rPr>
+        <w:t>-&gt;«</w:t>
+      </w:r>
+      <w:proofErr w:type="gramEnd"/>
+      <w:r>
+        <w:rPr>
+          <w:b/>
+          <w:bCs/>
+        </w:rPr>
+        <w:t>Текст»</w:t>
       </w:r>
       <w:r>
         <w:t>. Импорт из текстового файла создаст новый SIQ-файл в редакторе.</w:t>
@@ -1822,11 +2023,7 @@
         <w:t>Чацкий</w:t>
       </w:r>
       <w:r>
-        <w:t xml:space="preserve">).», а </w:t>
-      </w:r>
-      <w:r>
-        <w:lastRenderedPageBreak/>
-        <w:t>шаблон, с помощью которо</w:t>
+        <w:t>).», а шаблон, с помощью которо</w:t>
       </w:r>
       <w:r>
         <w:t>го</w:t>
@@ -2017,7 +2214,6 @@
     </w:p>
     <w:p>
       <w:r>
-        <w:lastRenderedPageBreak/>
         <w:t>Кроме того, можно на любом этапе прервать считывание. Вы получите лишь те темы, которые программа успела считать. Остаток файла может быть сохранён отдельно.</w:t>
       </w:r>
     </w:p>
@@ -2091,7 +2287,15 @@
         <w:t xml:space="preserve"> 60</w:t>
       </w:r>
       <w:r>
-        <w:t xml:space="preserve"> и т.д.). </w:t>
+        <w:t xml:space="preserve"> и </w:t>
+      </w:r>
+      <w:proofErr w:type="gramStart"/>
+      <w:r>
+        <w:t>т.д.</w:t>
+      </w:r>
+      <w:proofErr w:type="gramEnd"/>
+      <w:r>
+        <w:t xml:space="preserve">). </w:t>
       </w:r>
       <w:r>
         <w:rPr>
@@ -2122,7 +2326,6 @@
     </w:p>
     <w:p>
       <w:r>
-        <w:lastRenderedPageBreak/>
         <w:t>Обратите внимание на то, как в файле отмечены источники и комментарии. Программа предложит вам шаблон по умолчанию, а вам будет необходимо исправ</w:t>
       </w:r>
       <w:r>
@@ -2217,7 +2420,28 @@
         <w:rPr>
           <w:rFonts w:ascii="Courier New" w:hAnsi="Courier New" w:cs="Courier New"/>
         </w:rPr>
-        <w:t>"(Дмитрий Башук, Харьков)</w:t>
+        <w:t xml:space="preserve">"(Дмитрий </w:t>
+      </w:r>
+      <w:proofErr w:type="spellStart"/>
+      <w:r>
+        <w:rPr>
+          <w:rFonts w:ascii="Courier New" w:hAnsi="Courier New" w:cs="Courier New"/>
+        </w:rPr>
+        <w:t>Башук</w:t>
+      </w:r>
+      <w:proofErr w:type="spellEnd"/>
+      <w:r>
+        <w:rPr>
+          <w:rFonts w:ascii="Courier New" w:hAnsi="Courier New" w:cs="Courier New"/>
+        </w:rPr>
+        <w:t xml:space="preserve">, </w:t>
+      </w:r>
+      <w:proofErr w:type="gramStart"/>
+      <w:r>
+        <w:rPr>
+          <w:rFonts w:ascii="Courier New" w:hAnsi="Courier New" w:cs="Courier New"/>
+        </w:rPr>
+        <w:t>Харьков)</w:t>
       </w:r>
       <w:r>
         <w:rPr>
@@ -2226,6 +2450,7 @@
         </w:rPr>
         <w:t>(</w:t>
       </w:r>
+      <w:proofErr w:type="gramEnd"/>
       <w:r>
         <w:rPr>
           <w:rFonts w:ascii="Courier New" w:hAnsi="Courier New" w:cs="Courier New"/>
@@ -2310,6 +2535,7 @@
         </w:rPr>
         <w:t>Ответ</w:t>
       </w:r>
+      <w:proofErr w:type="gramStart"/>
       <w:r>
         <w:rPr>
           <w:rFonts w:ascii="Courier New" w:hAnsi="Courier New" w:cs="Courier New"/>
@@ -2323,6 +2549,7 @@
         </w:rPr>
         <w:t>(</w:t>
       </w:r>
+      <w:proofErr w:type="gramEnd"/>
       <w:r>
         <w:rPr>
           <w:rFonts w:ascii="Courier New" w:hAnsi="Courier New" w:cs="Courier New"/>
@@ -2392,7 +2619,15 @@
     </w:p>
     <w:p>
       <w:r>
-        <w:t>В первых темах автором везде был Дмитрий Башук, и программа решила, что эта последовательность символов входит в шаблон. Это надо будет исправить. Кроме того, при просмотре файла было отмечено, что туры всегда начинаются с символов «Тур:». Вот исправленный шаблон темы:</w:t>
+        <w:t xml:space="preserve">В первых темах автором везде был Дмитрий </w:t>
+      </w:r>
+      <w:proofErr w:type="spellStart"/>
+      <w:r>
+        <w:t>Башук</w:t>
+      </w:r>
+      <w:proofErr w:type="spellEnd"/>
+      <w:r>
+        <w:t>, и программа решила, что эта последовательность символов входит в шаблон. Это надо будет исправить. Кроме того, при просмотре файла было отмечено, что туры всегда начинаются с символов «Тур:». Вот исправленный шаблон темы:</w:t>
       </w:r>
     </w:p>
     <w:p>
@@ -2559,11 +2794,7 @@
     </w:p>
     <w:p>
       <w:r>
-        <w:t xml:space="preserve">Под текстом после слова «Проблема» программа обрисовывает причину, из-за которой произошёл сбой при считывании. Очень часто подобная информация позволяет легко сделать поправки. В нашем случае всё и так просто. Очевидно, что после ответа не хватает точки, предусмотренной шаблоном вопроса. Можно добавить её в текст, а можно </w:t>
-      </w:r>
-      <w:r>
-        <w:lastRenderedPageBreak/>
-        <w:t>удалить её из шаблона. Но далее могут встретиться и другие вопросы с отсутствующей точкой после скобок. Так что лучше убрать её в шаблоне - ведь всё равно программа будет пытаться импортировать текст сначала первым шаблоном, содержащим точку.</w:t>
+        <w:t>Под текстом после слова «Проблема» программа обрисовывает причину, из-за которой произошёл сбой при считывании. Очень часто подобная информация позволяет легко сделать поправки. В нашем случае всё и так просто. Очевидно, что после ответа не хватает точки, предусмотренной шаблоном вопроса. Можно добавить её в текст, а можно удалить её из шаблона. Но далее могут встретиться и другие вопросы с отсутствующей точкой после скобок. Так что лучше убрать её в шаблоне - ведь всё равно программа будет пытаться импортировать текст сначала первым шаблоном, содержащим точку.</w:t>
       </w:r>
     </w:p>
     <w:p>
@@ -2604,7 +2835,15 @@
         <w:pStyle w:val="a"/>
       </w:pPr>
       <w:r>
-        <w:t>50. ТАК специалисты по электричеству называют гексафторид серы. (Элегаз - электротехнический газ).</w:t>
+        <w:t>50. ТАК специалисты по электричеству называют гексафторид серы. (</w:t>
+      </w:r>
+      <w:proofErr w:type="spellStart"/>
+      <w:r>
+        <w:t>Элегаз</w:t>
+      </w:r>
+      <w:proofErr w:type="spellEnd"/>
+      <w:r>
+        <w:t xml:space="preserve"> - электротехнический газ).</w:t>
       </w:r>
       <w:r>
         <w:br/>
@@ -2637,7 +2876,15 @@
         <w:pStyle w:val="a"/>
       </w:pPr>
       <w:r>
-        <w:t>50. В городе расположенном на ЭТОМ притоке Дуная была Белая Олимпиада 1964-го (Инн). Комм.: город Инсбрук.</w:t>
+        <w:t xml:space="preserve">50. </w:t>
+      </w:r>
+      <w:proofErr w:type="gramStart"/>
+      <w:r>
+        <w:t>В городе</w:t>
+      </w:r>
+      <w:proofErr w:type="gramEnd"/>
+      <w:r>
+        <w:t xml:space="preserve"> расположенном на ЭТОМ притоке Дуная была Белая Олимпиада 1964-го (Инн). Комм.: город Инсбрук.</w:t>
       </w:r>
       <w:r>
         <w:br/>
@@ -2745,8 +2992,31 @@
         <w:pStyle w:val="a"/>
       </w:pPr>
       <w:r>
-        <w:lastRenderedPageBreak/>
-        <w:t xml:space="preserve">10. В черновиках ОН фигурировал сначала как Тишкевич, потом как Башмакевич, и наконец, ИМЕННО ТАК (Башмачкин). Ист: Гоголь Повести М, 1963, с 233 </w:t>
+        <w:t xml:space="preserve">10. В черновиках ОН фигурировал сначала как </w:t>
+      </w:r>
+      <w:proofErr w:type="spellStart"/>
+      <w:r>
+        <w:t>Тишкевич</w:t>
+      </w:r>
+      <w:proofErr w:type="spellEnd"/>
+      <w:r>
+        <w:t xml:space="preserve">, потом как </w:t>
+      </w:r>
+      <w:proofErr w:type="spellStart"/>
+      <w:r>
+        <w:t>Башмакевич</w:t>
+      </w:r>
+      <w:proofErr w:type="spellEnd"/>
+      <w:r>
+        <w:t xml:space="preserve">, и наконец, ИМЕННО ТАК (Башмачкин). </w:t>
+      </w:r>
+      <w:proofErr w:type="spellStart"/>
+      <w:r>
+        <w:t>Ист</w:t>
+      </w:r>
+      <w:proofErr w:type="spellEnd"/>
+      <w:r>
+        <w:t xml:space="preserve">: Гоголь Повести М, 1963, с 233 </w:t>
       </w:r>
     </w:p>
     <w:p>
@@ -2831,7 +3101,15 @@
         <w:pStyle w:val="a"/>
       </w:pPr>
       <w:r>
-        <w:t>50. Именно по ЭТОЙ причине Нобелевскую премию мира вручают в Осло (Нобелю просто нравилось умение норвежцев решать конфликты мирным путем) Принимать любое указание на миролюбивость норвежцев</w:t>
+        <w:t>50. Именно по ЭТОЙ причине Нобелевскую премию мира вручают в Осло (Нобелю просто нравилось умение норвежцев решать конфликты мирным путем</w:t>
+      </w:r>
+      <w:proofErr w:type="gramStart"/>
+      <w:r>
+        <w:t>)</w:t>
+      </w:r>
+      <w:proofErr w:type="gramEnd"/>
+      <w:r>
+        <w:t xml:space="preserve"> Принимать любое указание на миролюбивость норвежцев</w:t>
       </w:r>
       <w:r>
         <w:br/>
@@ -2981,7 +3259,6 @@
         </w:rPr>
       </w:pPr>
       <w:r>
-        <w:lastRenderedPageBreak/>
         <w:t>Предоставляет доступ к ранее открытым документам</w:t>
       </w:r>
     </w:p>
@@ -3569,12 +3846,14 @@
           <w:b/>
         </w:rPr>
       </w:pPr>
+      <w:proofErr w:type="spellStart"/>
       <w:r>
         <w:rPr>
           <w:b/>
         </w:rPr>
         <w:t>simpleHTML</w:t>
       </w:r>
+      <w:proofErr w:type="spellEnd"/>
     </w:p>
     <w:p>
       <w:pPr>
@@ -3681,8 +3960,16 @@
         <w:rPr>
           <w:b/>
         </w:rPr>
-        <w:t>Скрипт mIRC</w:t>
-      </w:r>
+        <w:t xml:space="preserve">Скрипт </w:t>
+      </w:r>
+      <w:proofErr w:type="spellStart"/>
+      <w:r>
+        <w:rPr>
+          <w:b/>
+        </w:rPr>
+        <w:t>mIRC</w:t>
+      </w:r>
+      <w:proofErr w:type="spellEnd"/>
     </w:p>
     <w:p>
       <w:pPr>
@@ -3717,7 +4004,6 @@
         <w:rPr>
           <w:b/>
         </w:rPr>
-        <w:lastRenderedPageBreak/>
         <w:t>Теле</w:t>
       </w:r>
       <w:r>
@@ -3726,6 +4012,7 @@
         </w:rPr>
         <w:t xml:space="preserve">визионный аналог </w:t>
       </w:r>
+      <w:proofErr w:type="spellStart"/>
       <w:r>
         <w:rPr>
           <w:b/>
@@ -3733,6 +4020,7 @@
         </w:rPr>
         <w:t>SIGame</w:t>
       </w:r>
+      <w:proofErr w:type="spellEnd"/>
     </w:p>
     <w:p>
       <w:pPr>
@@ -3749,12 +4037,14 @@
       <w:r>
         <w:t xml:space="preserve">й для отправки на телевизионный аналог </w:t>
       </w:r>
+      <w:proofErr w:type="spellStart"/>
       <w:r>
         <w:rPr>
           <w:lang w:val="en-US"/>
         </w:rPr>
         <w:t>SIGame</w:t>
       </w:r>
+      <w:proofErr w:type="spellEnd"/>
     </w:p>
     <w:p>
       <w:pPr>
@@ -3830,12 +4120,14 @@
       <w:r>
         <w:t xml:space="preserve">телевизионным аналогом </w:t>
       </w:r>
+      <w:proofErr w:type="spellStart"/>
       <w:r>
         <w:rPr>
           <w:lang w:val="en-US"/>
         </w:rPr>
         <w:t>SIGame</w:t>
       </w:r>
+      <w:proofErr w:type="spellEnd"/>
     </w:p>
     <w:p>
       <w:pPr>
@@ -3870,19 +4162,71 @@
         <w:ind w:left="1701"/>
       </w:pPr>
       <w:r>
-        <w:t xml:space="preserve">Более богатые возможности по выбору формата для экспорта (Динабанк, </w:t>
+        <w:t>Более богатые возможности по выбору формата для экспорта (</w:t>
+      </w:r>
+      <w:proofErr w:type="spellStart"/>
+      <w:r>
+        <w:t>Динабанк</w:t>
+      </w:r>
+      <w:proofErr w:type="spellEnd"/>
+      <w:r>
+        <w:t xml:space="preserve">, </w:t>
       </w:r>
       <w:r>
         <w:t xml:space="preserve">телевизионный аналог </w:t>
       </w:r>
+      <w:proofErr w:type="spellStart"/>
       <w:r>
         <w:rPr>
           <w:lang w:val="en-US"/>
         </w:rPr>
         <w:t>SIGame</w:t>
       </w:r>
-      <w:r>
-        <w:t>, СНС, База вопросов), типа сохраняемого файла (.txt, .html, .docx, .rtf, .xps), кодировки. Возможность печати пакета</w:t>
+      <w:proofErr w:type="spellEnd"/>
+      <w:r>
+        <w:t>, СНС, База вопросов), типа сохраняемого файла (.</w:t>
+      </w:r>
+      <w:proofErr w:type="spellStart"/>
+      <w:r>
+        <w:t>txt</w:t>
+      </w:r>
+      <w:proofErr w:type="spellEnd"/>
+      <w:r>
+        <w:t>, .</w:t>
+      </w:r>
+      <w:proofErr w:type="spellStart"/>
+      <w:r>
+        <w:t>html</w:t>
+      </w:r>
+      <w:proofErr w:type="spellEnd"/>
+      <w:r>
+        <w:t>, .</w:t>
+      </w:r>
+      <w:proofErr w:type="spellStart"/>
+      <w:r>
+        <w:t>docx</w:t>
+      </w:r>
+      <w:proofErr w:type="spellEnd"/>
+      <w:r>
+        <w:t>, .</w:t>
+      </w:r>
+      <w:proofErr w:type="spellStart"/>
+      <w:r>
+        <w:t>rtf</w:t>
+      </w:r>
+      <w:proofErr w:type="spellEnd"/>
+      <w:proofErr w:type="gramStart"/>
+      <w:r>
+        <w:t>, .</w:t>
+      </w:r>
+      <w:proofErr w:type="spellStart"/>
+      <w:r>
+        <w:t>xps</w:t>
+      </w:r>
+      <w:proofErr w:type="spellEnd"/>
+      <w:proofErr w:type="gramEnd"/>
+      <w:r>
+        <w:t>), кодировки. Возможность печати пакета</w:t>
       </w:r>
     </w:p>
     <w:p>
@@ -3944,8 +4288,13 @@
         <w:t>Повторяе</w:t>
       </w:r>
       <w:r>
-        <w:t>т отменённые изменения в пакета</w:t>
-      </w:r>
+        <w:t xml:space="preserve">т отменённые изменения </w:t>
+      </w:r>
+      <w:proofErr w:type="gramStart"/>
+      <w:r>
+        <w:t>в пакета</w:t>
+      </w:r>
+      <w:proofErr w:type="gramEnd"/>
     </w:p>
     <w:p>
       <w:pPr>
@@ -4288,8 +4637,16 @@
         <w:rPr>
           <w:b/>
         </w:rPr>
-        <w:t>-SIGame</w:t>
-      </w:r>
+        <w:t>-</w:t>
+      </w:r>
+      <w:proofErr w:type="spellStart"/>
+      <w:r>
+        <w:rPr>
+          <w:b/>
+        </w:rPr>
+        <w:t>SIGame</w:t>
+      </w:r>
+      <w:proofErr w:type="spellEnd"/>
     </w:p>
     <w:p>
       <w:pPr>
@@ -4333,8 +4690,16 @@
         <w:rPr>
           <w:b/>
         </w:rPr>
-        <w:t>-SIGame</w:t>
-      </w:r>
+        <w:t>-</w:t>
+      </w:r>
+      <w:proofErr w:type="spellStart"/>
+      <w:r>
+        <w:rPr>
+          <w:b/>
+        </w:rPr>
+        <w:t>SIGame</w:t>
+      </w:r>
+      <w:proofErr w:type="spellEnd"/>
     </w:p>
     <w:p>
       <w:pPr>
@@ -4371,8 +4736,16 @@
         <w:rPr>
           <w:b/>
         </w:rPr>
-        <w:t>-SIGame</w:t>
-      </w:r>
+        <w:t>-</w:t>
+      </w:r>
+      <w:proofErr w:type="spellStart"/>
+      <w:r>
+        <w:rPr>
+          <w:b/>
+        </w:rPr>
+        <w:t>SIGame</w:t>
+      </w:r>
+      <w:proofErr w:type="spellEnd"/>
     </w:p>
     <w:p>
       <w:pPr>
@@ -4385,7 +4758,6 @@
         <w:ind w:left="1701"/>
       </w:pPr>
       <w:r>
-        <w:lastRenderedPageBreak/>
         <w:t>Все темы располагаются в одном раунде, стоимости вопросов кратны 10</w:t>
       </w:r>
     </w:p>
@@ -4467,12 +4839,14 @@
           <w:b/>
         </w:rPr>
       </w:pPr>
+      <w:proofErr w:type="spellStart"/>
       <w:r>
         <w:rPr>
           <w:b/>
         </w:rPr>
         <w:t>Викифицировать</w:t>
       </w:r>
+      <w:proofErr w:type="spellEnd"/>
     </w:p>
     <w:p>
       <w:pPr>
@@ -4527,7 +4901,7 @@
 </file>
 
 <file path=word/endnotes.xml><?xml version="1.0" encoding="utf-8"?>
-<w:endnotes xmlns:wpc="http://schemas.microsoft.com/office/word/2010/wordprocessingCanvas" xmlns:cx="http://schemas.microsoft.com/office/drawing/2014/chartex" xmlns:cx1="http://schemas.microsoft.com/office/drawing/2015/9/8/chartex" xmlns:mc="http://schemas.openxmlformats.org/markup-compatibility/2006" xmlns:o="urn:schemas-microsoft-com:office:office" xmlns:r="http://schemas.openxmlformats.org/officeDocument/2006/relationships" xmlns:m="http://schemas.openxmlformats.org/officeDocument/2006/math" xmlns:v="urn:schemas-microsoft-com:vml" xmlns:wp14="http://schemas.microsoft.com/office/word/2010/wordprocessingDrawing" xmlns:wp="http://schemas.openxmlformats.org/drawingml/2006/wordprocessingDrawing" xmlns:w10="urn:schemas-microsoft-com:office:word" xmlns:w="http://schemas.openxmlformats.org/wordprocessingml/2006/main" xmlns:w14="http://schemas.microsoft.com/office/word/2010/wordml" xmlns:w15="http://schemas.microsoft.com/office/word/2012/wordml" xmlns:w16se="http://schemas.microsoft.com/office/word/2015/wordml/symex" xmlns:wpg="http://schemas.microsoft.com/office/word/2010/wordprocessingGroup" xmlns:wpi="http://schemas.microsoft.com/office/word/2010/wordprocessingInk" xmlns:wne="http://schemas.microsoft.com/office/word/2006/wordml" xmlns:wps="http://schemas.microsoft.com/office/word/2010/wordprocessingShape" mc:Ignorable="w14 w15 w16se wp14">
+<w:endnotes xmlns:wpc="http://schemas.microsoft.com/office/word/2010/wordprocessingCanvas" xmlns:cx="http://schemas.microsoft.com/office/drawing/2014/chartex" xmlns:cx1="http://schemas.microsoft.com/office/drawing/2015/9/8/chartex" xmlns:cx2="http://schemas.microsoft.com/office/drawing/2015/10/21/chartex" xmlns:cx3="http://schemas.microsoft.com/office/drawing/2016/5/9/chartex" xmlns:cx4="http://schemas.microsoft.com/office/drawing/2016/5/10/chartex" xmlns:cx5="http://schemas.microsoft.com/office/drawing/2016/5/11/chartex" xmlns:cx6="http://schemas.microsoft.com/office/drawing/2016/5/12/chartex" xmlns:cx7="http://schemas.microsoft.com/office/drawing/2016/5/13/chartex" xmlns:cx8="http://schemas.microsoft.com/office/drawing/2016/5/14/chartex" xmlns:mc="http://schemas.openxmlformats.org/markup-compatibility/2006" xmlns:aink="http://schemas.microsoft.com/office/drawing/2016/ink" xmlns:am3d="http://schemas.microsoft.com/office/drawing/2017/model3d" xmlns:o="urn:schemas-microsoft-com:office:office" xmlns:r="http://schemas.openxmlformats.org/officeDocument/2006/relationships" xmlns:m="http://schemas.openxmlformats.org/officeDocument/2006/math" xmlns:v="urn:schemas-microsoft-com:vml" xmlns:wp14="http://schemas.microsoft.com/office/word/2010/wordprocessingDrawing" xmlns:wp="http://schemas.openxmlformats.org/drawingml/2006/wordprocessingDrawing" xmlns:w10="urn:schemas-microsoft-com:office:word" xmlns:w="http://schemas.openxmlformats.org/wordprocessingml/2006/main" xmlns:w14="http://schemas.microsoft.com/office/word/2010/wordml" xmlns:w15="http://schemas.microsoft.com/office/word/2012/wordml" xmlns:w16cex="http://schemas.microsoft.com/office/word/2018/wordml/cex" xmlns:w16cid="http://schemas.microsoft.com/office/word/2016/wordml/cid" xmlns:w16="http://schemas.microsoft.com/office/word/2018/wordml" xmlns:w16se="http://schemas.microsoft.com/office/word/2015/wordml/symex" xmlns:wpg="http://schemas.microsoft.com/office/word/2010/wordprocessingGroup" xmlns:wpi="http://schemas.microsoft.com/office/word/2010/wordprocessingInk" xmlns:wne="http://schemas.microsoft.com/office/word/2006/wordml" xmlns:wps="http://schemas.microsoft.com/office/word/2010/wordprocessingShape" mc:Ignorable="w14 w15 w16se w16cid w16 w16cex wp14">
   <w:endnote w:type="separator" w:id="-1">
     <w:p>
       <w:r>
@@ -4546,7 +4920,7 @@
 </file>
 
 <file path=word/footnotes.xml><?xml version="1.0" encoding="utf-8"?>
-<w:footnotes xmlns:wpc="http://schemas.microsoft.com/office/word/2010/wordprocessingCanvas" xmlns:cx="http://schemas.microsoft.com/office/drawing/2014/chartex" xmlns:cx1="http://schemas.microsoft.com/office/drawing/2015/9/8/chartex" xmlns:mc="http://schemas.openxmlformats.org/markup-compatibility/2006" xmlns:o="urn:schemas-microsoft-com:office:office" xmlns:r="http://schemas.openxmlformats.org/officeDocument/2006/relationships" xmlns:m="http://schemas.openxmlformats.org/officeDocument/2006/math" xmlns:v="urn:schemas-microsoft-com:vml" xmlns:wp14="http://schemas.microsoft.com/office/word/2010/wordprocessingDrawing" xmlns:wp="http://schemas.openxmlformats.org/drawingml/2006/wordprocessingDrawing" xmlns:w10="urn:schemas-microsoft-com:office:word" xmlns:w="http://schemas.openxmlformats.org/wordprocessingml/2006/main" xmlns:w14="http://schemas.microsoft.com/office/word/2010/wordml" xmlns:w15="http://schemas.microsoft.com/office/word/2012/wordml" xmlns:w16se="http://schemas.microsoft.com/office/word/2015/wordml/symex" xmlns:wpg="http://schemas.microsoft.com/office/word/2010/wordprocessingGroup" xmlns:wpi="http://schemas.microsoft.com/office/word/2010/wordprocessingInk" xmlns:wne="http://schemas.microsoft.com/office/word/2006/wordml" xmlns:wps="http://schemas.microsoft.com/office/word/2010/wordprocessingShape" mc:Ignorable="w14 w15 w16se wp14">
+<w:footnotes xmlns:wpc="http://schemas.microsoft.com/office/word/2010/wordprocessingCanvas" xmlns:cx="http://schemas.microsoft.com/office/drawing/2014/chartex" xmlns:cx1="http://schemas.microsoft.com/office/drawing/2015/9/8/chartex" xmlns:cx2="http://schemas.microsoft.com/office/drawing/2015/10/21/chartex" xmlns:cx3="http://schemas.microsoft.com/office/drawing/2016/5/9/chartex" xmlns:cx4="http://schemas.microsoft.com/office/drawing/2016/5/10/chartex" xmlns:cx5="http://schemas.microsoft.com/office/drawing/2016/5/11/chartex" xmlns:cx6="http://schemas.microsoft.com/office/drawing/2016/5/12/chartex" xmlns:cx7="http://schemas.microsoft.com/office/drawing/2016/5/13/chartex" xmlns:cx8="http://schemas.microsoft.com/office/drawing/2016/5/14/chartex" xmlns:mc="http://schemas.openxmlformats.org/markup-compatibility/2006" xmlns:aink="http://schemas.microsoft.com/office/drawing/2016/ink" xmlns:am3d="http://schemas.microsoft.com/office/drawing/2017/model3d" xmlns:o="urn:schemas-microsoft-com:office:office" xmlns:r="http://schemas.openxmlformats.org/officeDocument/2006/relationships" xmlns:m="http://schemas.openxmlformats.org/officeDocument/2006/math" xmlns:v="urn:schemas-microsoft-com:vml" xmlns:wp14="http://schemas.microsoft.com/office/word/2010/wordprocessingDrawing" xmlns:wp="http://schemas.openxmlformats.org/drawingml/2006/wordprocessingDrawing" xmlns:w10="urn:schemas-microsoft-com:office:word" xmlns:w="http://schemas.openxmlformats.org/wordprocessingml/2006/main" xmlns:w14="http://schemas.microsoft.com/office/word/2010/wordml" xmlns:w15="http://schemas.microsoft.com/office/word/2012/wordml" xmlns:w16cex="http://schemas.microsoft.com/office/word/2018/wordml/cex" xmlns:w16cid="http://schemas.microsoft.com/office/word/2016/wordml/cid" xmlns:w16="http://schemas.microsoft.com/office/word/2018/wordml" xmlns:w16se="http://schemas.microsoft.com/office/word/2015/wordml/symex" xmlns:wpg="http://schemas.microsoft.com/office/word/2010/wordprocessingGroup" xmlns:wpi="http://schemas.microsoft.com/office/word/2010/wordprocessingInk" xmlns:wne="http://schemas.microsoft.com/office/word/2006/wordml" xmlns:wps="http://schemas.microsoft.com/office/word/2010/wordprocessingShape" mc:Ignorable="w14 w15 w16se w16cid w16 w16cex wp14">
   <w:footnote w:type="separator" w:id="-1">
     <w:p>
       <w:r>
@@ -4565,7 +4939,7 @@
 </file>
 
 <file path=word/header1.xml><?xml version="1.0" encoding="utf-8"?>
-<w:hdr xmlns:wpc="http://schemas.microsoft.com/office/word/2010/wordprocessingCanvas" xmlns:cx="http://schemas.microsoft.com/office/drawing/2014/chartex" xmlns:cx1="http://schemas.microsoft.com/office/drawing/2015/9/8/chartex" xmlns:mc="http://schemas.openxmlformats.org/markup-compatibility/2006" xmlns:o="urn:schemas-microsoft-com:office:office" xmlns:r="http://schemas.openxmlformats.org/officeDocument/2006/relationships" xmlns:m="http://schemas.openxmlformats.org/officeDocument/2006/math" xmlns:v="urn:schemas-microsoft-com:vml" xmlns:wp14="http://schemas.microsoft.com/office/word/2010/wordprocessingDrawing" xmlns:wp="http://schemas.openxmlformats.org/drawingml/2006/wordprocessingDrawing" xmlns:w10="urn:schemas-microsoft-com:office:word" xmlns:w="http://schemas.openxmlformats.org/wordprocessingml/2006/main" xmlns:w14="http://schemas.microsoft.com/office/word/2010/wordml" xmlns:w15="http://schemas.microsoft.com/office/word/2012/wordml" xmlns:w16se="http://schemas.microsoft.com/office/word/2015/wordml/symex" xmlns:wpg="http://schemas.microsoft.com/office/word/2010/wordprocessingGroup" xmlns:wpi="http://schemas.microsoft.com/office/word/2010/wordprocessingInk" xmlns:wne="http://schemas.microsoft.com/office/word/2006/wordml" xmlns:wps="http://schemas.microsoft.com/office/word/2010/wordprocessingShape" mc:Ignorable="w14 w15 w16se wp14">
+<w:hdr xmlns:wpc="http://schemas.microsoft.com/office/word/2010/wordprocessingCanvas" xmlns:cx="http://schemas.microsoft.com/office/drawing/2014/chartex" xmlns:cx1="http://schemas.microsoft.com/office/drawing/2015/9/8/chartex" xmlns:cx2="http://schemas.microsoft.com/office/drawing/2015/10/21/chartex" xmlns:cx3="http://schemas.microsoft.com/office/drawing/2016/5/9/chartex" xmlns:cx4="http://schemas.microsoft.com/office/drawing/2016/5/10/chartex" xmlns:cx5="http://schemas.microsoft.com/office/drawing/2016/5/11/chartex" xmlns:cx6="http://schemas.microsoft.com/office/drawing/2016/5/12/chartex" xmlns:cx7="http://schemas.microsoft.com/office/drawing/2016/5/13/chartex" xmlns:cx8="http://schemas.microsoft.com/office/drawing/2016/5/14/chartex" xmlns:mc="http://schemas.openxmlformats.org/markup-compatibility/2006" xmlns:aink="http://schemas.microsoft.com/office/drawing/2016/ink" xmlns:am3d="http://schemas.microsoft.com/office/drawing/2017/model3d" xmlns:o="urn:schemas-microsoft-com:office:office" xmlns:r="http://schemas.openxmlformats.org/officeDocument/2006/relationships" xmlns:m="http://schemas.openxmlformats.org/officeDocument/2006/math" xmlns:v="urn:schemas-microsoft-com:vml" xmlns:wp14="http://schemas.microsoft.com/office/word/2010/wordprocessingDrawing" xmlns:wp="http://schemas.openxmlformats.org/drawingml/2006/wordprocessingDrawing" xmlns:w10="urn:schemas-microsoft-com:office:word" xmlns:w="http://schemas.openxmlformats.org/wordprocessingml/2006/main" xmlns:w14="http://schemas.microsoft.com/office/word/2010/wordml" xmlns:w15="http://schemas.microsoft.com/office/word/2012/wordml" xmlns:w16cex="http://schemas.microsoft.com/office/word/2018/wordml/cex" xmlns:w16cid="http://schemas.microsoft.com/office/word/2016/wordml/cid" xmlns:w16="http://schemas.microsoft.com/office/word/2018/wordml" xmlns:w16se="http://schemas.microsoft.com/office/word/2015/wordml/symex" xmlns:wpg="http://schemas.microsoft.com/office/word/2010/wordprocessingGroup" xmlns:wpi="http://schemas.microsoft.com/office/word/2010/wordprocessingInk" xmlns:wne="http://schemas.microsoft.com/office/word/2006/wordml" xmlns:wps="http://schemas.microsoft.com/office/word/2010/wordprocessingShape" mc:Ignorable="w14 w15 w16se w16cid w16 w16cex wp14">
   <w:sdt>
     <w:sdtPr>
       <w:id w:val="5202104"/>
@@ -4614,7 +4988,7 @@
 </file>
 
 <file path=word/numbering.xml><?xml version="1.0" encoding="utf-8"?>
-<w:numbering xmlns:wpc="http://schemas.microsoft.com/office/word/2010/wordprocessingCanvas" xmlns:cx="http://schemas.microsoft.com/office/drawing/2014/chartex" xmlns:cx1="http://schemas.microsoft.com/office/drawing/2015/9/8/chartex" xmlns:mc="http://schemas.openxmlformats.org/markup-compatibility/2006" xmlns:o="urn:schemas-microsoft-com:office:office" xmlns:r="http://schemas.openxmlformats.org/officeDocument/2006/relationships" xmlns:m="http://schemas.openxmlformats.org/officeDocument/2006/math" xmlns:v="urn:schemas-microsoft-com:vml" xmlns:wp14="http://schemas.microsoft.com/office/word/2010/wordprocessingDrawing" xmlns:wp="http://schemas.openxmlformats.org/drawingml/2006/wordprocessingDrawing" xmlns:w10="urn:schemas-microsoft-com:office:word" xmlns:w="http://schemas.openxmlformats.org/wordprocessingml/2006/main" xmlns:w14="http://schemas.microsoft.com/office/word/2010/wordml" xmlns:w15="http://schemas.microsoft.com/office/word/2012/wordml" xmlns:w16se="http://schemas.microsoft.com/office/word/2015/wordml/symex" xmlns:wpg="http://schemas.microsoft.com/office/word/2010/wordprocessingGroup" xmlns:wpi="http://schemas.microsoft.com/office/word/2010/wordprocessingInk" xmlns:wne="http://schemas.microsoft.com/office/word/2006/wordml" xmlns:wps="http://schemas.microsoft.com/office/word/2010/wordprocessingShape" mc:Ignorable="w14 w15 w16se wp14">
+<w:numbering xmlns:wpc="http://schemas.microsoft.com/office/word/2010/wordprocessingCanvas" xmlns:cx="http://schemas.microsoft.com/office/drawing/2014/chartex" xmlns:cx1="http://schemas.microsoft.com/office/drawing/2015/9/8/chartex" xmlns:cx2="http://schemas.microsoft.com/office/drawing/2015/10/21/chartex" xmlns:cx3="http://schemas.microsoft.com/office/drawing/2016/5/9/chartex" xmlns:cx4="http://schemas.microsoft.com/office/drawing/2016/5/10/chartex" xmlns:cx5="http://schemas.microsoft.com/office/drawing/2016/5/11/chartex" xmlns:cx6="http://schemas.microsoft.com/office/drawing/2016/5/12/chartex" xmlns:cx7="http://schemas.microsoft.com/office/drawing/2016/5/13/chartex" xmlns:cx8="http://schemas.microsoft.com/office/drawing/2016/5/14/chartex" xmlns:mc="http://schemas.openxmlformats.org/markup-compatibility/2006" xmlns:aink="http://schemas.microsoft.com/office/drawing/2016/ink" xmlns:am3d="http://schemas.microsoft.com/office/drawing/2017/model3d" xmlns:o="urn:schemas-microsoft-com:office:office" xmlns:r="http://schemas.openxmlformats.org/officeDocument/2006/relationships" xmlns:m="http://schemas.openxmlformats.org/officeDocument/2006/math" xmlns:v="urn:schemas-microsoft-com:vml" xmlns:wp14="http://schemas.microsoft.com/office/word/2010/wordprocessingDrawing" xmlns:wp="http://schemas.openxmlformats.org/drawingml/2006/wordprocessingDrawing" xmlns:w10="urn:schemas-microsoft-com:office:word" xmlns:w="http://schemas.openxmlformats.org/wordprocessingml/2006/main" xmlns:w14="http://schemas.microsoft.com/office/word/2010/wordml" xmlns:w15="http://schemas.microsoft.com/office/word/2012/wordml" xmlns:w16cex="http://schemas.microsoft.com/office/word/2018/wordml/cex" xmlns:w16cid="http://schemas.microsoft.com/office/word/2016/wordml/cid" xmlns:w16="http://schemas.microsoft.com/office/word/2018/wordml" xmlns:w16se="http://schemas.microsoft.com/office/word/2015/wordml/symex" xmlns:wpg="http://schemas.microsoft.com/office/word/2010/wordprocessingGroup" xmlns:wpi="http://schemas.microsoft.com/office/word/2010/wordprocessingInk" xmlns:wne="http://schemas.microsoft.com/office/word/2006/wordml" xmlns:wps="http://schemas.microsoft.com/office/word/2010/wordprocessingShape" mc:Ignorable="w14 w15 w16se w16cid w16 w16cex wp14">
   <w:abstractNum w:abstractNumId="0" w15:restartNumberingAfterBreak="0">
     <w:nsid w:val="02216DA5"/>
     <w:multiLevelType w:val="multilevel"/>
@@ -6699,7 +7073,7 @@
 </file>
 
 <file path=word/styles.xml><?xml version="1.0" encoding="utf-8"?>
-<w:styles xmlns:mc="http://schemas.openxmlformats.org/markup-compatibility/2006" xmlns:r="http://schemas.openxmlformats.org/officeDocument/2006/relationships" xmlns:w="http://schemas.openxmlformats.org/wordprocessingml/2006/main" xmlns:w14="http://schemas.microsoft.com/office/word/2010/wordml" xmlns:w15="http://schemas.microsoft.com/office/word/2012/wordml" xmlns:w16se="http://schemas.microsoft.com/office/word/2015/wordml/symex" mc:Ignorable="w14 w15 w16se">
+<w:styles xmlns:mc="http://schemas.openxmlformats.org/markup-compatibility/2006" xmlns:r="http://schemas.openxmlformats.org/officeDocument/2006/relationships" xmlns:w="http://schemas.openxmlformats.org/wordprocessingml/2006/main" xmlns:w14="http://schemas.microsoft.com/office/word/2010/wordml" xmlns:w15="http://schemas.microsoft.com/office/word/2012/wordml" xmlns:w16cex="http://schemas.microsoft.com/office/word/2018/wordml/cex" xmlns:w16cid="http://schemas.microsoft.com/office/word/2016/wordml/cid" xmlns:w16="http://schemas.microsoft.com/office/word/2018/wordml" xmlns:w16se="http://schemas.microsoft.com/office/word/2015/wordml/symex" mc:Ignorable="w14 w15 w16se w16cid w16 w16cex">
   <w:docDefaults>
     <w:rPrDefault>
       <w:rPr>
@@ -6715,7 +7089,7 @@
       </w:pPr>
     </w:pPrDefault>
   </w:docDefaults>
-  <w:latentStyles w:defLockedState="0" w:defUIPriority="99" w:defSemiHidden="0" w:defUnhideWhenUsed="0" w:defQFormat="0" w:count="371">
+  <w:latentStyles w:defLockedState="0" w:defUIPriority="99" w:defSemiHidden="0" w:defUnhideWhenUsed="0" w:defQFormat="0" w:count="376">
     <w:lsdException w:name="Normal" w:uiPriority="0" w:qFormat="1"/>
     <w:lsdException w:name="heading 1" w:uiPriority="9" w:qFormat="1"/>
     <w:lsdException w:name="heading 2" w:semiHidden="1" w:uiPriority="9" w:unhideWhenUsed="1" w:qFormat="1"/>
@@ -6821,7 +7195,6 @@
     <w:lsdException w:name="HTML Sample" w:semiHidden="1" w:unhideWhenUsed="1"/>
     <w:lsdException w:name="HTML Typewriter" w:semiHidden="1" w:unhideWhenUsed="1"/>
     <w:lsdException w:name="HTML Variable" w:semiHidden="1" w:unhideWhenUsed="1"/>
-    <w:lsdException w:name="Normal Table" w:semiHidden="1" w:unhideWhenUsed="1"/>
     <w:lsdException w:name="annotation subject" w:semiHidden="1" w:unhideWhenUsed="1"/>
     <w:lsdException w:name="No List" w:semiHidden="1" w:unhideWhenUsed="1"/>
     <w:lsdException w:name="Outline List 1" w:semiHidden="1" w:unhideWhenUsed="1"/>
@@ -6864,11 +7237,8 @@
     <w:lsdException w:name="Table Contemporary" w:semiHidden="1" w:unhideWhenUsed="1"/>
     <w:lsdException w:name="Table Elegant" w:semiHidden="1" w:unhideWhenUsed="1"/>
     <w:lsdException w:name="Table Professional" w:semiHidden="1" w:unhideWhenUsed="1"/>
-    <w:lsdException w:name="Table Subtle 1" w:semiHidden="1" w:unhideWhenUsed="1"/>
     <w:lsdException w:name="Table Subtle 2" w:semiHidden="1" w:unhideWhenUsed="1"/>
     <w:lsdException w:name="Table Web 1" w:semiHidden="1" w:unhideWhenUsed="1"/>
-    <w:lsdException w:name="Table Web 2" w:semiHidden="1" w:unhideWhenUsed="1"/>
-    <w:lsdException w:name="Table Web 3" w:semiHidden="1" w:unhideWhenUsed="1"/>
     <w:lsdException w:name="Balloon Text" w:semiHidden="1" w:unhideWhenUsed="1"/>
     <w:lsdException w:name="Table Grid" w:uiPriority="59"/>
     <w:lsdException w:name="Table Theme" w:semiHidden="1" w:unhideWhenUsed="1"/>
@@ -7087,6 +7457,11 @@
     <w:lsdException w:name="List Table 5 Dark Accent 6" w:uiPriority="50"/>
     <w:lsdException w:name="List Table 6 Colorful Accent 6" w:uiPriority="51"/>
     <w:lsdException w:name="List Table 7 Colorful Accent 6" w:uiPriority="52"/>
+    <w:lsdException w:name="Mention" w:semiHidden="1" w:unhideWhenUsed="1"/>
+    <w:lsdException w:name="Smart Hyperlink" w:semiHidden="1" w:unhideWhenUsed="1"/>
+    <w:lsdException w:name="Hashtag" w:semiHidden="1" w:unhideWhenUsed="1"/>
+    <w:lsdException w:name="Unresolved Mention" w:semiHidden="1" w:unhideWhenUsed="1"/>
+    <w:lsdException w:name="Smart Link" w:semiHidden="1" w:unhideWhenUsed="1"/>
   </w:latentStyles>
   <w:style w:type="paragraph" w:default="1" w:styleId="Normal">
     <w:name w:val="Normal"/>
@@ -8243,7 +8618,7 @@
 </file>
 
 <file path=customXml/itemProps1.xml><?xml version="1.0" encoding="utf-8"?>
-<ds:datastoreItem xmlns:ds="http://schemas.openxmlformats.org/officeDocument/2006/customXml" ds:itemID="{34B2C25D-1FD9-477D-8E13-F34FE9A23A17}">
+<ds:datastoreItem xmlns:ds="http://schemas.openxmlformats.org/officeDocument/2006/customXml" ds:itemID="{DAD50870-1B2E-48CF-B133-59DED733ADD6}">
   <ds:schemaRefs>
     <ds:schemaRef ds:uri="http://schemas.openxmlformats.org/officeDocument/2006/bibliography"/>
   </ds:schemaRefs>

</xml_diff>

<commit_message>
Migrate SIQuester to .NET 6
</commit_message>
<xml_diff>
--- a/src/SIQuester/Help.docx
+++ b/src/SIQuester/Help.docx
@@ -1,6 +1,6 @@
 
 <file path=word/document.xml><?xml version="1.0" encoding="utf-8"?>
-<w:document xmlns:wpc="http://schemas.microsoft.com/office/word/2010/wordprocessingCanvas" xmlns:cx="http://schemas.microsoft.com/office/drawing/2014/chartex" xmlns:cx1="http://schemas.microsoft.com/office/drawing/2015/9/8/chartex" xmlns:cx2="http://schemas.microsoft.com/office/drawing/2015/10/21/chartex" xmlns:cx3="http://schemas.microsoft.com/office/drawing/2016/5/9/chartex" xmlns:cx4="http://schemas.microsoft.com/office/drawing/2016/5/10/chartex" xmlns:cx5="http://schemas.microsoft.com/office/drawing/2016/5/11/chartex" xmlns:cx6="http://schemas.microsoft.com/office/drawing/2016/5/12/chartex" xmlns:cx7="http://schemas.microsoft.com/office/drawing/2016/5/13/chartex" xmlns:cx8="http://schemas.microsoft.com/office/drawing/2016/5/14/chartex" xmlns:mc="http://schemas.openxmlformats.org/markup-compatibility/2006" xmlns:aink="http://schemas.microsoft.com/office/drawing/2016/ink" xmlns:am3d="http://schemas.microsoft.com/office/drawing/2017/model3d" xmlns:o="urn:schemas-microsoft-com:office:office" xmlns:r="http://schemas.openxmlformats.org/officeDocument/2006/relationships" xmlns:m="http://schemas.openxmlformats.org/officeDocument/2006/math" xmlns:v="urn:schemas-microsoft-com:vml" xmlns:wp14="http://schemas.microsoft.com/office/word/2010/wordprocessingDrawing" xmlns:wp="http://schemas.openxmlformats.org/drawingml/2006/wordprocessingDrawing" xmlns:w10="urn:schemas-microsoft-com:office:word" xmlns:w="http://schemas.openxmlformats.org/wordprocessingml/2006/main" xmlns:w14="http://schemas.microsoft.com/office/word/2010/wordml" xmlns:w15="http://schemas.microsoft.com/office/word/2012/wordml" xmlns:w16cex="http://schemas.microsoft.com/office/word/2018/wordml/cex" xmlns:w16cid="http://schemas.microsoft.com/office/word/2016/wordml/cid" xmlns:w16="http://schemas.microsoft.com/office/word/2018/wordml" xmlns:w16se="http://schemas.microsoft.com/office/word/2015/wordml/symex" xmlns:wpg="http://schemas.microsoft.com/office/word/2010/wordprocessingGroup" xmlns:wpi="http://schemas.microsoft.com/office/word/2010/wordprocessingInk" xmlns:wne="http://schemas.microsoft.com/office/word/2006/wordml" xmlns:wps="http://schemas.microsoft.com/office/word/2010/wordprocessingShape" mc:Ignorable="w14 w15 w16se w16cid w16 w16cex wp14">
+<w:document xmlns:wpc="http://schemas.microsoft.com/office/word/2010/wordprocessingCanvas" xmlns:cx="http://schemas.microsoft.com/office/drawing/2014/chartex" xmlns:cx1="http://schemas.microsoft.com/office/drawing/2015/9/8/chartex" xmlns:cx2="http://schemas.microsoft.com/office/drawing/2015/10/21/chartex" xmlns:cx3="http://schemas.microsoft.com/office/drawing/2016/5/9/chartex" xmlns:cx4="http://schemas.microsoft.com/office/drawing/2016/5/10/chartex" xmlns:cx5="http://schemas.microsoft.com/office/drawing/2016/5/11/chartex" xmlns:cx6="http://schemas.microsoft.com/office/drawing/2016/5/12/chartex" xmlns:cx7="http://schemas.microsoft.com/office/drawing/2016/5/13/chartex" xmlns:cx8="http://schemas.microsoft.com/office/drawing/2016/5/14/chartex" xmlns:mc="http://schemas.openxmlformats.org/markup-compatibility/2006" xmlns:aink="http://schemas.microsoft.com/office/drawing/2016/ink" xmlns:am3d="http://schemas.microsoft.com/office/drawing/2017/model3d" xmlns:o="urn:schemas-microsoft-com:office:office" xmlns:r="http://schemas.openxmlformats.org/officeDocument/2006/relationships" xmlns:m="http://schemas.openxmlformats.org/officeDocument/2006/math" xmlns:v="urn:schemas-microsoft-com:vml" xmlns:wp14="http://schemas.microsoft.com/office/word/2010/wordprocessingDrawing" xmlns:wp="http://schemas.openxmlformats.org/drawingml/2006/wordprocessingDrawing" xmlns:w10="urn:schemas-microsoft-com:office:word" xmlns:w="http://schemas.openxmlformats.org/wordprocessingml/2006/main" xmlns:w14="http://schemas.microsoft.com/office/word/2010/wordml" xmlns:w15="http://schemas.microsoft.com/office/word/2012/wordml" xmlns:w16cex="http://schemas.microsoft.com/office/word/2018/wordml/cex" xmlns:w16cid="http://schemas.microsoft.com/office/word/2016/wordml/cid" xmlns:w16="http://schemas.microsoft.com/office/word/2018/wordml" xmlns:w16sdtdh="http://schemas.microsoft.com/office/word/2020/wordml/sdtdatahash" xmlns:w16se="http://schemas.microsoft.com/office/word/2015/wordml/symex" xmlns:wpg="http://schemas.microsoft.com/office/word/2010/wordprocessingGroup" xmlns:wpi="http://schemas.microsoft.com/office/word/2010/wordprocessingInk" xmlns:wne="http://schemas.microsoft.com/office/word/2006/wordml" xmlns:wps="http://schemas.microsoft.com/office/word/2010/wordprocessingShape" mc:Ignorable="w14 w15 w16se w16cid w16 w16cex w16sdtdh wp14">
   <w:body>
     <w:p>
       <w:pPr>
@@ -10,21 +10,12 @@
           <w:rFonts w:eastAsia="Times New Roman"/>
         </w:rPr>
       </w:pPr>
-      <w:proofErr w:type="spellStart"/>
       <w:r>
         <w:rPr>
           <w:rFonts w:eastAsia="Times New Roman"/>
         </w:rPr>
-        <w:t>SIQuester</w:t>
-      </w:r>
-      <w:proofErr w:type="spellEnd"/>
-      <w:r>
-        <w:rPr>
-          <w:rFonts w:eastAsia="Times New Roman"/>
-        </w:rPr>
-        <w:t xml:space="preserve">: Редактор вопросов для </w:t>
-      </w:r>
-      <w:proofErr w:type="spellStart"/>
+        <w:t xml:space="preserve">SIQuester: Редактор вопросов для </w:t>
+      </w:r>
       <w:r>
         <w:rPr>
           <w:rFonts w:eastAsia="Times New Roman"/>
@@ -32,7 +23,6 @@
         </w:rPr>
         <w:t>SIGame</w:t>
       </w:r>
-      <w:proofErr w:type="spellEnd"/>
     </w:p>
     <w:p>
       <w:pPr>
@@ -54,7 +44,10 @@
         <w:t xml:space="preserve">Версия </w:t>
       </w:r>
       <w:r>
-        <w:t>5.5</w:t>
+        <w:t>5.</w:t>
+      </w:r>
+      <w:r>
+        <w:t>7</w:t>
       </w:r>
     </w:p>
     <w:p>
@@ -71,46 +64,7 @@
         <w:t xml:space="preserve">: </w:t>
       </w:r>
       <w:r>
-        <w:t>Хиль</w:t>
-      </w:r>
-      <w:r>
-        <w:t xml:space="preserve"> </w:t>
-      </w:r>
-      <w:r>
-        <w:t>В</w:t>
-      </w:r>
-      <w:r>
-        <w:t xml:space="preserve">. </w:t>
-      </w:r>
-      <w:r>
-        <w:t>А</w:t>
-      </w:r>
-      <w:r>
-        <w:t xml:space="preserve">. </w:t>
-      </w:r>
-      <w:r>
-        <w:rPr>
-          <w:lang w:val="en-US"/>
-        </w:rPr>
-        <w:t>aka</w:t>
-      </w:r>
-      <w:r>
-        <w:t xml:space="preserve"> </w:t>
-      </w:r>
-      <w:r>
-        <w:rPr>
-          <w:lang w:val="en-US"/>
-        </w:rPr>
-        <w:t>Ur</w:t>
-      </w:r>
-      <w:r>
-        <w:t>-</w:t>
-      </w:r>
-      <w:r>
-        <w:rPr>
-          <w:lang w:val="en-US"/>
-        </w:rPr>
-        <w:t>Quan</w:t>
+        <w:t>Владимир Хиль</w:t>
       </w:r>
     </w:p>
     <w:p>
@@ -126,7 +80,7 @@
             <w:rStyle w:val="Hyperlink"/>
             <w:sz w:val="28"/>
           </w:rPr>
-          <w:t>http://</w:t>
+          <w:t>http</w:t>
         </w:r>
         <w:r>
           <w:rPr>
@@ -134,7 +88,37 @@
             <w:sz w:val="28"/>
             <w:lang w:val="en-US"/>
           </w:rPr>
-          <w:t>vladimirkhil.com</w:t>
+          <w:t>s</w:t>
+        </w:r>
+        <w:r>
+          <w:rPr>
+            <w:rStyle w:val="Hyperlink"/>
+            <w:sz w:val="28"/>
+          </w:rPr>
+          <w:t>://</w:t>
+        </w:r>
+        <w:r>
+          <w:rPr>
+            <w:rStyle w:val="Hyperlink"/>
+            <w:sz w:val="28"/>
+            <w:lang w:val="en-US"/>
+          </w:rPr>
+          <w:t>vladimirkhil</w:t>
+        </w:r>
+        <w:r>
+          <w:rPr>
+            <w:rStyle w:val="Hyperlink"/>
+            <w:sz w:val="28"/>
+          </w:rPr>
+          <w:t>.</w:t>
+        </w:r>
+        <w:r>
+          <w:rPr>
+            <w:rStyle w:val="Hyperlink"/>
+            <w:sz w:val="28"/>
+            <w:lang w:val="en-US"/>
+          </w:rPr>
+          <w:t>com</w:t>
         </w:r>
       </w:hyperlink>
     </w:p>
@@ -670,6 +654,7 @@
           <w:sz w:val="28"/>
           <w:szCs w:val="28"/>
         </w:rPr>
+        <w:lastRenderedPageBreak/>
         <w:t>О программе</w:t>
       </w:r>
     </w:p>
@@ -680,35 +665,23 @@
       <w:r>
         <w:t xml:space="preserve">Редактор вопросов позволяет создавать темы и пакеты с вопросами для игры </w:t>
       </w:r>
-      <w:proofErr w:type="spellStart"/>
       <w:r>
         <w:rPr>
           <w:lang w:val="en-US"/>
         </w:rPr>
         <w:t>SIGame</w:t>
       </w:r>
-      <w:proofErr w:type="spellEnd"/>
       <w:r>
         <w:t xml:space="preserve">. Вы можете использовать его для написания вопросов для компьютерной игры </w:t>
       </w:r>
-      <w:proofErr w:type="spellStart"/>
       <w:r>
         <w:rPr>
           <w:lang w:val="en-US"/>
         </w:rPr>
         <w:t>SIGame</w:t>
       </w:r>
-      <w:proofErr w:type="spellEnd"/>
-      <w:r>
-        <w:t>, для программы «</w:t>
-      </w:r>
-      <w:proofErr w:type="spellStart"/>
-      <w:r>
-        <w:t>СИмулятор</w:t>
-      </w:r>
-      <w:proofErr w:type="spellEnd"/>
-      <w:r>
-        <w:t>», для Цирцеи</w:t>
+      <w:r>
+        <w:t>, для программы «СИмулятор», для Цирцеи</w:t>
       </w:r>
       <w:r>
         <w:t>, а также для любых соревнований по этой игре как по сети, так и вне её.</w:t>
@@ -794,15 +767,7 @@
         <w:t>имеется</w:t>
       </w:r>
       <w:r>
-        <w:t xml:space="preserve"> возможность экспортировать вопросные файлы в формат для добавления в Базу Вопросов и формат для игры на этих вопросах в IRC-чатах при помощи Цирцеи или </w:t>
-      </w:r>
-      <w:proofErr w:type="spellStart"/>
-      <w:r>
-        <w:t>mIRC</w:t>
-      </w:r>
-      <w:proofErr w:type="spellEnd"/>
-      <w:r>
-        <w:t xml:space="preserve">-скрипта. Цирцею и скрипт можно скачать на том же </w:t>
+        <w:t xml:space="preserve"> возможность экспортировать вопросные файлы в формат для добавления в Базу Вопросов и формат для игры на этих вопросах в IRC-чатах при помощи Цирцеи или mIRC-скрипта. Цирцею и скрипт можно скачать на том же </w:t>
       </w:r>
       <w:hyperlink r:id="rId9" w:history="1">
         <w:r>
@@ -905,7 +870,6 @@
         </w:rPr>
         <w:t xml:space="preserve">Стандартный пакет для </w:t>
       </w:r>
-      <w:proofErr w:type="spellStart"/>
       <w:r>
         <w:rPr>
           <w:b/>
@@ -913,7 +877,6 @@
         </w:rPr>
         <w:t>SIGame</w:t>
       </w:r>
-      <w:proofErr w:type="spellEnd"/>
       <w:r>
         <w:rPr>
           <w:b/>
@@ -927,25 +890,21 @@
       <w:r>
         <w:t xml:space="preserve"> правилам играется телевизионный аналог </w:t>
       </w:r>
-      <w:proofErr w:type="spellStart"/>
       <w:r>
         <w:rPr>
           <w:lang w:val="en-US"/>
         </w:rPr>
         <w:t>SIGame</w:t>
       </w:r>
-      <w:proofErr w:type="spellEnd"/>
       <w:r>
         <w:t xml:space="preserve">. Такие же пакеты нужны для компьютерной </w:t>
       </w:r>
-      <w:proofErr w:type="spellStart"/>
       <w:r>
         <w:rPr>
           <w:lang w:val="en-US"/>
         </w:rPr>
         <w:t>SIGame</w:t>
       </w:r>
-      <w:proofErr w:type="spellEnd"/>
       <w:r>
         <w:t xml:space="preserve">. </w:t>
       </w:r>
@@ -1013,6 +972,7 @@
           <w:b/>
           <w:bCs/>
         </w:rPr>
+        <w:lastRenderedPageBreak/>
         <w:t>Коллекция тем.</w:t>
       </w:r>
       <w:r>
@@ -1146,17 +1106,260 @@
           <w:b/>
           <w:bCs/>
         </w:rPr>
+        <w:t>«Delete»</w:t>
+      </w:r>
+      <w:r>
+        <w:t>. При этом будет удалено и всё его содержимое.</w:t>
+      </w:r>
+    </w:p>
+    <w:p>
+      <w:r>
+        <w:t xml:space="preserve">Для перемещения элементов </w:t>
+      </w:r>
+      <w:r>
+        <w:t>пере</w:t>
+      </w:r>
+      <w:r>
+        <w:t>тащите их с помощью мыши. Например, если вы «перетащите» вопрос на название темы, то он добавится в конец этой темы. Если вы «натащите» вопрос на другой вопрос (необязательно из той же темы), то перетаскиваемый вопрос вставится перед выбранным. Можно перетаскивать элементы в другой открытый документ или в другое окно редактора.</w:t>
+      </w:r>
+    </w:p>
+    <w:p>
+      <w:r>
+        <w:t xml:space="preserve">Пакет, раунд, тема и вопрос </w:t>
+      </w:r>
+      <w:r>
+        <w:t>содержат</w:t>
+      </w:r>
+      <w:r>
+        <w:t xml:space="preserve"> следующие атрибуты.</w:t>
+      </w:r>
+    </w:p>
+    <w:p>
+      <w:r>
+        <w:rPr>
+          <w:b/>
+          <w:bCs/>
+        </w:rPr>
+        <w:t>Авторы</w:t>
+      </w:r>
+      <w:r>
+        <w:t xml:space="preserve"> </w:t>
+      </w:r>
+      <w:r>
+        <w:t>–</w:t>
+      </w:r>
+      <w:r>
+        <w:t xml:space="preserve"> это список лиц</w:t>
+      </w:r>
+      <w:r>
+        <w:t xml:space="preserve">, </w:t>
+      </w:r>
+      <w:r>
+        <w:t>участвовавших</w:t>
+      </w:r>
+      <w:r>
+        <w:t xml:space="preserve"> в создании данного объекта. По крайней мере</w:t>
+      </w:r>
+      <w:r>
+        <w:t>,</w:t>
+      </w:r>
+      <w:r>
+        <w:t xml:space="preserve"> у всего пакета должен быть хотя бы один автор. В компьютерной </w:t>
+      </w:r>
+      <w:r>
+        <w:rPr>
+          <w:lang w:val="en-US"/>
+        </w:rPr>
+        <w:t>SIGame</w:t>
+      </w:r>
+      <w:r>
+        <w:t xml:space="preserve"> авторы оглашаются перед оглашением самого вопроса.</w:t>
+      </w:r>
+    </w:p>
+    <w:p>
+      <w:r>
+        <w:rPr>
+          <w:b/>
+          <w:bCs/>
+        </w:rPr>
+        <w:lastRenderedPageBreak/>
+        <w:t>Источники</w:t>
+      </w:r>
+      <w:r>
+        <w:t xml:space="preserve"> </w:t>
+      </w:r>
+      <w:r>
+        <w:t>–</w:t>
+      </w:r>
+      <w:r>
+        <w:t xml:space="preserve"> это книги, сайт</w:t>
+      </w:r>
+      <w:r>
+        <w:t>ы</w:t>
+      </w:r>
+      <w:r>
+        <w:t xml:space="preserve">, журналы и прочие места публикации, на основе которых и был написан данный объект. Они используются для доказательства корректности задаваемого вопроса. В компьютерной </w:t>
+      </w:r>
+      <w:r>
+        <w:rPr>
+          <w:lang w:val="en-US"/>
+        </w:rPr>
+        <w:t>SIGame</w:t>
+      </w:r>
+      <w:r>
+        <w:t xml:space="preserve"> источники появляются после оглашения правильного ответа на вопрос.</w:t>
+      </w:r>
+    </w:p>
+    <w:p>
+      <w:r>
+        <w:t xml:space="preserve">В </w:t>
+      </w:r>
+      <w:r>
+        <w:rPr>
+          <w:b/>
+          <w:bCs/>
+        </w:rPr>
+        <w:t>«Комментариях»</w:t>
+      </w:r>
+      <w:r>
+        <w:t xml:space="preserve"> можно написать всё, что</w:t>
+      </w:r>
+      <w:r>
+        <w:t xml:space="preserve"> по </w:t>
+      </w:r>
+      <w:r>
+        <w:t>вашему</w:t>
+      </w:r>
+      <w:r>
+        <w:t xml:space="preserve"> мнению</w:t>
+      </w:r>
+      <w:r>
+        <w:t xml:space="preserve"> необходимо для корректного понимания вопроса. Там может находиться и просто познавательная информация. В компьютерной </w:t>
+      </w:r>
+      <w:r>
+        <w:rPr>
+          <w:lang w:val="en-US"/>
+        </w:rPr>
+        <w:t>SIGame</w:t>
+      </w:r>
+      <w:r>
+        <w:t xml:space="preserve"> комментарии появляются после оглашения правильного ответа на вопрос. Если комментарий относится к теме, то он озвучивается при выборе первого вопроса из данной темы. Если он относится к раунду, то будет озвучен в начале раунда. Наконец, комментарии, относящиеся к пакету в целом, будут оглашены в начале игры.</w:t>
+      </w:r>
+    </w:p>
+    <w:p>
+      <w:r>
+        <w:t>Любой пакет должен содержать как минимум одно имя автора. При проверке авторства используется следующий принцип.</w:t>
+      </w:r>
+    </w:p>
+    <w:p>
+      <w:r>
+        <w:t xml:space="preserve">Если какой-либо объект (раунд, тема, вопрос) имеет заполненный список авторов, то они и будут считаться авторами данного объекта. Если же этот список пуст, то автор ищется уровнем выше. Например, если отсутствует автор у вопроса, то автором данного вопроса будет считаться автор темы, в которую входит это вопрос. Если же и он отсутствует, то автором будет считаться автор раунда. В крайнем случае </w:t>
+      </w:r>
+      <w:r>
+        <w:t>–</w:t>
+      </w:r>
+      <w:r>
+        <w:t xml:space="preserve"> автор пакета. Поэтому у любого пакета и должен быть хотя бы один автор. При этом можно определить автора любого объекта в пакете.</w:t>
+      </w:r>
+    </w:p>
+    <w:p>
+      <w:r>
+        <w:t>Точно такой же подход применяется и для источников. Однако пакет может не иметь ни одного источника.</w:t>
+      </w:r>
+    </w:p>
+    <w:p>
+      <w:r>
+        <w:t>К комментариям данный подход не применяется. Комментарий относится только к тому объекту, для которого он написан.</w:t>
+      </w:r>
+    </w:p>
+    <w:p>
+      <w:r>
+        <w:t xml:space="preserve">У пакета, раунда и темы есть параметр </w:t>
+      </w:r>
+      <w:r>
+        <w:rPr>
+          <w:b/>
+          <w:bCs/>
+        </w:rPr>
+        <w:t>«Имя»</w:t>
+      </w:r>
+      <w:r>
+        <w:t xml:space="preserve">. Обычно раунды имеют имена «1-й раунд», «2-й раунд» и т.д. В компьютерной </w:t>
+      </w:r>
+      <w:r>
+        <w:rPr>
+          <w:lang w:val="en-US"/>
+        </w:rPr>
+        <w:t>SIGame</w:t>
+      </w:r>
+      <w:r>
+        <w:t xml:space="preserve"> </w:t>
+      </w:r>
+      <w:r>
+        <w:t>эти имена отображаются в начале раундов.</w:t>
+      </w:r>
+    </w:p>
+    <w:p>
+      <w:r>
+        <w:t>У раунда можно также задать тип. Тем самым можно определить, является ли раунд обычным или финальным. Можно использовать и собственный тип раунда.</w:t>
+      </w:r>
+    </w:p>
+    <w:p>
+      <w:r>
+        <w:t xml:space="preserve">У вопроса характеристик больше. Вы можете задать номинальную цену вопроса, а также его тип. В </w:t>
+      </w:r>
+      <w:r>
+        <w:rPr>
+          <w:lang w:val="en-US"/>
+        </w:rPr>
+        <w:t>SIGame</w:t>
+      </w:r>
+      <w:r>
+        <w:t xml:space="preserve"> </w:t>
+      </w:r>
+      <w:r>
+        <w:t>существуют следующие типы вопросов: простые, «</w:t>
+      </w:r>
+      <w:r>
+        <w:t>Вопросы с секретом</w:t>
+      </w:r>
+      <w:r>
+        <w:t>», «</w:t>
+      </w:r>
+      <w:r>
+        <w:t>Супервопросы с секретом</w:t>
+      </w:r>
+      <w:r>
+        <w:t>», «</w:t>
+      </w:r>
+      <w:r>
+        <w:t>Вопросы со ставкой</w:t>
+      </w:r>
+      <w:r>
+        <w:t xml:space="preserve">» и «Вопросы </w:t>
+      </w:r>
+      <w:r>
+        <w:t>без риска</w:t>
+      </w:r>
+      <w:r>
+        <w:t>». Можно определить и собственный тип вопроса со своими параметрами.</w:t>
+      </w:r>
+    </w:p>
+    <w:p>
+      <w:r>
+        <w:rPr>
+          <w:b/>
+          <w:bCs/>
+        </w:rPr>
         <w:t>«</w:t>
       </w:r>
-      <w:proofErr w:type="spellStart"/>
       <w:r>
         <w:rPr>
           <w:b/>
           <w:bCs/>
         </w:rPr>
-        <w:t>Delete</w:t>
-      </w:r>
-      <w:proofErr w:type="spellEnd"/>
+        <w:t>Вопрос с секретом</w:t>
+      </w:r>
       <w:r>
         <w:rPr>
           <w:b/>
@@ -1165,29 +1368,7 @@
         <w:t>»</w:t>
       </w:r>
       <w:r>
-        <w:t>. При этом будет удалено и всё его содержимое.</w:t>
-      </w:r>
-    </w:p>
-    <w:p>
-      <w:r>
-        <w:t xml:space="preserve">Для перемещения элементов </w:t>
-      </w:r>
-      <w:r>
-        <w:t>пере</w:t>
-      </w:r>
-      <w:r>
-        <w:t>тащите их с помощью мыши. Например, если вы «перетащите» вопрос на название темы, то он добавится в конец этой темы. Если вы «натащите» вопрос на другой вопрос (необязательно из той же темы), то перетаскиваемый вопрос вставится перед выбранным. Можно перетаскивать элементы в другой открытый документ или в другое окно редактора.</w:t>
-      </w:r>
-    </w:p>
-    <w:p>
-      <w:r>
-        <w:t xml:space="preserve">Пакет, раунд, тема и вопрос </w:t>
-      </w:r>
-      <w:r>
-        <w:t>содержат</w:t>
-      </w:r>
-      <w:r>
-        <w:t xml:space="preserve"> следующие атрибуты.</w:t>
+        <w:t xml:space="preserve"> имеет собственную тему, в общем случае не совпадающую с той, в которой лежит вопрос, а также реальную (а не номинальную) стоимость. Эти параметры вы сможете задать, если выберите соответствующий тип вопроса.</w:t>
       </w:r>
     </w:p>
     <w:p>
@@ -1196,372 +1377,93 @@
           <w:b/>
           <w:bCs/>
         </w:rPr>
-        <w:t>Авторы</w:t>
+        <w:lastRenderedPageBreak/>
+        <w:t>«</w:t>
+      </w:r>
+      <w:r>
+        <w:rPr>
+          <w:b/>
+          <w:bCs/>
+        </w:rPr>
+        <w:t>Супервопрос с секретом</w:t>
+      </w:r>
+      <w:r>
+        <w:rPr>
+          <w:b/>
+          <w:bCs/>
+        </w:rPr>
+        <w:t>»</w:t>
+      </w:r>
+      <w:r>
+        <w:t xml:space="preserve"> дополняет предыдущий тип, добавляя возможность узнать тему и стоимость до передачи Кота в мешке, а также возможность передать кота себе. Кроме того, можно создать Кота без вопроса. Такой Кот просто перечислит деньги получившему его игроку.</w:t>
+      </w:r>
+    </w:p>
+    <w:p>
+      <w:r>
+        <w:t xml:space="preserve">Основной интерес представляет </w:t>
+      </w:r>
+      <w:r>
+        <w:rPr>
+          <w:b/>
+          <w:bCs/>
+        </w:rPr>
+        <w:t>сценарий вопроса</w:t>
+      </w:r>
+      <w:r>
+        <w:t>. В нём вы можете описать весь процесс розыгрыша вопроса. Обычно это просто текст вопроса. Тут также могут находиться ссылки на звуковые</w:t>
+      </w:r>
+      <w:r>
+        <w:t xml:space="preserve"> и видео</w:t>
+      </w:r>
+      <w:r>
+        <w:t>файлы и изображения, которые необходимы при чтении вопроса.</w:t>
+      </w:r>
+    </w:p>
+    <w:p>
+      <w:r>
+        <w:t>Сценарий содержит текст, устный текст (не появляется на экране, а озвучивается ведущим, но при игре без экрана предпочтительнее использовать простой текст) и ссылки на мультимедиа-файлы. Файлы могут находиться в самом пакете и будут транспортироваться куда угодно вместе с ним. Кроме того, допускает</w:t>
+      </w:r>
+      <w:r>
+        <w:t>ся</w:t>
+      </w:r>
+      <w:r>
+        <w:t xml:space="preserve"> ссылка на внешний файл (обычно расположенный в сети). В тако</w:t>
+      </w:r>
+      <w:r>
+        <w:t>м</w:t>
+      </w:r>
+      <w:r>
+        <w:t xml:space="preserve"> случае он не будет включаться в содержимое пакета. Для Компьютерной </w:t>
+      </w:r>
+      <w:r>
+        <w:rPr>
+          <w:lang w:val="en-US"/>
+        </w:rPr>
+        <w:t>SIGame</w:t>
       </w:r>
       <w:r>
         <w:t xml:space="preserve"> </w:t>
       </w:r>
       <w:r>
+        <w:t xml:space="preserve">предпочтительнее использовать первый вариант ссылок, для IRC-розыгрышей </w:t>
+      </w:r>
+      <w:r>
         <w:t>–</w:t>
       </w:r>
       <w:r>
-        <w:t xml:space="preserve"> это список лиц</w:t>
-      </w:r>
-      <w:r>
-        <w:t xml:space="preserve">, </w:t>
-      </w:r>
-      <w:r>
-        <w:t>участвовавших</w:t>
-      </w:r>
-      <w:r>
-        <w:t xml:space="preserve"> в создании данного объекта. По крайней мере</w:t>
-      </w:r>
-      <w:r>
-        <w:t>,</w:t>
-      </w:r>
-      <w:r>
-        <w:t xml:space="preserve"> у всего пакета должен быть хотя бы один автор. В компьютерной </w:t>
-      </w:r>
-      <w:proofErr w:type="spellStart"/>
+        <w:t xml:space="preserve"> второй.</w:t>
+      </w:r>
+    </w:p>
+    <w:p>
+      <w:r>
+        <w:t xml:space="preserve">Вопрос также содержит правильные и неправильные ответы. Если вы готовите пакет для компьютерной </w:t>
+      </w:r>
       <w:r>
         <w:rPr>
           <w:lang w:val="en-US"/>
         </w:rPr>
         <w:t>SIGame</w:t>
       </w:r>
-      <w:proofErr w:type="spellEnd"/>
-      <w:r>
-        <w:t xml:space="preserve"> авторы оглашаются перед оглашением самого вопроса.</w:t>
-      </w:r>
-    </w:p>
-    <w:p>
-      <w:r>
-        <w:rPr>
-          <w:b/>
-          <w:bCs/>
-        </w:rPr>
-        <w:t>Источники</w:t>
-      </w:r>
-      <w:r>
-        <w:t xml:space="preserve"> </w:t>
-      </w:r>
-      <w:r>
-        <w:t>–</w:t>
-      </w:r>
-      <w:r>
-        <w:t xml:space="preserve"> это книги, сайт</w:t>
-      </w:r>
-      <w:r>
-        <w:t>ы</w:t>
-      </w:r>
-      <w:r>
-        <w:t xml:space="preserve">, журналы и прочие места публикации, на основе которых и был написан данный объект. Они используются для доказательства корректности задаваемого вопроса. В компьютерной </w:t>
-      </w:r>
-      <w:proofErr w:type="spellStart"/>
-      <w:r>
-        <w:rPr>
-          <w:lang w:val="en-US"/>
-        </w:rPr>
-        <w:t>SIGame</w:t>
-      </w:r>
-      <w:proofErr w:type="spellEnd"/>
-      <w:r>
-        <w:t xml:space="preserve"> источники появляются после оглашения правильного ответа на вопрос.</w:t>
-      </w:r>
-    </w:p>
-    <w:p>
-      <w:r>
-        <w:t xml:space="preserve">В </w:t>
-      </w:r>
-      <w:r>
-        <w:rPr>
-          <w:b/>
-          <w:bCs/>
-        </w:rPr>
-        <w:t>«Комментариях»</w:t>
-      </w:r>
-      <w:r>
-        <w:t xml:space="preserve"> можно написать всё, что</w:t>
-      </w:r>
-      <w:r>
-        <w:t xml:space="preserve"> по </w:t>
-      </w:r>
-      <w:r>
-        <w:t>вашему</w:t>
-      </w:r>
-      <w:r>
-        <w:t xml:space="preserve"> мнению</w:t>
-      </w:r>
-      <w:r>
-        <w:t xml:space="preserve"> необходимо для корректного понимания вопроса. Там может находиться и просто познавательная информация. В компьютерной </w:t>
-      </w:r>
-      <w:proofErr w:type="spellStart"/>
-      <w:r>
-        <w:rPr>
-          <w:lang w:val="en-US"/>
-        </w:rPr>
-        <w:t>SIGame</w:t>
-      </w:r>
-      <w:proofErr w:type="spellEnd"/>
-      <w:r>
-        <w:t xml:space="preserve"> комментарии появляются после оглашения правильного ответа на вопрос. Если комментарий относится к теме, то он озвучивается при выборе первого вопроса из данной темы. Если он относится к раунду, то будет озвучен в начале раунда. Наконец, комментарии, относящиеся к пакету в целом, будут оглашены в начале игры.</w:t>
-      </w:r>
-    </w:p>
-    <w:p>
-      <w:r>
-        <w:t>Любой пакет должен содержать как минимум одно имя автора. При проверке авторства используется следующий принцип.</w:t>
-      </w:r>
-    </w:p>
-    <w:p>
-      <w:r>
-        <w:t xml:space="preserve">Если какой-либо объект (раунд, тема, вопрос) имеет заполненный список авторов, то они и будут считаться авторами данного объекта. Если же этот список пуст, то автор ищется уровнем выше. Например, если отсутствует автор у вопроса, то автором данного вопроса будет считаться автор темы, в которую входит это вопрос. Если же и он отсутствует, то автором будет считаться автор раунда. В крайнем случае </w:t>
-      </w:r>
-      <w:r>
-        <w:t>–</w:t>
-      </w:r>
-      <w:r>
-        <w:t xml:space="preserve"> автор пакета. Поэтому у любого пакета и должен быть хотя бы один автор. При этом можно определить автора любого объекта в пакете.</w:t>
-      </w:r>
-    </w:p>
-    <w:p>
-      <w:r>
-        <w:t>Точно такой же подход применяется и для источников. Однако пакет может не иметь ни одного источника.</w:t>
-      </w:r>
-    </w:p>
-    <w:p>
-      <w:r>
-        <w:t>К комментариям данный подход не применяется. Комментарий относится только к тому объекту, для которого он написан.</w:t>
-      </w:r>
-    </w:p>
-    <w:p>
-      <w:r>
-        <w:t xml:space="preserve">У пакета, раунда и темы есть параметр </w:t>
-      </w:r>
-      <w:r>
-        <w:rPr>
-          <w:b/>
-          <w:bCs/>
-        </w:rPr>
-        <w:t>«Имя»</w:t>
-      </w:r>
-      <w:r>
-        <w:t xml:space="preserve">. Обычно раунды имеют имена «1-й раунд», «2-й раунд» и </w:t>
-      </w:r>
-      <w:proofErr w:type="gramStart"/>
-      <w:r>
-        <w:t>т.д.</w:t>
-      </w:r>
-      <w:proofErr w:type="gramEnd"/>
-      <w:r>
-        <w:t xml:space="preserve"> В компьютерной </w:t>
-      </w:r>
-      <w:proofErr w:type="spellStart"/>
-      <w:r>
-        <w:rPr>
-          <w:lang w:val="en-US"/>
-        </w:rPr>
-        <w:t>SIGame</w:t>
-      </w:r>
-      <w:proofErr w:type="spellEnd"/>
-      <w:r>
-        <w:t xml:space="preserve"> </w:t>
-      </w:r>
-      <w:r>
-        <w:t>эти имена отображаются в начале раундов.</w:t>
-      </w:r>
-    </w:p>
-    <w:p>
-      <w:r>
-        <w:t>У раунда можно также задать тип. Тем самым можно определить, является ли раунд обычным или финальным. Можно использовать и собственный тип раунда.</w:t>
-      </w:r>
-    </w:p>
-    <w:p>
-      <w:r>
-        <w:t xml:space="preserve">У вопроса характеристик больше. Вы можете задать номинальную цену вопроса, а также его тип. В </w:t>
-      </w:r>
-      <w:proofErr w:type="spellStart"/>
-      <w:r>
-        <w:rPr>
-          <w:lang w:val="en-US"/>
-        </w:rPr>
-        <w:t>SIGame</w:t>
-      </w:r>
-      <w:proofErr w:type="spellEnd"/>
-      <w:r>
-        <w:t xml:space="preserve"> </w:t>
-      </w:r>
-      <w:r>
-        <w:t>существуют следующие типы вопросов: простые, «</w:t>
-      </w:r>
-      <w:r>
-        <w:t>Вопросы с секретом</w:t>
-      </w:r>
-      <w:r>
-        <w:t>», «</w:t>
-      </w:r>
-      <w:proofErr w:type="spellStart"/>
-      <w:r>
-        <w:t>Супервопросы</w:t>
-      </w:r>
-      <w:proofErr w:type="spellEnd"/>
-      <w:r>
-        <w:t xml:space="preserve"> с секретом</w:t>
-      </w:r>
-      <w:r>
-        <w:t>», «</w:t>
-      </w:r>
-      <w:r>
-        <w:t>Вопросы со ставкой</w:t>
-      </w:r>
-      <w:r>
-        <w:t xml:space="preserve">» и «Вопросы </w:t>
-      </w:r>
-      <w:r>
-        <w:t>без риска</w:t>
-      </w:r>
-      <w:r>
-        <w:t>». Можно определить и собственный тип вопроса со своими параметрами.</w:t>
-      </w:r>
-    </w:p>
-    <w:p>
-      <w:r>
-        <w:rPr>
-          <w:b/>
-          <w:bCs/>
-        </w:rPr>
-        <w:t>«</w:t>
-      </w:r>
-      <w:r>
-        <w:rPr>
-          <w:b/>
-          <w:bCs/>
-        </w:rPr>
-        <w:t>Вопрос с секретом</w:t>
-      </w:r>
-      <w:r>
-        <w:rPr>
-          <w:b/>
-          <w:bCs/>
-        </w:rPr>
-        <w:t>»</w:t>
-      </w:r>
-      <w:r>
-        <w:t xml:space="preserve"> имеет собственную тему, в общем случае не совпадающую с той, в которой лежит вопрос, а также реальную (а не номинальную) стоимость. Эти параметры вы сможете задать, если выберите соответствующий тип вопроса.</w:t>
-      </w:r>
-    </w:p>
-    <w:p>
-      <w:r>
-        <w:rPr>
-          <w:b/>
-          <w:bCs/>
-        </w:rPr>
-        <w:t>«</w:t>
-      </w:r>
-      <w:proofErr w:type="spellStart"/>
-      <w:r>
-        <w:rPr>
-          <w:b/>
-          <w:bCs/>
-        </w:rPr>
-        <w:t>Супервопрос</w:t>
-      </w:r>
-      <w:proofErr w:type="spellEnd"/>
-      <w:r>
-        <w:rPr>
-          <w:b/>
-          <w:bCs/>
-        </w:rPr>
-        <w:t xml:space="preserve"> с секретом</w:t>
-      </w:r>
-      <w:r>
-        <w:rPr>
-          <w:b/>
-          <w:bCs/>
-        </w:rPr>
-        <w:t>»</w:t>
-      </w:r>
-      <w:r>
-        <w:t xml:space="preserve"> дополняет предыдущий тип, добавляя возможность узнать тему и стоимость до передачи Кота в мешке, а также возможность передать кота себе. Кроме того, можно создать Кота без вопроса. Такой Кот просто перечислит деньги получившему его игроку.</w:t>
-      </w:r>
-    </w:p>
-    <w:p>
-      <w:r>
-        <w:t xml:space="preserve">Основной интерес представляет </w:t>
-      </w:r>
-      <w:r>
-        <w:rPr>
-          <w:b/>
-          <w:bCs/>
-        </w:rPr>
-        <w:t>сценарий вопроса</w:t>
-      </w:r>
-      <w:r>
-        <w:t>. В нём вы можете описать весь процесс розыгрыша вопроса. Обычно это просто текст вопроса. Тут также могут находиться ссылки на звуковые</w:t>
-      </w:r>
-      <w:r>
-        <w:t xml:space="preserve"> и </w:t>
-      </w:r>
-      <w:proofErr w:type="gramStart"/>
-      <w:r>
-        <w:t>видео</w:t>
-      </w:r>
-      <w:r>
-        <w:t>файлы</w:t>
-      </w:r>
-      <w:proofErr w:type="gramEnd"/>
-      <w:r>
-        <w:t xml:space="preserve"> и изображения, которые необходимы при чтении вопроса.</w:t>
-      </w:r>
-    </w:p>
-    <w:p>
-      <w:r>
-        <w:t>Сценарий содержит текст, устный текст (не появляется на экране, а озвучивается ведущим, но при игре без экрана предпочтительнее использовать простой текст) и ссылки на мультимедиа-файлы. Файлы могут находиться в самом пакете и будут транспортироваться куда угодно вместе с ним. Кроме того, допускает</w:t>
-      </w:r>
-      <w:r>
-        <w:t>ся</w:t>
-      </w:r>
-      <w:r>
-        <w:t xml:space="preserve"> ссылка на внешний файл (обычно расположенный в сети). В тако</w:t>
-      </w:r>
-      <w:r>
-        <w:t>м</w:t>
-      </w:r>
-      <w:r>
-        <w:t xml:space="preserve"> случае он не будет включаться в содержимое пакета. Для Компьютерной </w:t>
-      </w:r>
-      <w:proofErr w:type="spellStart"/>
-      <w:r>
-        <w:rPr>
-          <w:lang w:val="en-US"/>
-        </w:rPr>
-        <w:t>SIGame</w:t>
-      </w:r>
-      <w:proofErr w:type="spellEnd"/>
-      <w:r>
-        <w:t xml:space="preserve"> </w:t>
-      </w:r>
-      <w:r>
-        <w:t xml:space="preserve">предпочтительнее использовать первый вариант ссылок, для IRC-розыгрышей </w:t>
-      </w:r>
-      <w:r>
-        <w:t>–</w:t>
-      </w:r>
-      <w:r>
-        <w:t xml:space="preserve"> второй.</w:t>
-      </w:r>
-    </w:p>
-    <w:p>
-      <w:r>
-        <w:t xml:space="preserve">Вопрос также содержит правильные и неправильные ответы. Если вы готовите пакет для компьютерной </w:t>
-      </w:r>
-      <w:proofErr w:type="spellStart"/>
-      <w:r>
-        <w:rPr>
-          <w:lang w:val="en-US"/>
-        </w:rPr>
-        <w:t>SIGame</w:t>
-      </w:r>
-      <w:proofErr w:type="spellEnd"/>
       <w:r>
         <w:t>, то желательно для каждого вопроса приготовить по три неправильных ответа. В остальных случаях в этом списке могут находиться версии, которые ни в коем случае нельзя засчитывать. Скажем, для примера, ответ на некоторый вопрос «бумажные деньги» верен, и он попадает в список правильных ответов. А ответ «просто деньги» в данном вопросе принимать нельзя, поэтому он заносится в список неправильных ответов.</w:t>
       </w:r>
@@ -1619,194 +1521,155 @@
           <w:b/>
           <w:bCs/>
         </w:rPr>
-        <w:t>«{строка1} {строка2} {строка</w:t>
-      </w:r>
-      <w:proofErr w:type="gramStart"/>
+        <w:t>«{строка1} {строка2} {строка3}…»</w:t>
+      </w:r>
+      <w:r>
+        <w:t xml:space="preserve">, </w:t>
+      </w:r>
+      <w:r>
+        <w:t xml:space="preserve">это будет означать, что перечисленные строки могут встретиться в ответе игрока в любой последовательности. Например, в качестве ответа нужно указать три </w:t>
+      </w:r>
+      <w:r>
+        <w:lastRenderedPageBreak/>
+        <w:t xml:space="preserve">страны. Мы запишем: </w:t>
+      </w:r>
       <w:r>
         <w:rPr>
           <w:b/>
           <w:bCs/>
         </w:rPr>
-        <w:t>3}…</w:t>
-      </w:r>
-      <w:proofErr w:type="gramEnd"/>
+        <w:t>«{Австрия}, {Франция} и {Венгрия}»</w:t>
+      </w:r>
+      <w:r>
+        <w:t xml:space="preserve">. Теперь верными станут и ответы </w:t>
+      </w:r>
       <w:r>
         <w:rPr>
           <w:b/>
           <w:bCs/>
         </w:rPr>
-        <w:t>»</w:t>
+        <w:t>«Венгрия, Франция, Австрия»</w:t>
       </w:r>
       <w:r>
         <w:t xml:space="preserve">, </w:t>
       </w:r>
       <w:r>
-        <w:t xml:space="preserve">это будет означать, что перечисленные строки могут встретиться в ответе игрока в любой последовательности. Например, в качестве ответа нужно указать три страны. Мы запишем: </w:t>
-      </w:r>
-      <w:r>
         <w:rPr>
           <w:b/>
           <w:bCs/>
         </w:rPr>
-        <w:t>«{Австрия}, {Франция} и {Венгрия}»</w:t>
-      </w:r>
-      <w:r>
-        <w:t xml:space="preserve">. Теперь верными станут и ответы </w:t>
+        <w:t>«Франция, Венгрия и Австрия»</w:t>
+      </w:r>
+      <w:r>
+        <w:t xml:space="preserve"> и т.д.</w:t>
+      </w:r>
+    </w:p>
+    <w:p>
+      <w:r>
+        <w:t>В новой версии редактора вам предоставляются возможности развитого редактирования. При выделении автора, источника, ответа или элемента сценария рядом будет появляться всплывающее меню с набором возможных действий с активным списком или выделенным объектом. Можно добавить новый элемент в список, удалить текущий, изменить какое-либо свойство текущего или создать ссылку на элемент в одном из хранилищ пакета (мультимедиа или текст).</w:t>
+      </w:r>
+    </w:p>
+    <w:p>
+      <w:r>
+        <w:t xml:space="preserve">Новая версия редактора также даёт вам возможность отмены сделанных ранее изменений помощью меню </w:t>
       </w:r>
       <w:r>
         <w:rPr>
           <w:b/>
           <w:bCs/>
         </w:rPr>
-        <w:t>«Венгрия, Франция, Австрия»</w:t>
-      </w:r>
-      <w:r>
-        <w:t xml:space="preserve">, </w:t>
+        <w:t>«Отменить»</w:t>
+      </w:r>
+      <w:r>
+        <w:t xml:space="preserve">. Повторить сделанное можно с помощью меню </w:t>
       </w:r>
       <w:r>
         <w:rPr>
           <w:b/>
           <w:bCs/>
         </w:rPr>
-        <w:t>«Франция, Венгрия и Австрия»</w:t>
-      </w:r>
-      <w:r>
-        <w:t xml:space="preserve"> и </w:t>
-      </w:r>
-      <w:proofErr w:type="gramStart"/>
-      <w:r>
-        <w:t>т.д.</w:t>
-      </w:r>
-      <w:proofErr w:type="gramEnd"/>
-    </w:p>
-    <w:p>
-      <w:r>
-        <w:t>В новой версии редактора вам предоставляются возможности развитого редактирования. При выделении автора, источника, ответа или элемента сценария рядом будет появляться всплывающее меню с набором возможных действий с активным списком или выделенным объектом. Можно добавить новый элемент в список, удалить текущий, изменить какое-либо свойство текущего или создать ссылку на элемент в одном из хранилищ пакета (мультимедиа или текст).</w:t>
-      </w:r>
-    </w:p>
-    <w:p>
-      <w:r>
-        <w:t xml:space="preserve">Новая версия редактора также даёт вам возможность отмены сделанных ранее изменений помощью меню </w:t>
+        <w:t>«Повторить»</w:t>
+      </w:r>
+      <w:r>
+        <w:t>.</w:t>
+      </w:r>
+    </w:p>
+    <w:p>
+      <w:r>
+        <w:t xml:space="preserve">Доступен и поиск </w:t>
+      </w:r>
+      <w:r>
+        <w:t>–</w:t>
+      </w:r>
+      <w:r>
+        <w:t xml:space="preserve"> можно найти элемент пакета, содержащий введённый текст.</w:t>
+      </w:r>
+    </w:p>
+    <w:p>
+      <w:r>
+        <w:t>Доступны возможности для редактирования всех коллекций пакета.</w:t>
+      </w:r>
+    </w:p>
+    <w:p>
+      <w:r>
+        <w:t>В панели инструментов</w:t>
+      </w:r>
+      <w:r>
+        <w:t xml:space="preserve"> </w:t>
+      </w:r>
+      <w:r>
+        <w:t xml:space="preserve">существует </w:t>
+      </w:r>
+      <w:r>
+        <w:t>возможность быстрой навигации между элементами пакета в стиле проводника Windows.</w:t>
+      </w:r>
+    </w:p>
+    <w:p>
+      <w:pPr>
+        <w:pStyle w:val="Heading1"/>
+      </w:pPr>
+      <w:bookmarkStart w:id="3" w:name="_Toc529087781"/>
+      <w:r>
+        <w:t>Сборка пакетов</w:t>
+      </w:r>
+      <w:bookmarkEnd w:id="3"/>
+    </w:p>
+    <w:p>
+      <w:pPr>
+        <w:pStyle w:val="NormalWeb"/>
+      </w:pPr>
+      <w:r>
+        <w:t>Достаточно часто встречается ситуация, когда несколько человек составляют один общий пакет. Для этой цели и предназначены коллекции тем. Каждый из составителей создаёт свою коллекцию, затем они присылают их сборщику пакета.</w:t>
+      </w:r>
+    </w:p>
+    <w:p>
+      <w:pPr>
+        <w:pStyle w:val="NormalWeb"/>
+      </w:pPr>
+      <w:r>
+        <w:t xml:space="preserve">Сборщик создаёт пустой пакет, и для добавления в него присланных тем использует пункт меню </w:t>
       </w:r>
       <w:r>
         <w:rPr>
           <w:b/>
           <w:bCs/>
         </w:rPr>
-        <w:t>«Отменить»</w:t>
-      </w:r>
-      <w:r>
-        <w:t xml:space="preserve">. Повторить сделанное можно с помощью меню </w:t>
+        <w:t>«</w:t>
       </w:r>
       <w:r>
         <w:rPr>
           <w:b/>
           <w:bCs/>
         </w:rPr>
-        <w:t>«Повторить»</w:t>
-      </w:r>
-      <w:r>
-        <w:t>.</w:t>
-      </w:r>
-    </w:p>
-    <w:p>
-      <w:r>
-        <w:t xml:space="preserve">Доступен и поиск </w:t>
-      </w:r>
-      <w:r>
-        <w:t>–</w:t>
-      </w:r>
-      <w:r>
-        <w:t xml:space="preserve"> можно найти элемент пакета, содержащий введённый текст.</w:t>
-      </w:r>
-    </w:p>
-    <w:p>
-      <w:r>
-        <w:t>Доступны возможности для редактирования всех коллекций пакета.</w:t>
-      </w:r>
-    </w:p>
-    <w:p>
-      <w:r>
-        <w:t>В панели инструментов</w:t>
-      </w:r>
-      <w:r>
-        <w:t xml:space="preserve"> </w:t>
-      </w:r>
-      <w:r>
-        <w:t xml:space="preserve">существует </w:t>
-      </w:r>
-      <w:r>
-        <w:t xml:space="preserve">возможность быстрой навигации между элементами пакета в стиле проводника </w:t>
-      </w:r>
-      <w:proofErr w:type="spellStart"/>
-      <w:r>
-        <w:t>Windows</w:t>
-      </w:r>
-      <w:proofErr w:type="spellEnd"/>
-      <w:r>
-        <w:t>.</w:t>
-      </w:r>
-    </w:p>
-    <w:p>
-      <w:pPr>
-        <w:pStyle w:val="Heading1"/>
-      </w:pPr>
-      <w:bookmarkStart w:id="3" w:name="_Toc529087781"/>
-      <w:r>
-        <w:t>Сборка пакетов</w:t>
-      </w:r>
-      <w:bookmarkEnd w:id="3"/>
-    </w:p>
-    <w:p>
-      <w:pPr>
-        <w:pStyle w:val="NormalWeb"/>
-      </w:pPr>
-      <w:r>
-        <w:t>Достаточно часто встречается ситуация, когда несколько человек составляют один общий пакет. Для этой цели и предназначены коллекции тем. Каждый из составителей создаёт свою коллекцию, затем они присылают их сборщику пакета.</w:t>
-      </w:r>
-    </w:p>
-    <w:p>
-      <w:pPr>
-        <w:pStyle w:val="NormalWeb"/>
-      </w:pPr>
-      <w:r>
-        <w:t>Сборщик создаёт пу</w:t>
-      </w:r>
-      <w:bookmarkStart w:id="4" w:name="_GoBack"/>
-      <w:bookmarkEnd w:id="4"/>
-      <w:r>
-        <w:t xml:space="preserve">стой пакет, и для добавления в него присланных тем использует пункт меню </w:t>
+        <w:t>Действия</w:t>
       </w:r>
       <w:r>
         <w:rPr>
           <w:b/>
           <w:bCs/>
         </w:rPr>
-        <w:t>«</w:t>
-      </w:r>
-      <w:r>
-        <w:rPr>
-          <w:b/>
-          <w:bCs/>
-        </w:rPr>
-        <w:t>Действия</w:t>
-      </w:r>
-      <w:r>
-        <w:rPr>
-          <w:b/>
-          <w:bCs/>
-        </w:rPr>
-        <w:t>»</w:t>
-      </w:r>
-      <w:proofErr w:type="gramStart"/>
-      <w:r>
-        <w:rPr>
-          <w:b/>
-          <w:bCs/>
-        </w:rPr>
-        <w:t>-&gt;«</w:t>
-      </w:r>
-      <w:proofErr w:type="gramEnd"/>
+        <w:t>»-&gt;«</w:t>
+      </w:r>
       <w:r>
         <w:rPr>
           <w:b/>
@@ -1877,425 +1740,402 @@
       <w:pPr>
         <w:pStyle w:val="Heading1"/>
       </w:pPr>
-      <w:bookmarkStart w:id="5" w:name="_Toc529087782"/>
+      <w:bookmarkStart w:id="4" w:name="_Toc529087782"/>
       <w:r>
         <w:t>Импортирование текстовых файлов</w:t>
       </w:r>
+      <w:bookmarkEnd w:id="4"/>
+    </w:p>
+    <w:p>
+      <w:r>
+        <w:t>Несомненно, готовить пакеты в данном редакторе удобней, если вы хотите достичь единого формата оформления. К тому же, редактор позволяет вам преобразовать написанный вами пакет вопросов в любой требуемый вам формат. Но что делать, если у вас уже имеются вопросы, хранящиеся в обычном текстовом файле? И вам нужно преобразовать эти вопросы в иной формат.</w:t>
+      </w:r>
+    </w:p>
+    <w:p>
+      <w:r>
+        <w:t xml:space="preserve">Задача не совсем тривиальная, но она решается при помощи специального средства редактора </w:t>
+      </w:r>
+      <w:r>
+        <w:t>–</w:t>
+      </w:r>
+      <w:r>
+        <w:t xml:space="preserve"> импорта произвольных текстовых файлов. Эта возможность позволяет вам </w:t>
+      </w:r>
+      <w:r>
+        <w:lastRenderedPageBreak/>
+        <w:t>преобразовать текстовый пакет в SIQ-формат, удоб</w:t>
+      </w:r>
+      <w:r>
+        <w:t>ный для редактора, а из него</w:t>
+      </w:r>
+      <w:r>
+        <w:t xml:space="preserve"> </w:t>
+      </w:r>
+      <w:r>
+        <w:t>–</w:t>
+      </w:r>
+      <w:r>
+        <w:t xml:space="preserve"> в необходимый вам формат.</w:t>
+      </w:r>
+    </w:p>
+    <w:p>
+      <w:r>
+        <w:t xml:space="preserve">Данное преобразование доступно через пункт меню </w:t>
+      </w:r>
+      <w:r>
+        <w:rPr>
+          <w:b/>
+          <w:bCs/>
+        </w:rPr>
+        <w:t>«Импорт»-&gt;«Текст»</w:t>
+      </w:r>
+      <w:r>
+        <w:t>. Импорт из текстового файла создаст новый SIQ-файл в редакторе.</w:t>
+      </w:r>
+    </w:p>
+    <w:p>
+      <w:r>
+        <w:t>Итак, как же импортировать текстовый файл? Выберите исходный файл, содержащий вопросы. Сразу стоит отметить, что программа не всесильна и она не может прочитать совершенно произвольные входные файлы. Требование к вашим файлам достаточно простое: все вопросы начинаются с новой строки, и первым символом в этой строке (не считая лишних пробелов) идёт номер вопроса (кратный 10). В подавляющем большинстве случаев это правило соблюдено, поэтому нужды беспокоиться нет. Если же ваш файл оформлен как-то не так (например, вместо «10.» в начале указано «За 10»), попробуйте предварительно в блокноте использовать опцию «Найти и заменить», чтобы избавиться от лишних символов в начале каждого вопроса.</w:t>
+      </w:r>
+    </w:p>
+    <w:p>
+      <w:r>
+        <w:t xml:space="preserve">Во входном файле ответы могут находиться вместе со своими вопросами, а также возможно внутри темы сначала следование всех вопросов, затем </w:t>
+      </w:r>
+      <w:r>
+        <w:t>–</w:t>
+      </w:r>
+      <w:r>
+        <w:t xml:space="preserve"> всех ответов. При этом в каждом файле допустим только один из двух предложенных подходов. В вопросах из Базы ещё встречается группа источников; в таком случае они не могут быть импортированы. </w:t>
+      </w:r>
+    </w:p>
+    <w:p>
+      <w:r>
+        <w:t xml:space="preserve">Заголовок в файле должен быть только в начале. Если у вас встречаются несколько заголовков </w:t>
+      </w:r>
+      <w:r>
+        <w:t>–</w:t>
+      </w:r>
+      <w:r>
+        <w:t xml:space="preserve"> лучше составить несколько более мелких файлов.</w:t>
+      </w:r>
+    </w:p>
+    <w:p>
+      <w:r>
+        <w:t xml:space="preserve">После выбора файла программа будет разрезать файл на отдельные вопросы. Если она будет находить ошибки нумерации, </w:t>
+      </w:r>
+      <w:r>
+        <w:t>то</w:t>
+      </w:r>
+      <w:r>
+        <w:t xml:space="preserve"> обратится к вам с просьбой исправить их. Можно поправить входной файл и продолжить, а можно пропустить фрагмент, заставив программу присоединить его к предыдущему вопросу (это бывает необходимо в ситуациях, когда строка начинается с числа и не является началом вопроса).</w:t>
+      </w:r>
+    </w:p>
+    <w:p>
+      <w:r>
+        <w:t>По завершению разрезания входного файла нужно добавить шаблоны для считывания пакета, раундов, тем и вопросов. Эти шаблоны вы можете ввести самостоятельно. Можно использовать предопределённый шаблон проекта СНС, а можно заставить программу сгенерировать шаблон автоматически.</w:t>
+      </w:r>
+    </w:p>
+    <w:p>
+      <w:r>
+        <w:t xml:space="preserve">При </w:t>
+      </w:r>
+      <w:r>
+        <w:t>автоматической</w:t>
+      </w:r>
+      <w:r>
+        <w:t xml:space="preserve"> генерации шаблона программа постарается прочитать первые темы и вопросы в файле, чтобы составить какое-то представление о шаблоне, использованном в нём. Далее вам будут предложены построенные шаблоны, которые и будут использоваться при считывании информации из файла. Если предложенные шаблоны будут чем-то не устраивать, вы всегда сможете изменить их вручную.</w:t>
+      </w:r>
+    </w:p>
+    <w:p>
+      <w:r>
+        <w:t>Каждый шаблон состоит из обычных символов и так называемых переменных шаблона. Переменные шаблона выделяются цветом.</w:t>
+      </w:r>
+    </w:p>
+    <w:p>
+      <w:r>
+        <w:t xml:space="preserve">При разборе входных строк из файла каждая переменная примет определённое значение. Например, пусть у нас на входе имеется строка «10. </w:t>
+      </w:r>
+      <w:r>
+        <w:t>А судьи кто?</w:t>
+      </w:r>
+      <w:r>
+        <w:t xml:space="preserve"> (</w:t>
+      </w:r>
+      <w:r>
+        <w:t>Чацкий</w:t>
+      </w:r>
+      <w:r>
+        <w:t xml:space="preserve">).», а </w:t>
+      </w:r>
+      <w:r>
+        <w:lastRenderedPageBreak/>
+        <w:t>шаблон, с помощью которо</w:t>
+      </w:r>
+      <w:r>
+        <w:t>го</w:t>
+      </w:r>
+      <w:r>
+        <w:t xml:space="preserve"> мы считываем эту строчку, такой: «</w:t>
+      </w:r>
+      <w:r>
+        <w:rPr>
+          <w:shd w:val="clear" w:color="auto" w:fill="0066FF"/>
+        </w:rPr>
+        <w:t>Номер</w:t>
+      </w:r>
+      <w:r>
+        <w:t xml:space="preserve">0. </w:t>
+      </w:r>
+      <w:r>
+        <w:rPr>
+          <w:shd w:val="clear" w:color="auto" w:fill="009900"/>
+        </w:rPr>
+        <w:t>Вопрос</w:t>
+      </w:r>
+      <w:r>
+        <w:t xml:space="preserve"> (</w:t>
+      </w:r>
+      <w:r>
+        <w:rPr>
+          <w:shd w:val="clear" w:color="auto" w:fill="FFFF00"/>
+        </w:rPr>
+        <w:t>Ответ</w:t>
+      </w:r>
+      <w:r>
+        <w:t>).». При чтении строки программа обнаружит обычные символы '0', ' ' и '.', а переменные примут следующие значения:</w:t>
+      </w:r>
+    </w:p>
+    <w:p>
+      <w:r>
+        <w:rPr>
+          <w:shd w:val="clear" w:color="auto" w:fill="0066FF"/>
+        </w:rPr>
+        <w:t>Номер</w:t>
+      </w:r>
+      <w:r>
+        <w:t xml:space="preserve">: 1 </w:t>
+      </w:r>
+    </w:p>
+    <w:p>
+      <w:r>
+        <w:rPr>
+          <w:shd w:val="clear" w:color="auto" w:fill="009900"/>
+        </w:rPr>
+        <w:t>Вопрос</w:t>
+      </w:r>
+      <w:r>
+        <w:t xml:space="preserve">: </w:t>
+      </w:r>
+      <w:r>
+        <w:t>А судьи кто?</w:t>
+      </w:r>
+      <w:r>
+        <w:t xml:space="preserve"> </w:t>
+      </w:r>
+    </w:p>
+    <w:p>
+      <w:r>
+        <w:rPr>
+          <w:shd w:val="clear" w:color="auto" w:fill="FFFF00"/>
+        </w:rPr>
+        <w:t>Ответ</w:t>
+      </w:r>
+      <w:r>
+        <w:t>: Чацкий</w:t>
+      </w:r>
+    </w:p>
+    <w:p>
+      <w:r>
+        <w:t xml:space="preserve">При помощи такого разбора программа находит нужные ей элементы, а затем на основе собранной информации формирует пакет с раундами, темами, вопросами, указанием авторов, источников и комментариев. Предполагается, что в подобных текстах авторы пишутся для тем (редко </w:t>
+      </w:r>
+      <w:r>
+        <w:t>–</w:t>
+      </w:r>
+      <w:r>
+        <w:t xml:space="preserve"> вопросов), источники </w:t>
+      </w:r>
+      <w:r>
+        <w:t>–</w:t>
+      </w:r>
+      <w:r>
+        <w:t xml:space="preserve"> для вопросов, а комментарии могут быть написаны и для того, и для другого.</w:t>
+      </w:r>
+    </w:p>
+    <w:p>
+      <w:r>
+        <w:t>Специальная</w:t>
+      </w:r>
+      <w:r>
+        <w:t xml:space="preserve"> переменная </w:t>
+      </w:r>
+      <w:r>
+        <w:t>–</w:t>
+      </w:r>
+      <w:r>
+        <w:t xml:space="preserve"> «</w:t>
+      </w:r>
+      <w:r>
+        <w:rPr>
+          <w:shd w:val="clear" w:color="auto" w:fill="999966"/>
+        </w:rPr>
+        <w:t>Мусор</w:t>
+      </w:r>
+      <w:r>
+        <w:t xml:space="preserve">» </w:t>
+      </w:r>
+      <w:r>
+        <w:t>–</w:t>
+      </w:r>
+      <w:r>
+        <w:t xml:space="preserve"> используется дл</w:t>
+      </w:r>
+      <w:r>
+        <w:t>я того, чтобы удалить из входного</w:t>
+      </w:r>
+      <w:r>
+        <w:t xml:space="preserve"> файла какую-то лишнюю информацию. При чтении эта информация сопоставится с данной переменной и не будет использована при формировании пакета.</w:t>
+      </w:r>
+    </w:p>
+    <w:p>
+      <w:r>
+        <w:t>Существует дополнительная конструкция «</w:t>
+      </w:r>
+      <w:r>
+        <w:rPr>
+          <w:shd w:val="clear" w:color="auto" w:fill="00FF00"/>
+        </w:rPr>
+        <w:t>(</w:t>
+      </w:r>
+      <w:r>
+        <w:t>» и «</w:t>
+      </w:r>
+      <w:r>
+        <w:rPr>
+          <w:shd w:val="clear" w:color="auto" w:fill="00FF00"/>
+        </w:rPr>
+        <w:t>)?</w:t>
+      </w:r>
+      <w:r>
+        <w:t xml:space="preserve">». Всё, что написано внутри неё, может </w:t>
+      </w:r>
+      <w:r>
+        <w:t>отсутствовать</w:t>
+      </w:r>
+      <w:r>
+        <w:t xml:space="preserve"> во входной строке. Поэтому программа сначала пытается прочитать входной текст с использованием максимально длинного шаблона и только в случае неудачи переходит к </w:t>
+      </w:r>
+      <w:r>
+        <w:t xml:space="preserve">более </w:t>
+      </w:r>
+      <w:r>
+        <w:t>короткому. Допускается вложение скобок.</w:t>
+      </w:r>
+    </w:p>
+    <w:p>
+      <w:r>
+        <w:t xml:space="preserve">Если вы импортируете файл с разделёнными группами вопросов и ответов в каждой теме, то шаблонов для вопроса будет три. Первый будет относиться к тексту вопроса. Второй </w:t>
+      </w:r>
+      <w:r>
+        <w:t>–</w:t>
+      </w:r>
+      <w:r>
+        <w:t xml:space="preserve"> к заголовку группы ответов (например, «Ответы:»). И третий будет относиться к ответу и, возможно, прилагающимся к нему авторам, источникам и комментариям.</w:t>
+      </w:r>
+    </w:p>
+    <w:p>
+      <w:r>
+        <w:t>Если же на каком-то этапе разбора программу постигла неудача (не все нужные переменные в шаблоне были проинициализированы непустыми строками), программа обращается к пользователю с просьбой предложить ей новый шаблон для разбора. Если программа считает, что ошибка не в шаблоне темы, то она его и не покажет, а предложит править лишь шаблон вопроса. Если же программа не может локализовать источник проблемы, она предложит оба шаблона, а пользователь должен будет сам определить, что же ему подправить. Кроме того, ему будет предложена считываемая строка, и поправить можно будет прямо её (например, если видно, что в ней не хватает, скажем, точки после номера вопроса и т.</w:t>
+      </w:r>
+      <w:r>
+        <w:t xml:space="preserve"> </w:t>
+      </w:r>
+      <w:r>
+        <w:t>п.). Кое-какую информацию можно почерпнуть из подсказок программы во время разбора. Точную причину проблемы она вам не назовёт, но в некоторых случаях эта информация вам поможет.</w:t>
+      </w:r>
+    </w:p>
+    <w:p>
+      <w:r>
+        <w:t>Все шаблоны, которые вы предлагаете для считывания, запоминаются и используются на дальнейших этапах. Поэтому вполне реально преобразовать файл, в котором каждая часть имеет свой собственный шаблон.</w:t>
+      </w:r>
+    </w:p>
+    <w:p>
+      <w:r>
+        <w:lastRenderedPageBreak/>
+        <w:t>Кроме того, можно на любом этапе прервать считывание. Вы получите лишь те темы, которые программа успела считать. Остаток файла может быть сохранён отдельно.</w:t>
+      </w:r>
+    </w:p>
+    <w:p>
+      <w:r>
+        <w:t>Для работы программы также необходимо, чтобы ваш исходный файл содержал по крайне мере 5 тем по 5 вопросов в каждой. Это требуется для автоматического определения шаблона. Если ваш файл слишком мал, добавьте его к другому сходному (не обязательно такому же) файлу с вопросами. В крайнем случае, для маленького файла преобразование можно совершить и вручную.</w:t>
+      </w:r>
+    </w:p>
+    <w:p>
+      <w:r>
+        <w:t>Если в вашем исходном файле более-менее соблюдался некоторый общий шаблон, то особых проблем с его преобразованием не должно будет возникнуть. После преобразования всё же стоит внимательно посмотреть на результат и подправить неудачные объекты вручную (например, с помощью статистики).</w:t>
+      </w:r>
+    </w:p>
+    <w:p>
+      <w:pPr>
+        <w:pStyle w:val="Heading2"/>
+      </w:pPr>
+      <w:bookmarkStart w:id="5" w:name="_Toc529087783"/>
+      <w:r>
+        <w:t>Руководство начинающему пользователю</w:t>
+      </w:r>
       <w:bookmarkEnd w:id="5"/>
     </w:p>
     <w:p>
       <w:r>
-        <w:t xml:space="preserve">Несомненно, готовить пакеты в данном редакторе удобней, если вы хотите достичь единого формата оформления. </w:t>
-      </w:r>
-      <w:proofErr w:type="gramStart"/>
-      <w:r>
-        <w:t>К тому же,</w:t>
-      </w:r>
-      <w:proofErr w:type="gramEnd"/>
-      <w:r>
-        <w:t xml:space="preserve"> редактор позволяет вам преобразовать написанный вами пакет вопросов в любой требуемый вам формат. Но что делать, если у вас уже имеются вопросы, хранящиеся в обычном текстовом файле? И вам нужно преобразовать эти вопросы в иной формат.</w:t>
-      </w:r>
-    </w:p>
-    <w:p>
-      <w:r>
-        <w:t xml:space="preserve">Задача не совсем тривиальная, но она решается при помощи специального средства редактора </w:t>
+        <w:rPr>
+          <w:b/>
+          <w:bCs/>
+        </w:rPr>
+        <w:t xml:space="preserve">Внимание! </w:t>
+      </w:r>
+      <w:r>
+        <w:t>Это руководство относилось к предыдущей версии преобразователя и было лишь адаптировано под новые шаблоны. Сходное поведение новой версии преобразователя в описанных ниже случаях не гарантируется, но приведённые примеры всё равно пойдут на пользу начинающему.</w:t>
+      </w:r>
+    </w:p>
+    <w:p>
+      <w:r>
+        <w:t>Эксплуатация программы показала, что первоначально пользователю трудно разобраться с механизмом конвертации и оформлением шаблонов. Поэтому здесь размещены примеры работы с конвертером, поясняющие основные приёмы при избавлении от ошибок.</w:t>
+      </w:r>
+    </w:p>
+    <w:p>
+      <w:r>
+        <w:t>Сразу стоит отметить, что преобразование файла может пройти удачно не обязательно с первого раза. И не надо этого бояться: программа предъявляет к входному файлу достаточно строгие требования. В любом случае, если вы видите, что программа наткнулась на ошибку, вы можете прервать её выполнение и сохранить уже импортированные темы. При этом программа сбросит нераспознанный остаток файла в новый файл. Поправьте его, снова направьте на импорт, а потом соедините два файла при помощи XML-импорта.</w:t>
+      </w:r>
+    </w:p>
+    <w:p>
+      <w:r>
+        <w:t>Рекомендуется перед преобразованием открыть файл и внимательно посмотреть на его особенности. Важно следующее:</w:t>
+      </w:r>
+    </w:p>
+    <w:p>
+      <w:r>
+        <w:t>Если в файле встречаются дополнительные вопросы и они</w:t>
+      </w:r>
+      <w:r>
+        <w:t xml:space="preserve"> помечены, например, символами «Доп.»</w:t>
+      </w:r>
+      <w:r>
+        <w:t xml:space="preserve">, замените их на нормальную стоимость вопроса (после 40 </w:t>
       </w:r>
       <w:r>
         <w:t>–</w:t>
       </w:r>
       <w:r>
-        <w:t xml:space="preserve"> импорта произвольных текстовых файлов. Эта возможность позволяет вам преобразовать текстовый пакет в SIQ-формат, удоб</w:t>
-      </w:r>
-      <w:r>
-        <w:t>ный для редактора, а из него</w:t>
-      </w:r>
-      <w:r>
-        <w:t xml:space="preserve"> </w:t>
+        <w:t xml:space="preserve"> 50, после 50 </w:t>
       </w:r>
       <w:r>
         <w:t>–</w:t>
       </w:r>
       <w:r>
-        <w:t xml:space="preserve"> в необходимый вам формат.</w:t>
-      </w:r>
-    </w:p>
-    <w:p>
-      <w:r>
-        <w:t xml:space="preserve">Данное преобразование доступно через пункт меню </w:t>
-      </w:r>
-      <w:r>
-        <w:rPr>
-          <w:b/>
-          <w:bCs/>
-        </w:rPr>
-        <w:t>«Импорт»</w:t>
-      </w:r>
-      <w:proofErr w:type="gramStart"/>
-      <w:r>
-        <w:rPr>
-          <w:b/>
-          <w:bCs/>
-        </w:rPr>
-        <w:t>-&gt;«</w:t>
-      </w:r>
-      <w:proofErr w:type="gramEnd"/>
-      <w:r>
-        <w:rPr>
-          <w:b/>
-          <w:bCs/>
-        </w:rPr>
-        <w:t>Текст»</w:t>
-      </w:r>
-      <w:r>
-        <w:t>. Импорт из текстового файла создаст новый SIQ-файл в редакторе.</w:t>
-      </w:r>
-    </w:p>
-    <w:p>
-      <w:r>
-        <w:t>Итак, как же импортировать текстовый файл? Выберите исходный файл, содержащий вопросы. Сразу стоит отметить, что программа не всесильна и она не может прочитать совершенно произвольные входные файлы. Требование к вашим файлам достаточно простое: все вопросы начинаются с новой строки, и первым символом в этой строке (не считая лишних пробелов) идёт номер вопроса (кратный 10). В подавляющем большинстве случаев это правило соблюдено, поэтому нужды беспокоиться нет. Если же ваш файл оформлен как-то не так (например, вместо «10.» в начале указано «За 10»), попробуйте предварительно в блокноте использовать опцию «Найти и заменить», чтобы избавиться от лишних символов в начале каждого вопроса.</w:t>
-      </w:r>
-    </w:p>
-    <w:p>
-      <w:r>
-        <w:t xml:space="preserve">Во входном файле ответы могут находиться вместе со своими вопросами, а также возможно внутри темы сначала следование всех вопросов, затем </w:t>
-      </w:r>
-      <w:r>
-        <w:t>–</w:t>
-      </w:r>
-      <w:r>
-        <w:t xml:space="preserve"> всех ответов. При этом в каждом файле допустим только один из двух предложенных подходов. В вопросах из Базы ещё встречается группа источников; в таком случае они не могут быть импортированы. </w:t>
-      </w:r>
-    </w:p>
-    <w:p>
-      <w:r>
-        <w:t xml:space="preserve">Заголовок в файле должен быть только в начале. Если у вас встречаются несколько заголовков </w:t>
-      </w:r>
-      <w:r>
-        <w:t>–</w:t>
-      </w:r>
-      <w:r>
-        <w:t xml:space="preserve"> лучше составить несколько более мелких файлов.</w:t>
-      </w:r>
-    </w:p>
-    <w:p>
-      <w:r>
-        <w:t xml:space="preserve">После выбора файла программа будет разрезать файл на отдельные вопросы. Если она будет находить ошибки нумерации, </w:t>
-      </w:r>
-      <w:r>
-        <w:t>то</w:t>
-      </w:r>
-      <w:r>
-        <w:t xml:space="preserve"> обратится к вам с просьбой исправить их. Можно поправить входной файл и продолжить, а можно пропустить фрагмент, заставив программу присоединить его к предыдущему вопросу (это бывает необходимо в ситуациях, когда строка начинается с числа и не является началом вопроса).</w:t>
-      </w:r>
-    </w:p>
-    <w:p>
-      <w:r>
-        <w:t>По завершению разрезания входного файла нужно добавить шаблоны для считывания пакета, раундов, тем и вопросов. Эти шаблоны вы можете ввести самостоятельно. Можно использовать предопределённый шаблон проекта СНС, а можно заставить программу сгенерировать шаблон автоматически.</w:t>
-      </w:r>
-    </w:p>
-    <w:p>
-      <w:r>
-        <w:t xml:space="preserve">При </w:t>
-      </w:r>
-      <w:r>
-        <w:t>автоматической</w:t>
-      </w:r>
-      <w:r>
-        <w:t xml:space="preserve"> генерации шаблона программа постарается прочитать первые темы и вопросы в файле, чтобы составить какое-то представление о шаблоне, использованном в нём. Далее вам будут предложены построенные шаблоны, которые и будут использоваться при считывании информации из файла. Если предложенные шаблоны будут чем-то не устраивать, вы всегда сможете изменить их вручную.</w:t>
-      </w:r>
-    </w:p>
-    <w:p>
-      <w:r>
-        <w:t>Каждый шаблон состоит из обычных символов и так называемых переменных шаблона. Переменные шаблона выделяются цветом.</w:t>
-      </w:r>
-    </w:p>
-    <w:p>
-      <w:r>
-        <w:t xml:space="preserve">При разборе входных строк из файла каждая переменная примет определённое значение. Например, пусть у нас на входе имеется строка «10. </w:t>
-      </w:r>
-      <w:r>
-        <w:t>А судьи кто?</w:t>
-      </w:r>
-      <w:r>
-        <w:t xml:space="preserve"> (</w:t>
-      </w:r>
-      <w:r>
-        <w:t>Чацкий</w:t>
-      </w:r>
-      <w:r>
-        <w:t>).», а шаблон, с помощью которо</w:t>
-      </w:r>
-      <w:r>
-        <w:t>го</w:t>
-      </w:r>
-      <w:r>
-        <w:t xml:space="preserve"> мы считываем эту строчку, такой: «</w:t>
-      </w:r>
-      <w:r>
-        <w:rPr>
-          <w:shd w:val="clear" w:color="auto" w:fill="0066FF"/>
-        </w:rPr>
-        <w:t>Номер</w:t>
-      </w:r>
-      <w:r>
-        <w:t xml:space="preserve">0. </w:t>
-      </w:r>
-      <w:r>
-        <w:rPr>
-          <w:shd w:val="clear" w:color="auto" w:fill="009900"/>
-        </w:rPr>
-        <w:t>Вопрос</w:t>
-      </w:r>
-      <w:r>
-        <w:t xml:space="preserve"> (</w:t>
-      </w:r>
-      <w:r>
-        <w:rPr>
-          <w:shd w:val="clear" w:color="auto" w:fill="FFFF00"/>
-        </w:rPr>
-        <w:t>Ответ</w:t>
-      </w:r>
-      <w:r>
-        <w:t>).». При чтении строки программа обнаружит обычные символы '0', ' ' и '.', а переменные примут следующие значения:</w:t>
-      </w:r>
-    </w:p>
-    <w:p>
-      <w:r>
-        <w:rPr>
-          <w:shd w:val="clear" w:color="auto" w:fill="0066FF"/>
-        </w:rPr>
-        <w:t>Номер</w:t>
-      </w:r>
-      <w:r>
-        <w:t xml:space="preserve">: 1 </w:t>
-      </w:r>
-    </w:p>
-    <w:p>
-      <w:r>
-        <w:rPr>
-          <w:shd w:val="clear" w:color="auto" w:fill="009900"/>
-        </w:rPr>
-        <w:t>Вопрос</w:t>
-      </w:r>
-      <w:r>
-        <w:t xml:space="preserve">: </w:t>
-      </w:r>
-      <w:r>
-        <w:t>А судьи кто?</w:t>
-      </w:r>
-      <w:r>
-        <w:t xml:space="preserve"> </w:t>
-      </w:r>
-    </w:p>
-    <w:p>
-      <w:r>
-        <w:rPr>
-          <w:shd w:val="clear" w:color="auto" w:fill="FFFF00"/>
-        </w:rPr>
-        <w:t>Ответ</w:t>
-      </w:r>
-      <w:r>
-        <w:t>: Чацкий</w:t>
-      </w:r>
-    </w:p>
-    <w:p>
-      <w:r>
-        <w:t xml:space="preserve">При помощи такого разбора программа находит нужные ей элементы, а затем на основе собранной информации формирует пакет с раундами, темами, вопросами, указанием авторов, источников и комментариев. Предполагается, что в подобных текстах авторы пишутся для тем (редко </w:t>
-      </w:r>
-      <w:r>
-        <w:t>–</w:t>
-      </w:r>
-      <w:r>
-        <w:t xml:space="preserve"> вопросов), источники </w:t>
-      </w:r>
-      <w:r>
-        <w:t>–</w:t>
-      </w:r>
-      <w:r>
-        <w:t xml:space="preserve"> для вопросов, а комментарии могут быть написаны и для того, и для другого.</w:t>
-      </w:r>
-    </w:p>
-    <w:p>
-      <w:r>
-        <w:t>Специальная</w:t>
-      </w:r>
-      <w:r>
-        <w:t xml:space="preserve"> переменная </w:t>
-      </w:r>
-      <w:r>
-        <w:t>–</w:t>
-      </w:r>
-      <w:r>
-        <w:t xml:space="preserve"> «</w:t>
-      </w:r>
-      <w:r>
-        <w:rPr>
-          <w:shd w:val="clear" w:color="auto" w:fill="999966"/>
-        </w:rPr>
-        <w:t>Мусор</w:t>
-      </w:r>
-      <w:r>
-        <w:t xml:space="preserve">» </w:t>
-      </w:r>
-      <w:r>
-        <w:t>–</w:t>
-      </w:r>
-      <w:r>
-        <w:t xml:space="preserve"> используется дл</w:t>
-      </w:r>
-      <w:r>
-        <w:t>я того, чтобы удалить из входного</w:t>
-      </w:r>
-      <w:r>
-        <w:t xml:space="preserve"> файла какую-то лишнюю информацию. При чтении эта информация сопоставится с данной переменной и не будет использована при формировании пакета.</w:t>
-      </w:r>
-    </w:p>
-    <w:p>
-      <w:r>
-        <w:t>Существует дополнительная конструкция «</w:t>
-      </w:r>
-      <w:r>
-        <w:rPr>
-          <w:shd w:val="clear" w:color="auto" w:fill="00FF00"/>
-        </w:rPr>
-        <w:t>(</w:t>
-      </w:r>
-      <w:r>
-        <w:t>» и «</w:t>
-      </w:r>
-      <w:r>
-        <w:rPr>
-          <w:shd w:val="clear" w:color="auto" w:fill="00FF00"/>
-        </w:rPr>
-        <w:t>)?</w:t>
-      </w:r>
-      <w:r>
-        <w:t xml:space="preserve">». Всё, что написано внутри неё, может </w:t>
-      </w:r>
-      <w:r>
-        <w:t>отсутствовать</w:t>
-      </w:r>
-      <w:r>
-        <w:t xml:space="preserve"> во входной строке. Поэтому программа сначала пытается прочитать входной текст с использованием максимально длинного шаблона и только в случае неудачи переходит к </w:t>
-      </w:r>
-      <w:r>
-        <w:t xml:space="preserve">более </w:t>
-      </w:r>
-      <w:r>
-        <w:t>короткому. Допускается вложение скобок.</w:t>
-      </w:r>
-    </w:p>
-    <w:p>
-      <w:r>
-        <w:t xml:space="preserve">Если вы импортируете файл с разделёнными группами вопросов и ответов в каждой теме, то шаблонов для вопроса будет три. Первый будет относиться к тексту вопроса. Второй </w:t>
-      </w:r>
-      <w:r>
-        <w:t>–</w:t>
-      </w:r>
-      <w:r>
-        <w:t xml:space="preserve"> к заголовку группы ответов (например, «Ответы:»). И третий будет относиться к ответу и, возможно, прилагающимся к нему авторам, источникам и комментариям.</w:t>
-      </w:r>
-    </w:p>
-    <w:p>
-      <w:r>
-        <w:t>Если же на каком-то этапе разбора программу постигла неудача (не все нужные переменные в шаблоне были проинициализированы непустыми строками), программа обращается к пользователю с просьбой предложить ей новый шаблон для разбора. Если программа считает, что ошибка не в шаблоне темы, то она его и не покажет, а предложит править лишь шаблон вопроса. Если же программа не может локализовать источник проблемы, она предложит оба шаблона, а пользователь должен будет сам определить, что же ему подправить. Кроме того, ему будет предложена считываемая строка, и поправить можно будет прямо её (например, если видно, что в ней не хватает, скажем, точки после номера вопроса и т.</w:t>
-      </w:r>
-      <w:r>
-        <w:t xml:space="preserve"> </w:t>
-      </w:r>
-      <w:r>
-        <w:t>п.). Кое-какую информацию можно почерпнуть из подсказок программы во время разбора. Точную причину проблемы она вам не назовёт, но в некоторых случаях эта информация вам поможет.</w:t>
-      </w:r>
-    </w:p>
-    <w:p>
-      <w:r>
-        <w:t>Все шаблоны, которые вы предлагаете для считывания, запоминаются и используются на дальнейших этапах. Поэтому вполне реально преобразовать файл, в котором каждая часть имеет свой собственный шаблон.</w:t>
-      </w:r>
-    </w:p>
-    <w:p>
-      <w:r>
-        <w:t>Кроме того, можно на любом этапе прервать считывание. Вы получите лишь те темы, которые программа успела считать. Остаток файла может быть сохранён отдельно.</w:t>
-      </w:r>
-    </w:p>
-    <w:p>
-      <w:r>
-        <w:t>Для работы программы также необходимо, чтобы ваш исходный файл содержал по крайне мере 5 тем по 5 вопросов в каждой. Это требуется для автоматического определения шаблона. Если ваш файл слишком мал, добавьте его к другому сходному (не обязательно такому же) файлу с вопросами. В крайнем случае, для маленького файла преобразование можно совершить и вручную.</w:t>
-      </w:r>
-    </w:p>
-    <w:p>
-      <w:r>
-        <w:t>Если в вашем исходном файле более-менее соблюдался некоторый общий шаблон, то особых проблем с его преобразованием не должно будет возникнуть. После преобразования всё же стоит внимательно посмотреть на результат и подправить неудачные объекты вручную (например, с помощью статистики).</w:t>
-      </w:r>
-    </w:p>
-    <w:p>
-      <w:pPr>
-        <w:pStyle w:val="Heading2"/>
-      </w:pPr>
-      <w:bookmarkStart w:id="6" w:name="_Toc529087783"/>
-      <w:r>
-        <w:t>Руководство начинающему пользователю</w:t>
-      </w:r>
-      <w:bookmarkEnd w:id="6"/>
-    </w:p>
-    <w:p>
-      <w:r>
-        <w:rPr>
-          <w:b/>
-          <w:bCs/>
-        </w:rPr>
-        <w:t xml:space="preserve">Внимание! </w:t>
-      </w:r>
-      <w:r>
-        <w:t>Это руководство относилось к предыдущей версии преобразователя и было лишь адаптировано под новые шаблоны. Сходное поведение новой версии преобразователя в описанных ниже случаях не гарантируется, но приведённые примеры всё равно пойдут на пользу начинающему.</w:t>
-      </w:r>
-    </w:p>
-    <w:p>
-      <w:r>
-        <w:t>Эксплуатация программы показала, что первоначально пользователю трудно разобраться с механизмом конвертации и оформлением шаблонов. Поэтому здесь размещены примеры работы с конвертером, поясняющие основные приёмы при избавлении от ошибок.</w:t>
-      </w:r>
-    </w:p>
-    <w:p>
-      <w:r>
-        <w:t>Сразу стоит отметить, что преобразование файла может пройти удачно не обязательно с первого раза. И не надо этого бояться: программа предъявляет к входному файлу достаточно строгие требования. В любом случае, если вы видите, что программа наткнулась на ошибку, вы можете прервать её выполнение и сохранить уже импортированные темы. При этом программа сбросит нераспознанный остаток файла в новый файл. Поправьте его, снова направьте на импорт, а потом соедините два файла при помощи XML-импорта.</w:t>
-      </w:r>
-    </w:p>
-    <w:p>
-      <w:r>
-        <w:t>Рекомендуется перед преобразованием открыть файл и внимательно посмотреть на его особенности. Важно следующее:</w:t>
-      </w:r>
-    </w:p>
-    <w:p>
-      <w:r>
-        <w:t>Если в файле встречаются дополнительные вопросы и они</w:t>
-      </w:r>
-      <w:r>
-        <w:t xml:space="preserve"> помечены, например, символами «Доп.»</w:t>
-      </w:r>
-      <w:r>
-        <w:t xml:space="preserve">, замените их на нормальную стоимость вопроса (после 40 </w:t>
-      </w:r>
-      <w:r>
-        <w:t>–</w:t>
-      </w:r>
-      <w:r>
-        <w:t xml:space="preserve"> 50, после 50 </w:t>
-      </w:r>
-      <w:r>
-        <w:t>–</w:t>
-      </w:r>
-      <w:r>
         <w:t xml:space="preserve"> 60</w:t>
       </w:r>
       <w:r>
-        <w:t xml:space="preserve"> и </w:t>
-      </w:r>
-      <w:proofErr w:type="gramStart"/>
-      <w:r>
-        <w:t>т.д.</w:t>
-      </w:r>
-      <w:proofErr w:type="gramEnd"/>
-      <w:r>
-        <w:t xml:space="preserve">). </w:t>
+        <w:t xml:space="preserve"> и т.д.). </w:t>
       </w:r>
       <w:r>
         <w:rPr>
@@ -2326,6 +2166,7 @@
     </w:p>
     <w:p>
       <w:r>
+        <w:lastRenderedPageBreak/>
         <w:t>Обратите внимание на то, как в файле отмечены источники и комментарии. Программа предложит вам шаблон по умолчанию, а вам будет необходимо исправ</w:t>
       </w:r>
       <w:r>
@@ -2420,28 +2261,7 @@
         <w:rPr>
           <w:rFonts w:ascii="Courier New" w:hAnsi="Courier New" w:cs="Courier New"/>
         </w:rPr>
-        <w:t xml:space="preserve">"(Дмитрий </w:t>
-      </w:r>
-      <w:proofErr w:type="spellStart"/>
-      <w:r>
-        <w:rPr>
-          <w:rFonts w:ascii="Courier New" w:hAnsi="Courier New" w:cs="Courier New"/>
-        </w:rPr>
-        <w:t>Башук</w:t>
-      </w:r>
-      <w:proofErr w:type="spellEnd"/>
-      <w:r>
-        <w:rPr>
-          <w:rFonts w:ascii="Courier New" w:hAnsi="Courier New" w:cs="Courier New"/>
-        </w:rPr>
-        <w:t xml:space="preserve">, </w:t>
-      </w:r>
-      <w:proofErr w:type="gramStart"/>
-      <w:r>
-        <w:rPr>
-          <w:rFonts w:ascii="Courier New" w:hAnsi="Courier New" w:cs="Courier New"/>
-        </w:rPr>
-        <w:t>Харьков)</w:t>
+        <w:t>"(Дмитрий Башук, Харьков)</w:t>
       </w:r>
       <w:r>
         <w:rPr>
@@ -2450,7 +2270,6 @@
         </w:rPr>
         <w:t>(</w:t>
       </w:r>
-      <w:proofErr w:type="gramEnd"/>
       <w:r>
         <w:rPr>
           <w:rFonts w:ascii="Courier New" w:hAnsi="Courier New" w:cs="Courier New"/>
@@ -2535,7 +2354,6 @@
         </w:rPr>
         <w:t>Ответ</w:t>
       </w:r>
-      <w:proofErr w:type="gramStart"/>
       <w:r>
         <w:rPr>
           <w:rFonts w:ascii="Courier New" w:hAnsi="Courier New" w:cs="Courier New"/>
@@ -2549,7 +2367,6 @@
         </w:rPr>
         <w:t>(</w:t>
       </w:r>
-      <w:proofErr w:type="gramEnd"/>
       <w:r>
         <w:rPr>
           <w:rFonts w:ascii="Courier New" w:hAnsi="Courier New" w:cs="Courier New"/>
@@ -2619,15 +2436,7 @@
     </w:p>
     <w:p>
       <w:r>
-        <w:t xml:space="preserve">В первых темах автором везде был Дмитрий </w:t>
-      </w:r>
-      <w:proofErr w:type="spellStart"/>
-      <w:r>
-        <w:t>Башук</w:t>
-      </w:r>
-      <w:proofErr w:type="spellEnd"/>
-      <w:r>
-        <w:t>, и программа решила, что эта последовательность символов входит в шаблон. Это надо будет исправить. Кроме того, при просмотре файла было отмечено, что туры всегда начинаются с символов «Тур:». Вот исправленный шаблон темы:</w:t>
+        <w:t>В первых темах автором везде был Дмитрий Башук, и программа решила, что эта последовательность символов входит в шаблон. Это надо будет исправить. Кроме того, при просмотре файла было отмечено, что туры всегда начинаются с символов «Тур:». Вот исправленный шаблон темы:</w:t>
       </w:r>
     </w:p>
     <w:p>
@@ -2794,7 +2603,11 @@
     </w:p>
     <w:p>
       <w:r>
-        <w:t>Под текстом после слова «Проблема» программа обрисовывает причину, из-за которой произошёл сбой при считывании. Очень часто подобная информация позволяет легко сделать поправки. В нашем случае всё и так просто. Очевидно, что после ответа не хватает точки, предусмотренной шаблоном вопроса. Можно добавить её в текст, а можно удалить её из шаблона. Но далее могут встретиться и другие вопросы с отсутствующей точкой после скобок. Так что лучше убрать её в шаблоне - ведь всё равно программа будет пытаться импортировать текст сначала первым шаблоном, содержащим точку.</w:t>
+        <w:t xml:space="preserve">Под текстом после слова «Проблема» программа обрисовывает причину, из-за которой произошёл сбой при считывании. Очень часто подобная информация позволяет легко сделать поправки. В нашем случае всё и так просто. Очевидно, что после ответа не хватает точки, предусмотренной шаблоном вопроса. Можно добавить её в текст, а можно </w:t>
+      </w:r>
+      <w:r>
+        <w:lastRenderedPageBreak/>
+        <w:t>удалить её из шаблона. Но далее могут встретиться и другие вопросы с отсутствующей точкой после скобок. Так что лучше убрать её в шаблоне - ведь всё равно программа будет пытаться импортировать текст сначала первым шаблоном, содержащим точку.</w:t>
       </w:r>
     </w:p>
     <w:p>
@@ -2835,15 +2648,7 @@
         <w:pStyle w:val="a"/>
       </w:pPr>
       <w:r>
-        <w:t>50. ТАК специалисты по электричеству называют гексафторид серы. (</w:t>
-      </w:r>
-      <w:proofErr w:type="spellStart"/>
-      <w:r>
-        <w:t>Элегаз</w:t>
-      </w:r>
-      <w:proofErr w:type="spellEnd"/>
-      <w:r>
-        <w:t xml:space="preserve"> - электротехнический газ).</w:t>
+        <w:t>50. ТАК специалисты по электричеству называют гексафторид серы. (Элегаз - электротехнический газ).</w:t>
       </w:r>
       <w:r>
         <w:br/>
@@ -2876,15 +2681,7 @@
         <w:pStyle w:val="a"/>
       </w:pPr>
       <w:r>
-        <w:t xml:space="preserve">50. </w:t>
-      </w:r>
-      <w:proofErr w:type="gramStart"/>
-      <w:r>
-        <w:t>В городе</w:t>
-      </w:r>
-      <w:proofErr w:type="gramEnd"/>
-      <w:r>
-        <w:t xml:space="preserve"> расположенном на ЭТОМ притоке Дуная была Белая Олимпиада 1964-го (Инн). Комм.: город Инсбрук.</w:t>
+        <w:t>50. В городе расположенном на ЭТОМ притоке Дуная была Белая Олимпиада 1964-го (Инн). Комм.: город Инсбрук.</w:t>
       </w:r>
       <w:r>
         <w:br/>
@@ -2992,31 +2789,8 @@
         <w:pStyle w:val="a"/>
       </w:pPr>
       <w:r>
-        <w:t xml:space="preserve">10. В черновиках ОН фигурировал сначала как </w:t>
-      </w:r>
-      <w:proofErr w:type="spellStart"/>
-      <w:r>
-        <w:t>Тишкевич</w:t>
-      </w:r>
-      <w:proofErr w:type="spellEnd"/>
-      <w:r>
-        <w:t xml:space="preserve">, потом как </w:t>
-      </w:r>
-      <w:proofErr w:type="spellStart"/>
-      <w:r>
-        <w:t>Башмакевич</w:t>
-      </w:r>
-      <w:proofErr w:type="spellEnd"/>
-      <w:r>
-        <w:t xml:space="preserve">, и наконец, ИМЕННО ТАК (Башмачкин). </w:t>
-      </w:r>
-      <w:proofErr w:type="spellStart"/>
-      <w:r>
-        <w:t>Ист</w:t>
-      </w:r>
-      <w:proofErr w:type="spellEnd"/>
-      <w:r>
-        <w:t xml:space="preserve">: Гоголь Повести М, 1963, с 233 </w:t>
+        <w:lastRenderedPageBreak/>
+        <w:t xml:space="preserve">10. В черновиках ОН фигурировал сначала как Тишкевич, потом как Башмакевич, и наконец, ИМЕННО ТАК (Башмачкин). Ист: Гоголь Повести М, 1963, с 233 </w:t>
       </w:r>
     </w:p>
     <w:p>
@@ -3101,15 +2875,7 @@
         <w:pStyle w:val="a"/>
       </w:pPr>
       <w:r>
-        <w:t>50. Именно по ЭТОЙ причине Нобелевскую премию мира вручают в Осло (Нобелю просто нравилось умение норвежцев решать конфликты мирным путем</w:t>
-      </w:r>
-      <w:proofErr w:type="gramStart"/>
-      <w:r>
-        <w:t>)</w:t>
-      </w:r>
-      <w:proofErr w:type="gramEnd"/>
-      <w:r>
-        <w:t xml:space="preserve"> Принимать любое указание на миролюбивость норвежцев</w:t>
+        <w:t>50. Именно по ЭТОЙ причине Нобелевскую премию мира вручают в Осло (Нобелю просто нравилось умение норвежцев решать конфликты мирным путем) Принимать любое указание на миролюбивость норвежцев</w:t>
       </w:r>
       <w:r>
         <w:br/>
@@ -3139,11 +2905,11 @@
       <w:pPr>
         <w:pStyle w:val="Heading1"/>
       </w:pPr>
-      <w:bookmarkStart w:id="7" w:name="_Toc529087784"/>
+      <w:bookmarkStart w:id="6" w:name="_Toc529087784"/>
       <w:r>
         <w:t>Меню программы</w:t>
       </w:r>
-      <w:bookmarkEnd w:id="7"/>
+      <w:bookmarkEnd w:id="6"/>
     </w:p>
     <w:p>
       <w:pPr>
@@ -3259,6 +3025,7 @@
         </w:rPr>
       </w:pPr>
       <w:r>
+        <w:lastRenderedPageBreak/>
         <w:t>Предоставляет доступ к ранее открытым документам</w:t>
       </w:r>
     </w:p>
@@ -3846,14 +3613,12 @@
           <w:b/>
         </w:rPr>
       </w:pPr>
-      <w:proofErr w:type="spellStart"/>
       <w:r>
         <w:rPr>
           <w:b/>
         </w:rPr>
         <w:t>simpleHTML</w:t>
       </w:r>
-      <w:proofErr w:type="spellEnd"/>
     </w:p>
     <w:p>
       <w:pPr>
@@ -3960,16 +3725,8 @@
         <w:rPr>
           <w:b/>
         </w:rPr>
-        <w:t xml:space="preserve">Скрипт </w:t>
-      </w:r>
-      <w:proofErr w:type="spellStart"/>
-      <w:r>
-        <w:rPr>
-          <w:b/>
-        </w:rPr>
-        <w:t>mIRC</w:t>
-      </w:r>
-      <w:proofErr w:type="spellEnd"/>
+        <w:t>Скрипт mIRC</w:t>
+      </w:r>
     </w:p>
     <w:p>
       <w:pPr>
@@ -4004,6 +3761,7 @@
         <w:rPr>
           <w:b/>
         </w:rPr>
+        <w:lastRenderedPageBreak/>
         <w:t>Теле</w:t>
       </w:r>
       <w:r>
@@ -4012,7 +3770,6 @@
         </w:rPr>
         <w:t xml:space="preserve">визионный аналог </w:t>
       </w:r>
-      <w:proofErr w:type="spellStart"/>
       <w:r>
         <w:rPr>
           <w:b/>
@@ -4020,7 +3777,6 @@
         </w:rPr>
         <w:t>SIGame</w:t>
       </w:r>
-      <w:proofErr w:type="spellEnd"/>
     </w:p>
     <w:p>
       <w:pPr>
@@ -4037,14 +3793,12 @@
       <w:r>
         <w:t xml:space="preserve">й для отправки на телевизионный аналог </w:t>
       </w:r>
-      <w:proofErr w:type="spellStart"/>
       <w:r>
         <w:rPr>
           <w:lang w:val="en-US"/>
         </w:rPr>
         <w:t>SIGame</w:t>
       </w:r>
-      <w:proofErr w:type="spellEnd"/>
     </w:p>
     <w:p>
       <w:pPr>
@@ -4120,14 +3874,12 @@
       <w:r>
         <w:t xml:space="preserve">телевизионным аналогом </w:t>
       </w:r>
-      <w:proofErr w:type="spellStart"/>
       <w:r>
         <w:rPr>
           <w:lang w:val="en-US"/>
         </w:rPr>
         <w:t>SIGame</w:t>
       </w:r>
-      <w:proofErr w:type="spellEnd"/>
     </w:p>
     <w:p>
       <w:pPr>
@@ -4162,71 +3914,19 @@
         <w:ind w:left="1701"/>
       </w:pPr>
       <w:r>
-        <w:t>Более богатые возможности по выбору формата для экспорта (</w:t>
-      </w:r>
-      <w:proofErr w:type="spellStart"/>
-      <w:r>
-        <w:t>Динабанк</w:t>
-      </w:r>
-      <w:proofErr w:type="spellEnd"/>
-      <w:r>
-        <w:t xml:space="preserve">, </w:t>
+        <w:t xml:space="preserve">Более богатые возможности по выбору формата для экспорта (Динабанк, </w:t>
       </w:r>
       <w:r>
         <w:t xml:space="preserve">телевизионный аналог </w:t>
       </w:r>
-      <w:proofErr w:type="spellStart"/>
       <w:r>
         <w:rPr>
           <w:lang w:val="en-US"/>
         </w:rPr>
         <w:t>SIGame</w:t>
       </w:r>
-      <w:proofErr w:type="spellEnd"/>
-      <w:r>
-        <w:t>, СНС, База вопросов), типа сохраняемого файла (.</w:t>
-      </w:r>
-      <w:proofErr w:type="spellStart"/>
-      <w:r>
-        <w:t>txt</w:t>
-      </w:r>
-      <w:proofErr w:type="spellEnd"/>
-      <w:r>
-        <w:t>, .</w:t>
-      </w:r>
-      <w:proofErr w:type="spellStart"/>
-      <w:r>
-        <w:t>html</w:t>
-      </w:r>
-      <w:proofErr w:type="spellEnd"/>
-      <w:r>
-        <w:t>, .</w:t>
-      </w:r>
-      <w:proofErr w:type="spellStart"/>
-      <w:r>
-        <w:t>docx</w:t>
-      </w:r>
-      <w:proofErr w:type="spellEnd"/>
-      <w:r>
-        <w:t>, .</w:t>
-      </w:r>
-      <w:proofErr w:type="spellStart"/>
-      <w:r>
-        <w:t>rtf</w:t>
-      </w:r>
-      <w:proofErr w:type="spellEnd"/>
-      <w:proofErr w:type="gramStart"/>
-      <w:r>
-        <w:t>, .</w:t>
-      </w:r>
-      <w:proofErr w:type="spellStart"/>
-      <w:r>
-        <w:t>xps</w:t>
-      </w:r>
-      <w:proofErr w:type="spellEnd"/>
-      <w:proofErr w:type="gramEnd"/>
-      <w:r>
-        <w:t>), кодировки. Возможность печати пакета</w:t>
+      <w:r>
+        <w:t>, СНС, База вопросов), типа сохраняемого файла (.txt, .html, .docx, .rtf, .xps), кодировки. Возможность печати пакета</w:t>
       </w:r>
     </w:p>
     <w:p>
@@ -4288,13 +3988,8 @@
         <w:t>Повторяе</w:t>
       </w:r>
       <w:r>
-        <w:t xml:space="preserve">т отменённые изменения </w:t>
-      </w:r>
-      <w:proofErr w:type="gramStart"/>
-      <w:r>
-        <w:t>в пакета</w:t>
-      </w:r>
-      <w:proofErr w:type="gramEnd"/>
+        <w:t>т отменённые изменения в пакета</w:t>
+      </w:r>
     </w:p>
     <w:p>
       <w:pPr>
@@ -4637,16 +4332,8 @@
         <w:rPr>
           <w:b/>
         </w:rPr>
-        <w:t>-</w:t>
-      </w:r>
-      <w:proofErr w:type="spellStart"/>
-      <w:r>
-        <w:rPr>
-          <w:b/>
-        </w:rPr>
-        <w:t>SIGame</w:t>
-      </w:r>
-      <w:proofErr w:type="spellEnd"/>
+        <w:t>-SIGame</w:t>
+      </w:r>
     </w:p>
     <w:p>
       <w:pPr>
@@ -4690,16 +4377,8 @@
         <w:rPr>
           <w:b/>
         </w:rPr>
-        <w:t>-</w:t>
-      </w:r>
-      <w:proofErr w:type="spellStart"/>
-      <w:r>
-        <w:rPr>
-          <w:b/>
-        </w:rPr>
-        <w:t>SIGame</w:t>
-      </w:r>
-      <w:proofErr w:type="spellEnd"/>
+        <w:t>-SIGame</w:t>
+      </w:r>
     </w:p>
     <w:p>
       <w:pPr>
@@ -4736,16 +4415,8 @@
         <w:rPr>
           <w:b/>
         </w:rPr>
-        <w:t>-</w:t>
-      </w:r>
-      <w:proofErr w:type="spellStart"/>
-      <w:r>
-        <w:rPr>
-          <w:b/>
-        </w:rPr>
-        <w:t>SIGame</w:t>
-      </w:r>
-      <w:proofErr w:type="spellEnd"/>
+        <w:t>-SIGame</w:t>
+      </w:r>
     </w:p>
     <w:p>
       <w:pPr>
@@ -4758,6 +4429,7 @@
         <w:ind w:left="1701"/>
       </w:pPr>
       <w:r>
+        <w:lastRenderedPageBreak/>
         <w:t>Все темы располагаются в одном раунде, стоимости вопросов кратны 10</w:t>
       </w:r>
     </w:p>
@@ -4839,14 +4511,12 @@
           <w:b/>
         </w:rPr>
       </w:pPr>
-      <w:proofErr w:type="spellStart"/>
       <w:r>
         <w:rPr>
           <w:b/>
         </w:rPr>
         <w:t>Викифицировать</w:t>
       </w:r>
-      <w:proofErr w:type="spellEnd"/>
     </w:p>
     <w:p>
       <w:pPr>
@@ -4901,7 +4571,7 @@
 </file>
 
 <file path=word/endnotes.xml><?xml version="1.0" encoding="utf-8"?>
-<w:endnotes xmlns:wpc="http://schemas.microsoft.com/office/word/2010/wordprocessingCanvas" xmlns:cx="http://schemas.microsoft.com/office/drawing/2014/chartex" xmlns:cx1="http://schemas.microsoft.com/office/drawing/2015/9/8/chartex" xmlns:cx2="http://schemas.microsoft.com/office/drawing/2015/10/21/chartex" xmlns:cx3="http://schemas.microsoft.com/office/drawing/2016/5/9/chartex" xmlns:cx4="http://schemas.microsoft.com/office/drawing/2016/5/10/chartex" xmlns:cx5="http://schemas.microsoft.com/office/drawing/2016/5/11/chartex" xmlns:cx6="http://schemas.microsoft.com/office/drawing/2016/5/12/chartex" xmlns:cx7="http://schemas.microsoft.com/office/drawing/2016/5/13/chartex" xmlns:cx8="http://schemas.microsoft.com/office/drawing/2016/5/14/chartex" xmlns:mc="http://schemas.openxmlformats.org/markup-compatibility/2006" xmlns:aink="http://schemas.microsoft.com/office/drawing/2016/ink" xmlns:am3d="http://schemas.microsoft.com/office/drawing/2017/model3d" xmlns:o="urn:schemas-microsoft-com:office:office" xmlns:r="http://schemas.openxmlformats.org/officeDocument/2006/relationships" xmlns:m="http://schemas.openxmlformats.org/officeDocument/2006/math" xmlns:v="urn:schemas-microsoft-com:vml" xmlns:wp14="http://schemas.microsoft.com/office/word/2010/wordprocessingDrawing" xmlns:wp="http://schemas.openxmlformats.org/drawingml/2006/wordprocessingDrawing" xmlns:w10="urn:schemas-microsoft-com:office:word" xmlns:w="http://schemas.openxmlformats.org/wordprocessingml/2006/main" xmlns:w14="http://schemas.microsoft.com/office/word/2010/wordml" xmlns:w15="http://schemas.microsoft.com/office/word/2012/wordml" xmlns:w16cex="http://schemas.microsoft.com/office/word/2018/wordml/cex" xmlns:w16cid="http://schemas.microsoft.com/office/word/2016/wordml/cid" xmlns:w16="http://schemas.microsoft.com/office/word/2018/wordml" xmlns:w16se="http://schemas.microsoft.com/office/word/2015/wordml/symex" xmlns:wpg="http://schemas.microsoft.com/office/word/2010/wordprocessingGroup" xmlns:wpi="http://schemas.microsoft.com/office/word/2010/wordprocessingInk" xmlns:wne="http://schemas.microsoft.com/office/word/2006/wordml" xmlns:wps="http://schemas.microsoft.com/office/word/2010/wordprocessingShape" mc:Ignorable="w14 w15 w16se w16cid w16 w16cex wp14">
+<w:endnotes xmlns:wpc="http://schemas.microsoft.com/office/word/2010/wordprocessingCanvas" xmlns:cx="http://schemas.microsoft.com/office/drawing/2014/chartex" xmlns:cx1="http://schemas.microsoft.com/office/drawing/2015/9/8/chartex" xmlns:cx2="http://schemas.microsoft.com/office/drawing/2015/10/21/chartex" xmlns:cx3="http://schemas.microsoft.com/office/drawing/2016/5/9/chartex" xmlns:cx4="http://schemas.microsoft.com/office/drawing/2016/5/10/chartex" xmlns:cx5="http://schemas.microsoft.com/office/drawing/2016/5/11/chartex" xmlns:cx6="http://schemas.microsoft.com/office/drawing/2016/5/12/chartex" xmlns:cx7="http://schemas.microsoft.com/office/drawing/2016/5/13/chartex" xmlns:cx8="http://schemas.microsoft.com/office/drawing/2016/5/14/chartex" xmlns:mc="http://schemas.openxmlformats.org/markup-compatibility/2006" xmlns:aink="http://schemas.microsoft.com/office/drawing/2016/ink" xmlns:am3d="http://schemas.microsoft.com/office/drawing/2017/model3d" xmlns:o="urn:schemas-microsoft-com:office:office" xmlns:r="http://schemas.openxmlformats.org/officeDocument/2006/relationships" xmlns:m="http://schemas.openxmlformats.org/officeDocument/2006/math" xmlns:v="urn:schemas-microsoft-com:vml" xmlns:wp14="http://schemas.microsoft.com/office/word/2010/wordprocessingDrawing" xmlns:wp="http://schemas.openxmlformats.org/drawingml/2006/wordprocessingDrawing" xmlns:w10="urn:schemas-microsoft-com:office:word" xmlns:w="http://schemas.openxmlformats.org/wordprocessingml/2006/main" xmlns:w14="http://schemas.microsoft.com/office/word/2010/wordml" xmlns:w15="http://schemas.microsoft.com/office/word/2012/wordml" xmlns:w16cex="http://schemas.microsoft.com/office/word/2018/wordml/cex" xmlns:w16cid="http://schemas.microsoft.com/office/word/2016/wordml/cid" xmlns:w16="http://schemas.microsoft.com/office/word/2018/wordml" xmlns:w16sdtdh="http://schemas.microsoft.com/office/word/2020/wordml/sdtdatahash" xmlns:w16se="http://schemas.microsoft.com/office/word/2015/wordml/symex" xmlns:wpg="http://schemas.microsoft.com/office/word/2010/wordprocessingGroup" xmlns:wpi="http://schemas.microsoft.com/office/word/2010/wordprocessingInk" xmlns:wne="http://schemas.microsoft.com/office/word/2006/wordml" xmlns:wps="http://schemas.microsoft.com/office/word/2010/wordprocessingShape" mc:Ignorable="w14 w15 w16se w16cid w16 w16cex w16sdtdh wp14">
   <w:endnote w:type="separator" w:id="-1">
     <w:p>
       <w:r>
@@ -4920,7 +4590,7 @@
 </file>
 
 <file path=word/footnotes.xml><?xml version="1.0" encoding="utf-8"?>
-<w:footnotes xmlns:wpc="http://schemas.microsoft.com/office/word/2010/wordprocessingCanvas" xmlns:cx="http://schemas.microsoft.com/office/drawing/2014/chartex" xmlns:cx1="http://schemas.microsoft.com/office/drawing/2015/9/8/chartex" xmlns:cx2="http://schemas.microsoft.com/office/drawing/2015/10/21/chartex" xmlns:cx3="http://schemas.microsoft.com/office/drawing/2016/5/9/chartex" xmlns:cx4="http://schemas.microsoft.com/office/drawing/2016/5/10/chartex" xmlns:cx5="http://schemas.microsoft.com/office/drawing/2016/5/11/chartex" xmlns:cx6="http://schemas.microsoft.com/office/drawing/2016/5/12/chartex" xmlns:cx7="http://schemas.microsoft.com/office/drawing/2016/5/13/chartex" xmlns:cx8="http://schemas.microsoft.com/office/drawing/2016/5/14/chartex" xmlns:mc="http://schemas.openxmlformats.org/markup-compatibility/2006" xmlns:aink="http://schemas.microsoft.com/office/drawing/2016/ink" xmlns:am3d="http://schemas.microsoft.com/office/drawing/2017/model3d" xmlns:o="urn:schemas-microsoft-com:office:office" xmlns:r="http://schemas.openxmlformats.org/officeDocument/2006/relationships" xmlns:m="http://schemas.openxmlformats.org/officeDocument/2006/math" xmlns:v="urn:schemas-microsoft-com:vml" xmlns:wp14="http://schemas.microsoft.com/office/word/2010/wordprocessingDrawing" xmlns:wp="http://schemas.openxmlformats.org/drawingml/2006/wordprocessingDrawing" xmlns:w10="urn:schemas-microsoft-com:office:word" xmlns:w="http://schemas.openxmlformats.org/wordprocessingml/2006/main" xmlns:w14="http://schemas.microsoft.com/office/word/2010/wordml" xmlns:w15="http://schemas.microsoft.com/office/word/2012/wordml" xmlns:w16cex="http://schemas.microsoft.com/office/word/2018/wordml/cex" xmlns:w16cid="http://schemas.microsoft.com/office/word/2016/wordml/cid" xmlns:w16="http://schemas.microsoft.com/office/word/2018/wordml" xmlns:w16se="http://schemas.microsoft.com/office/word/2015/wordml/symex" xmlns:wpg="http://schemas.microsoft.com/office/word/2010/wordprocessingGroup" xmlns:wpi="http://schemas.microsoft.com/office/word/2010/wordprocessingInk" xmlns:wne="http://schemas.microsoft.com/office/word/2006/wordml" xmlns:wps="http://schemas.microsoft.com/office/word/2010/wordprocessingShape" mc:Ignorable="w14 w15 w16se w16cid w16 w16cex wp14">
+<w:footnotes xmlns:wpc="http://schemas.microsoft.com/office/word/2010/wordprocessingCanvas" xmlns:cx="http://schemas.microsoft.com/office/drawing/2014/chartex" xmlns:cx1="http://schemas.microsoft.com/office/drawing/2015/9/8/chartex" xmlns:cx2="http://schemas.microsoft.com/office/drawing/2015/10/21/chartex" xmlns:cx3="http://schemas.microsoft.com/office/drawing/2016/5/9/chartex" xmlns:cx4="http://schemas.microsoft.com/office/drawing/2016/5/10/chartex" xmlns:cx5="http://schemas.microsoft.com/office/drawing/2016/5/11/chartex" xmlns:cx6="http://schemas.microsoft.com/office/drawing/2016/5/12/chartex" xmlns:cx7="http://schemas.microsoft.com/office/drawing/2016/5/13/chartex" xmlns:cx8="http://schemas.microsoft.com/office/drawing/2016/5/14/chartex" xmlns:mc="http://schemas.openxmlformats.org/markup-compatibility/2006" xmlns:aink="http://schemas.microsoft.com/office/drawing/2016/ink" xmlns:am3d="http://schemas.microsoft.com/office/drawing/2017/model3d" xmlns:o="urn:schemas-microsoft-com:office:office" xmlns:r="http://schemas.openxmlformats.org/officeDocument/2006/relationships" xmlns:m="http://schemas.openxmlformats.org/officeDocument/2006/math" xmlns:v="urn:schemas-microsoft-com:vml" xmlns:wp14="http://schemas.microsoft.com/office/word/2010/wordprocessingDrawing" xmlns:wp="http://schemas.openxmlformats.org/drawingml/2006/wordprocessingDrawing" xmlns:w10="urn:schemas-microsoft-com:office:word" xmlns:w="http://schemas.openxmlformats.org/wordprocessingml/2006/main" xmlns:w14="http://schemas.microsoft.com/office/word/2010/wordml" xmlns:w15="http://schemas.microsoft.com/office/word/2012/wordml" xmlns:w16cex="http://schemas.microsoft.com/office/word/2018/wordml/cex" xmlns:w16cid="http://schemas.microsoft.com/office/word/2016/wordml/cid" xmlns:w16="http://schemas.microsoft.com/office/word/2018/wordml" xmlns:w16sdtdh="http://schemas.microsoft.com/office/word/2020/wordml/sdtdatahash" xmlns:w16se="http://schemas.microsoft.com/office/word/2015/wordml/symex" xmlns:wpg="http://schemas.microsoft.com/office/word/2010/wordprocessingGroup" xmlns:wpi="http://schemas.microsoft.com/office/word/2010/wordprocessingInk" xmlns:wne="http://schemas.microsoft.com/office/word/2006/wordml" xmlns:wps="http://schemas.microsoft.com/office/word/2010/wordprocessingShape" mc:Ignorable="w14 w15 w16se w16cid w16 w16cex w16sdtdh wp14">
   <w:footnote w:type="separator" w:id="-1">
     <w:p>
       <w:r>
@@ -4939,7 +4609,7 @@
 </file>
 
 <file path=word/header1.xml><?xml version="1.0" encoding="utf-8"?>
-<w:hdr xmlns:wpc="http://schemas.microsoft.com/office/word/2010/wordprocessingCanvas" xmlns:cx="http://schemas.microsoft.com/office/drawing/2014/chartex" xmlns:cx1="http://schemas.microsoft.com/office/drawing/2015/9/8/chartex" xmlns:cx2="http://schemas.microsoft.com/office/drawing/2015/10/21/chartex" xmlns:cx3="http://schemas.microsoft.com/office/drawing/2016/5/9/chartex" xmlns:cx4="http://schemas.microsoft.com/office/drawing/2016/5/10/chartex" xmlns:cx5="http://schemas.microsoft.com/office/drawing/2016/5/11/chartex" xmlns:cx6="http://schemas.microsoft.com/office/drawing/2016/5/12/chartex" xmlns:cx7="http://schemas.microsoft.com/office/drawing/2016/5/13/chartex" xmlns:cx8="http://schemas.microsoft.com/office/drawing/2016/5/14/chartex" xmlns:mc="http://schemas.openxmlformats.org/markup-compatibility/2006" xmlns:aink="http://schemas.microsoft.com/office/drawing/2016/ink" xmlns:am3d="http://schemas.microsoft.com/office/drawing/2017/model3d" xmlns:o="urn:schemas-microsoft-com:office:office" xmlns:r="http://schemas.openxmlformats.org/officeDocument/2006/relationships" xmlns:m="http://schemas.openxmlformats.org/officeDocument/2006/math" xmlns:v="urn:schemas-microsoft-com:vml" xmlns:wp14="http://schemas.microsoft.com/office/word/2010/wordprocessingDrawing" xmlns:wp="http://schemas.openxmlformats.org/drawingml/2006/wordprocessingDrawing" xmlns:w10="urn:schemas-microsoft-com:office:word" xmlns:w="http://schemas.openxmlformats.org/wordprocessingml/2006/main" xmlns:w14="http://schemas.microsoft.com/office/word/2010/wordml" xmlns:w15="http://schemas.microsoft.com/office/word/2012/wordml" xmlns:w16cex="http://schemas.microsoft.com/office/word/2018/wordml/cex" xmlns:w16cid="http://schemas.microsoft.com/office/word/2016/wordml/cid" xmlns:w16="http://schemas.microsoft.com/office/word/2018/wordml" xmlns:w16se="http://schemas.microsoft.com/office/word/2015/wordml/symex" xmlns:wpg="http://schemas.microsoft.com/office/word/2010/wordprocessingGroup" xmlns:wpi="http://schemas.microsoft.com/office/word/2010/wordprocessingInk" xmlns:wne="http://schemas.microsoft.com/office/word/2006/wordml" xmlns:wps="http://schemas.microsoft.com/office/word/2010/wordprocessingShape" mc:Ignorable="w14 w15 w16se w16cid w16 w16cex wp14">
+<w:hdr xmlns:wpc="http://schemas.microsoft.com/office/word/2010/wordprocessingCanvas" xmlns:cx="http://schemas.microsoft.com/office/drawing/2014/chartex" xmlns:cx1="http://schemas.microsoft.com/office/drawing/2015/9/8/chartex" xmlns:cx2="http://schemas.microsoft.com/office/drawing/2015/10/21/chartex" xmlns:cx3="http://schemas.microsoft.com/office/drawing/2016/5/9/chartex" xmlns:cx4="http://schemas.microsoft.com/office/drawing/2016/5/10/chartex" xmlns:cx5="http://schemas.microsoft.com/office/drawing/2016/5/11/chartex" xmlns:cx6="http://schemas.microsoft.com/office/drawing/2016/5/12/chartex" xmlns:cx7="http://schemas.microsoft.com/office/drawing/2016/5/13/chartex" xmlns:cx8="http://schemas.microsoft.com/office/drawing/2016/5/14/chartex" xmlns:mc="http://schemas.openxmlformats.org/markup-compatibility/2006" xmlns:aink="http://schemas.microsoft.com/office/drawing/2016/ink" xmlns:am3d="http://schemas.microsoft.com/office/drawing/2017/model3d" xmlns:o="urn:schemas-microsoft-com:office:office" xmlns:r="http://schemas.openxmlformats.org/officeDocument/2006/relationships" xmlns:m="http://schemas.openxmlformats.org/officeDocument/2006/math" xmlns:v="urn:schemas-microsoft-com:vml" xmlns:wp14="http://schemas.microsoft.com/office/word/2010/wordprocessingDrawing" xmlns:wp="http://schemas.openxmlformats.org/drawingml/2006/wordprocessingDrawing" xmlns:w10="urn:schemas-microsoft-com:office:word" xmlns:w="http://schemas.openxmlformats.org/wordprocessingml/2006/main" xmlns:w14="http://schemas.microsoft.com/office/word/2010/wordml" xmlns:w15="http://schemas.microsoft.com/office/word/2012/wordml" xmlns:w16cex="http://schemas.microsoft.com/office/word/2018/wordml/cex" xmlns:w16cid="http://schemas.microsoft.com/office/word/2016/wordml/cid" xmlns:w16="http://schemas.microsoft.com/office/word/2018/wordml" xmlns:w16sdtdh="http://schemas.microsoft.com/office/word/2020/wordml/sdtdatahash" xmlns:w16se="http://schemas.microsoft.com/office/word/2015/wordml/symex" xmlns:wpg="http://schemas.microsoft.com/office/word/2010/wordprocessingGroup" xmlns:wpi="http://schemas.microsoft.com/office/word/2010/wordprocessingInk" xmlns:wne="http://schemas.microsoft.com/office/word/2006/wordml" xmlns:wps="http://schemas.microsoft.com/office/word/2010/wordprocessingShape" mc:Ignorable="w14 w15 w16se w16cid w16 w16cex w16sdtdh wp14">
   <w:sdt>
     <w:sdtPr>
       <w:id w:val="5202104"/>
@@ -4988,7 +4658,7 @@
 </file>
 
 <file path=word/numbering.xml><?xml version="1.0" encoding="utf-8"?>
-<w:numbering xmlns:wpc="http://schemas.microsoft.com/office/word/2010/wordprocessingCanvas" xmlns:cx="http://schemas.microsoft.com/office/drawing/2014/chartex" xmlns:cx1="http://schemas.microsoft.com/office/drawing/2015/9/8/chartex" xmlns:cx2="http://schemas.microsoft.com/office/drawing/2015/10/21/chartex" xmlns:cx3="http://schemas.microsoft.com/office/drawing/2016/5/9/chartex" xmlns:cx4="http://schemas.microsoft.com/office/drawing/2016/5/10/chartex" xmlns:cx5="http://schemas.microsoft.com/office/drawing/2016/5/11/chartex" xmlns:cx6="http://schemas.microsoft.com/office/drawing/2016/5/12/chartex" xmlns:cx7="http://schemas.microsoft.com/office/drawing/2016/5/13/chartex" xmlns:cx8="http://schemas.microsoft.com/office/drawing/2016/5/14/chartex" xmlns:mc="http://schemas.openxmlformats.org/markup-compatibility/2006" xmlns:aink="http://schemas.microsoft.com/office/drawing/2016/ink" xmlns:am3d="http://schemas.microsoft.com/office/drawing/2017/model3d" xmlns:o="urn:schemas-microsoft-com:office:office" xmlns:r="http://schemas.openxmlformats.org/officeDocument/2006/relationships" xmlns:m="http://schemas.openxmlformats.org/officeDocument/2006/math" xmlns:v="urn:schemas-microsoft-com:vml" xmlns:wp14="http://schemas.microsoft.com/office/word/2010/wordprocessingDrawing" xmlns:wp="http://schemas.openxmlformats.org/drawingml/2006/wordprocessingDrawing" xmlns:w10="urn:schemas-microsoft-com:office:word" xmlns:w="http://schemas.openxmlformats.org/wordprocessingml/2006/main" xmlns:w14="http://schemas.microsoft.com/office/word/2010/wordml" xmlns:w15="http://schemas.microsoft.com/office/word/2012/wordml" xmlns:w16cex="http://schemas.microsoft.com/office/word/2018/wordml/cex" xmlns:w16cid="http://schemas.microsoft.com/office/word/2016/wordml/cid" xmlns:w16="http://schemas.microsoft.com/office/word/2018/wordml" xmlns:w16se="http://schemas.microsoft.com/office/word/2015/wordml/symex" xmlns:wpg="http://schemas.microsoft.com/office/word/2010/wordprocessingGroup" xmlns:wpi="http://schemas.microsoft.com/office/word/2010/wordprocessingInk" xmlns:wne="http://schemas.microsoft.com/office/word/2006/wordml" xmlns:wps="http://schemas.microsoft.com/office/word/2010/wordprocessingShape" mc:Ignorable="w14 w15 w16se w16cid w16 w16cex wp14">
+<w:numbering xmlns:wpc="http://schemas.microsoft.com/office/word/2010/wordprocessingCanvas" xmlns:cx="http://schemas.microsoft.com/office/drawing/2014/chartex" xmlns:cx1="http://schemas.microsoft.com/office/drawing/2015/9/8/chartex" xmlns:cx2="http://schemas.microsoft.com/office/drawing/2015/10/21/chartex" xmlns:cx3="http://schemas.microsoft.com/office/drawing/2016/5/9/chartex" xmlns:cx4="http://schemas.microsoft.com/office/drawing/2016/5/10/chartex" xmlns:cx5="http://schemas.microsoft.com/office/drawing/2016/5/11/chartex" xmlns:cx6="http://schemas.microsoft.com/office/drawing/2016/5/12/chartex" xmlns:cx7="http://schemas.microsoft.com/office/drawing/2016/5/13/chartex" xmlns:cx8="http://schemas.microsoft.com/office/drawing/2016/5/14/chartex" xmlns:mc="http://schemas.openxmlformats.org/markup-compatibility/2006" xmlns:aink="http://schemas.microsoft.com/office/drawing/2016/ink" xmlns:am3d="http://schemas.microsoft.com/office/drawing/2017/model3d" xmlns:o="urn:schemas-microsoft-com:office:office" xmlns:r="http://schemas.openxmlformats.org/officeDocument/2006/relationships" xmlns:m="http://schemas.openxmlformats.org/officeDocument/2006/math" xmlns:v="urn:schemas-microsoft-com:vml" xmlns:wp14="http://schemas.microsoft.com/office/word/2010/wordprocessingDrawing" xmlns:wp="http://schemas.openxmlformats.org/drawingml/2006/wordprocessingDrawing" xmlns:w10="urn:schemas-microsoft-com:office:word" xmlns:w="http://schemas.openxmlformats.org/wordprocessingml/2006/main" xmlns:w14="http://schemas.microsoft.com/office/word/2010/wordml" xmlns:w15="http://schemas.microsoft.com/office/word/2012/wordml" xmlns:w16cex="http://schemas.microsoft.com/office/word/2018/wordml/cex" xmlns:w16cid="http://schemas.microsoft.com/office/word/2016/wordml/cid" xmlns:w16="http://schemas.microsoft.com/office/word/2018/wordml" xmlns:w16sdtdh="http://schemas.microsoft.com/office/word/2020/wordml/sdtdatahash" xmlns:w16se="http://schemas.microsoft.com/office/word/2015/wordml/symex" xmlns:wpg="http://schemas.microsoft.com/office/word/2010/wordprocessingGroup" xmlns:wpi="http://schemas.microsoft.com/office/word/2010/wordprocessingInk" xmlns:wne="http://schemas.microsoft.com/office/word/2006/wordml" xmlns:wps="http://schemas.microsoft.com/office/word/2010/wordprocessingShape" mc:Ignorable="w14 w15 w16se w16cid w16 w16cex w16sdtdh wp14">
   <w:abstractNum w:abstractNumId="0" w15:restartNumberingAfterBreak="0">
     <w:nsid w:val="02216DA5"/>
     <w:multiLevelType w:val="multilevel"/>
@@ -7073,7 +6743,7 @@
 </file>
 
 <file path=word/styles.xml><?xml version="1.0" encoding="utf-8"?>
-<w:styles xmlns:mc="http://schemas.openxmlformats.org/markup-compatibility/2006" xmlns:r="http://schemas.openxmlformats.org/officeDocument/2006/relationships" xmlns:w="http://schemas.openxmlformats.org/wordprocessingml/2006/main" xmlns:w14="http://schemas.microsoft.com/office/word/2010/wordml" xmlns:w15="http://schemas.microsoft.com/office/word/2012/wordml" xmlns:w16cex="http://schemas.microsoft.com/office/word/2018/wordml/cex" xmlns:w16cid="http://schemas.microsoft.com/office/word/2016/wordml/cid" xmlns:w16="http://schemas.microsoft.com/office/word/2018/wordml" xmlns:w16se="http://schemas.microsoft.com/office/word/2015/wordml/symex" mc:Ignorable="w14 w15 w16se w16cid w16 w16cex">
+<w:styles xmlns:mc="http://schemas.openxmlformats.org/markup-compatibility/2006" xmlns:r="http://schemas.openxmlformats.org/officeDocument/2006/relationships" xmlns:w="http://schemas.openxmlformats.org/wordprocessingml/2006/main" xmlns:w14="http://schemas.microsoft.com/office/word/2010/wordml" xmlns:w15="http://schemas.microsoft.com/office/word/2012/wordml" xmlns:w16cex="http://schemas.microsoft.com/office/word/2018/wordml/cex" xmlns:w16cid="http://schemas.microsoft.com/office/word/2016/wordml/cid" xmlns:w16="http://schemas.microsoft.com/office/word/2018/wordml" xmlns:w16sdtdh="http://schemas.microsoft.com/office/word/2020/wordml/sdtdatahash" xmlns:w16se="http://schemas.microsoft.com/office/word/2015/wordml/symex" mc:Ignorable="w14 w15 w16se w16cid w16 w16cex w16sdtdh">
   <w:docDefaults>
     <w:rPrDefault>
       <w:rPr>
@@ -7195,6 +6865,7 @@
     <w:lsdException w:name="HTML Sample" w:semiHidden="1" w:unhideWhenUsed="1"/>
     <w:lsdException w:name="HTML Typewriter" w:semiHidden="1" w:unhideWhenUsed="1"/>
     <w:lsdException w:name="HTML Variable" w:semiHidden="1" w:unhideWhenUsed="1"/>
+    <w:lsdException w:name="Normal Table" w:semiHidden="1" w:unhideWhenUsed="1"/>
     <w:lsdException w:name="annotation subject" w:semiHidden="1" w:unhideWhenUsed="1"/>
     <w:lsdException w:name="No List" w:semiHidden="1" w:unhideWhenUsed="1"/>
     <w:lsdException w:name="Outline List 1" w:semiHidden="1" w:unhideWhenUsed="1"/>
@@ -7237,8 +6908,11 @@
     <w:lsdException w:name="Table Contemporary" w:semiHidden="1" w:unhideWhenUsed="1"/>
     <w:lsdException w:name="Table Elegant" w:semiHidden="1" w:unhideWhenUsed="1"/>
     <w:lsdException w:name="Table Professional" w:semiHidden="1" w:unhideWhenUsed="1"/>
+    <w:lsdException w:name="Table Subtle 1" w:semiHidden="1" w:unhideWhenUsed="1"/>
     <w:lsdException w:name="Table Subtle 2" w:semiHidden="1" w:unhideWhenUsed="1"/>
     <w:lsdException w:name="Table Web 1" w:semiHidden="1" w:unhideWhenUsed="1"/>
+    <w:lsdException w:name="Table Web 2" w:semiHidden="1" w:unhideWhenUsed="1"/>
+    <w:lsdException w:name="Table Web 3" w:semiHidden="1" w:unhideWhenUsed="1"/>
     <w:lsdException w:name="Balloon Text" w:semiHidden="1" w:unhideWhenUsed="1"/>
     <w:lsdException w:name="Table Grid" w:uiPriority="59"/>
     <w:lsdException w:name="Table Theme" w:semiHidden="1" w:unhideWhenUsed="1"/>
@@ -8327,6 +8001,18 @@
       <w:lang w:val="ru-RU" w:eastAsia="ru-RU" w:bidi="ar-SA"/>
     </w:rPr>
   </w:style>
+  <w:style w:type="character" w:styleId="UnresolvedMention">
+    <w:name w:val="Unresolved Mention"/>
+    <w:basedOn w:val="DefaultParagraphFont"/>
+    <w:uiPriority w:val="99"/>
+    <w:semiHidden/>
+    <w:unhideWhenUsed/>
+    <w:rsid w:val="00610C11"/>
+    <w:rPr>
+      <w:color w:val="605E5C"/>
+      <w:shd w:val="clear" w:color="auto" w:fill="E1DFDD"/>
+    </w:rPr>
+  </w:style>
 </w:styles>
 </file>
 

</xml_diff>